<commit_message>
bugfixes 3.0.4 added some extra functions to work around a strip salts problem
git-svn-id: svn+ssh://duvel.silicos.be/Volumes/Shared/Repository/sieve/trunk@530 888c751e-4bad-439e-8b9b-f549d2222d79
</commit_message>
<xml_diff>
--- a/doc/manual.docx
+++ b/doc/manual.docx
@@ -55,7 +55,7 @@
         <w:rPr>
           <w:sz w:val="28"/>
         </w:rPr>
-        <w:t>2</w:t>
+        <w:t>4</w:t>
       </w:r>
       <w:r>
         <w:rPr>
@@ -81,25 +81,7 @@
         <w:rPr>
           <w:sz w:val="28"/>
         </w:rPr>
-        <w:t>September</w:t>
-      </w:r>
-      <w:r>
-        <w:rPr>
-          <w:sz w:val="28"/>
-        </w:rPr>
-        <w:t xml:space="preserve"> </w:t>
-      </w:r>
-      <w:r>
-        <w:rPr>
-          <w:sz w:val="28"/>
-        </w:rPr>
-        <w:t>2</w:t>
-      </w:r>
-      <w:r>
-        <w:rPr>
-          <w:sz w:val="28"/>
-        </w:rPr>
-        <w:t>9</w:t>
+        <w:t>November 4</w:t>
       </w:r>
       <w:r>
         <w:rPr>
@@ -317,7 +299,7 @@
         <w:rPr>
           <w:noProof/>
         </w:rPr>
-        <w:instrText xml:space="preserve"> PAGEREF _Toc147396012 \h </w:instrText>
+        <w:instrText xml:space="preserve"> PAGEREF _Toc150477133 \h </w:instrText>
       </w:r>
       <w:r>
         <w:rPr>
@@ -391,7 +373,7 @@
         <w:rPr>
           <w:noProof/>
         </w:rPr>
-        <w:instrText xml:space="preserve"> PAGEREF _Toc147396013 \h </w:instrText>
+        <w:instrText xml:space="preserve"> PAGEREF _Toc150477134 \h </w:instrText>
       </w:r>
       <w:r>
         <w:rPr>
@@ -462,7 +444,7 @@
         <w:rPr>
           <w:noProof/>
         </w:rPr>
-        <w:instrText xml:space="preserve"> PAGEREF _Toc147396014 \h </w:instrText>
+        <w:instrText xml:space="preserve"> PAGEREF _Toc150477135 \h </w:instrText>
       </w:r>
       <w:r>
         <w:rPr>
@@ -533,7 +515,7 @@
         <w:rPr>
           <w:noProof/>
         </w:rPr>
-        <w:instrText xml:space="preserve"> PAGEREF _Toc147396015 \h </w:instrText>
+        <w:instrText xml:space="preserve"> PAGEREF _Toc150477136 \h </w:instrText>
       </w:r>
       <w:r>
         <w:rPr>
@@ -607,7 +589,7 @@
         <w:rPr>
           <w:noProof/>
         </w:rPr>
-        <w:instrText xml:space="preserve"> PAGEREF _Toc147396016 \h </w:instrText>
+        <w:instrText xml:space="preserve"> PAGEREF _Toc150477137 \h </w:instrText>
       </w:r>
       <w:r>
         <w:rPr>
@@ -681,7 +663,7 @@
         <w:rPr>
           <w:noProof/>
         </w:rPr>
-        <w:instrText xml:space="preserve"> PAGEREF _Toc147396017 \h </w:instrText>
+        <w:instrText xml:space="preserve"> PAGEREF _Toc150477138 \h </w:instrText>
       </w:r>
       <w:r>
         <w:rPr>
@@ -755,7 +737,7 @@
         <w:rPr>
           <w:noProof/>
         </w:rPr>
-        <w:instrText xml:space="preserve"> PAGEREF _Toc147396018 \h </w:instrText>
+        <w:instrText xml:space="preserve"> PAGEREF _Toc150477139 \h </w:instrText>
       </w:r>
       <w:r>
         <w:rPr>
@@ -826,7 +808,7 @@
         <w:rPr>
           <w:noProof/>
         </w:rPr>
-        <w:instrText xml:space="preserve"> PAGEREF _Toc147396019 \h </w:instrText>
+        <w:instrText xml:space="preserve"> PAGEREF _Toc150477140 \h </w:instrText>
       </w:r>
       <w:r>
         <w:rPr>
@@ -900,7 +882,7 @@
         <w:rPr>
           <w:noProof/>
         </w:rPr>
-        <w:instrText xml:space="preserve"> PAGEREF _Toc147396020 \h </w:instrText>
+        <w:instrText xml:space="preserve"> PAGEREF _Toc150477141 \h </w:instrText>
       </w:r>
       <w:r>
         <w:rPr>
@@ -974,7 +956,7 @@
         <w:rPr>
           <w:noProof/>
         </w:rPr>
-        <w:instrText xml:space="preserve"> PAGEREF _Toc147396021 \h </w:instrText>
+        <w:instrText xml:space="preserve"> PAGEREF _Toc150477142 \h </w:instrText>
       </w:r>
       <w:r>
         <w:rPr>
@@ -1048,7 +1030,7 @@
         <w:rPr>
           <w:noProof/>
         </w:rPr>
-        <w:instrText xml:space="preserve"> PAGEREF _Toc147396022 \h </w:instrText>
+        <w:instrText xml:space="preserve"> PAGEREF _Toc150477143 \h </w:instrText>
       </w:r>
       <w:r>
         <w:rPr>
@@ -1122,7 +1104,7 @@
         <w:rPr>
           <w:noProof/>
         </w:rPr>
-        <w:instrText xml:space="preserve"> PAGEREF _Toc147396023 \h </w:instrText>
+        <w:instrText xml:space="preserve"> PAGEREF _Toc150477144 \h </w:instrText>
       </w:r>
       <w:r>
         <w:rPr>
@@ -1196,7 +1178,7 @@
         <w:rPr>
           <w:noProof/>
         </w:rPr>
-        <w:instrText xml:space="preserve"> PAGEREF _Toc147396024 \h </w:instrText>
+        <w:instrText xml:space="preserve"> PAGEREF _Toc150477145 \h </w:instrText>
       </w:r>
       <w:r>
         <w:rPr>
@@ -1270,7 +1252,7 @@
         <w:rPr>
           <w:noProof/>
         </w:rPr>
-        <w:instrText xml:space="preserve"> PAGEREF _Toc147396025 \h </w:instrText>
+        <w:instrText xml:space="preserve"> PAGEREF _Toc150477146 \h </w:instrText>
       </w:r>
       <w:r>
         <w:rPr>
@@ -1341,7 +1323,7 @@
         <w:rPr>
           <w:noProof/>
         </w:rPr>
-        <w:instrText xml:space="preserve"> PAGEREF _Toc147396026 \h </w:instrText>
+        <w:instrText xml:space="preserve"> PAGEREF _Toc150477147 \h </w:instrText>
       </w:r>
       <w:r>
         <w:rPr>
@@ -1398,7 +1380,7 @@
         <w:rPr>
           <w:noProof/>
         </w:rPr>
-        <w:instrText xml:space="preserve"> PAGEREF _Toc147396027 \h </w:instrText>
+        <w:instrText xml:space="preserve"> PAGEREF _Toc150477148 \h </w:instrText>
       </w:r>
       <w:r>
         <w:rPr>
@@ -1469,7 +1451,7 @@
         <w:rPr>
           <w:noProof/>
         </w:rPr>
-        <w:instrText xml:space="preserve"> PAGEREF _Toc147396028 \h </w:instrText>
+        <w:instrText xml:space="preserve"> PAGEREF _Toc150477149 \h </w:instrText>
       </w:r>
       <w:r>
         <w:rPr>
@@ -1526,7 +1508,7 @@
         <w:rPr>
           <w:noProof/>
         </w:rPr>
-        <w:instrText xml:space="preserve"> PAGEREF _Toc147396029 \h </w:instrText>
+        <w:instrText xml:space="preserve"> PAGEREF _Toc150477150 \h </w:instrText>
       </w:r>
       <w:r>
         <w:rPr>
@@ -1597,7 +1579,7 @@
         <w:rPr>
           <w:noProof/>
         </w:rPr>
-        <w:instrText xml:space="preserve"> PAGEREF _Toc147396030 \h </w:instrText>
+        <w:instrText xml:space="preserve"> PAGEREF _Toc150477151 \h </w:instrText>
       </w:r>
       <w:r>
         <w:rPr>
@@ -1654,7 +1636,7 @@
         <w:rPr>
           <w:noProof/>
         </w:rPr>
-        <w:instrText xml:space="preserve"> PAGEREF _Toc147396031 \h </w:instrText>
+        <w:instrText xml:space="preserve"> PAGEREF _Toc150477152 \h </w:instrText>
       </w:r>
       <w:r>
         <w:rPr>
@@ -1711,7 +1693,7 @@
         <w:rPr>
           <w:noProof/>
         </w:rPr>
-        <w:instrText xml:space="preserve"> PAGEREF _Toc147396032 \h </w:instrText>
+        <w:instrText xml:space="preserve"> PAGEREF _Toc150477153 \h </w:instrText>
       </w:r>
       <w:r>
         <w:rPr>
@@ -1782,7 +1764,7 @@
         <w:rPr>
           <w:noProof/>
         </w:rPr>
-        <w:instrText xml:space="preserve"> PAGEREF _Toc147396033 \h </w:instrText>
+        <w:instrText xml:space="preserve"> PAGEREF _Toc150477154 \h </w:instrText>
       </w:r>
       <w:r>
         <w:rPr>
@@ -1856,7 +1838,7 @@
         <w:rPr>
           <w:noProof/>
         </w:rPr>
-        <w:instrText xml:space="preserve"> PAGEREF _Toc147396034 \h </w:instrText>
+        <w:instrText xml:space="preserve"> PAGEREF _Toc150477155 \h </w:instrText>
       </w:r>
       <w:r>
         <w:rPr>
@@ -1913,7 +1895,7 @@
         <w:rPr>
           <w:noProof/>
         </w:rPr>
-        <w:instrText xml:space="preserve"> PAGEREF _Toc147396035 \h </w:instrText>
+        <w:instrText xml:space="preserve"> PAGEREF _Toc150477156 \h </w:instrText>
       </w:r>
       <w:r>
         <w:rPr>
@@ -1970,7 +1952,7 @@
         <w:rPr>
           <w:noProof/>
         </w:rPr>
-        <w:instrText xml:space="preserve"> PAGEREF _Toc147396036 \h </w:instrText>
+        <w:instrText xml:space="preserve"> PAGEREF _Toc150477157 \h </w:instrText>
       </w:r>
       <w:r>
         <w:rPr>
@@ -2027,7 +2009,7 @@
         <w:rPr>
           <w:noProof/>
         </w:rPr>
-        <w:instrText xml:space="preserve"> PAGEREF _Toc147396037 \h </w:instrText>
+        <w:instrText xml:space="preserve"> PAGEREF _Toc150477158 \h </w:instrText>
       </w:r>
       <w:r>
         <w:rPr>
@@ -2084,7 +2066,7 @@
         <w:rPr>
           <w:noProof/>
         </w:rPr>
-        <w:instrText xml:space="preserve"> PAGEREF _Toc147396038 \h </w:instrText>
+        <w:instrText xml:space="preserve"> PAGEREF _Toc150477159 \h </w:instrText>
       </w:r>
       <w:r>
         <w:rPr>
@@ -2141,7 +2123,7 @@
         <w:rPr>
           <w:noProof/>
         </w:rPr>
-        <w:instrText xml:space="preserve"> PAGEREF _Toc147396039 \h </w:instrText>
+        <w:instrText xml:space="preserve"> PAGEREF _Toc150477160 \h </w:instrText>
       </w:r>
       <w:r>
         <w:rPr>
@@ -2198,7 +2180,7 @@
         <w:rPr>
           <w:noProof/>
         </w:rPr>
-        <w:instrText xml:space="preserve"> PAGEREF _Toc147396040 \h </w:instrText>
+        <w:instrText xml:space="preserve"> PAGEREF _Toc150477161 \h </w:instrText>
       </w:r>
       <w:r>
         <w:rPr>
@@ -2272,7 +2254,7 @@
         <w:rPr>
           <w:noProof/>
         </w:rPr>
-        <w:instrText xml:space="preserve"> PAGEREF _Toc147396041 \h </w:instrText>
+        <w:instrText xml:space="preserve"> PAGEREF _Toc150477162 \h </w:instrText>
       </w:r>
       <w:r>
         <w:rPr>
@@ -2329,7 +2311,7 @@
         <w:rPr>
           <w:noProof/>
         </w:rPr>
-        <w:instrText xml:space="preserve"> PAGEREF _Toc147396042 \h </w:instrText>
+        <w:instrText xml:space="preserve"> PAGEREF _Toc150477163 \h </w:instrText>
       </w:r>
       <w:r>
         <w:rPr>
@@ -2386,7 +2368,7 @@
         <w:rPr>
           <w:noProof/>
         </w:rPr>
-        <w:instrText xml:space="preserve"> PAGEREF _Toc147396043 \h </w:instrText>
+        <w:instrText xml:space="preserve"> PAGEREF _Toc150477164 \h </w:instrText>
       </w:r>
       <w:r>
         <w:rPr>
@@ -2443,7 +2425,7 @@
         <w:rPr>
           <w:noProof/>
         </w:rPr>
-        <w:instrText xml:space="preserve"> PAGEREF _Toc147396044 \h </w:instrText>
+        <w:instrText xml:space="preserve"> PAGEREF _Toc150477165 \h </w:instrText>
       </w:r>
       <w:r>
         <w:rPr>
@@ -2500,7 +2482,7 @@
         <w:rPr>
           <w:noProof/>
         </w:rPr>
-        <w:instrText xml:space="preserve"> PAGEREF _Toc147396045 \h </w:instrText>
+        <w:instrText xml:space="preserve"> PAGEREF _Toc150477166 \h </w:instrText>
       </w:r>
       <w:r>
         <w:rPr>
@@ -2574,7 +2556,7 @@
         <w:rPr>
           <w:noProof/>
         </w:rPr>
-        <w:instrText xml:space="preserve"> PAGEREF _Toc147396046 \h </w:instrText>
+        <w:instrText xml:space="preserve"> PAGEREF _Toc150477167 \h </w:instrText>
       </w:r>
       <w:r>
         <w:rPr>
@@ -2631,7 +2613,7 @@
         <w:rPr>
           <w:noProof/>
         </w:rPr>
-        <w:instrText xml:space="preserve"> PAGEREF _Toc147396047 \h </w:instrText>
+        <w:instrText xml:space="preserve"> PAGEREF _Toc150477168 \h </w:instrText>
       </w:r>
       <w:r>
         <w:rPr>
@@ -2705,7 +2687,7 @@
         <w:rPr>
           <w:noProof/>
         </w:rPr>
-        <w:instrText xml:space="preserve"> PAGEREF _Toc147396048 \h </w:instrText>
+        <w:instrText xml:space="preserve"> PAGEREF _Toc150477169 \h </w:instrText>
       </w:r>
       <w:r>
         <w:rPr>
@@ -2762,7 +2744,7 @@
         <w:rPr>
           <w:noProof/>
         </w:rPr>
-        <w:instrText xml:space="preserve"> PAGEREF _Toc147396049 \h </w:instrText>
+        <w:instrText xml:space="preserve"> PAGEREF _Toc150477170 \h </w:instrText>
       </w:r>
       <w:r>
         <w:rPr>
@@ -2819,7 +2801,7 @@
         <w:rPr>
           <w:noProof/>
         </w:rPr>
-        <w:instrText xml:space="preserve"> PAGEREF _Toc147396050 \h </w:instrText>
+        <w:instrText xml:space="preserve"> PAGEREF _Toc150477171 \h </w:instrText>
       </w:r>
       <w:r>
         <w:rPr>
@@ -2876,7 +2858,7 @@
         <w:rPr>
           <w:noProof/>
         </w:rPr>
-        <w:instrText xml:space="preserve"> PAGEREF _Toc147396051 \h </w:instrText>
+        <w:instrText xml:space="preserve"> PAGEREF _Toc150477172 \h </w:instrText>
       </w:r>
       <w:r>
         <w:rPr>
@@ -2933,7 +2915,7 @@
         <w:rPr>
           <w:noProof/>
         </w:rPr>
-        <w:instrText xml:space="preserve"> PAGEREF _Toc147396052 \h </w:instrText>
+        <w:instrText xml:space="preserve"> PAGEREF _Toc150477173 \h </w:instrText>
       </w:r>
       <w:r>
         <w:rPr>
@@ -3007,7 +2989,7 @@
         <w:rPr>
           <w:noProof/>
         </w:rPr>
-        <w:instrText xml:space="preserve"> PAGEREF _Toc147396053 \h </w:instrText>
+        <w:instrText xml:space="preserve"> PAGEREF _Toc150477174 \h </w:instrText>
       </w:r>
       <w:r>
         <w:rPr>
@@ -3064,7 +3046,7 @@
         <w:rPr>
           <w:noProof/>
         </w:rPr>
-        <w:instrText xml:space="preserve"> PAGEREF _Toc147396054 \h </w:instrText>
+        <w:instrText xml:space="preserve"> PAGEREF _Toc150477175 \h </w:instrText>
       </w:r>
       <w:r>
         <w:rPr>
@@ -3121,7 +3103,7 @@
         <w:rPr>
           <w:noProof/>
         </w:rPr>
-        <w:instrText xml:space="preserve"> PAGEREF _Toc147396055 \h </w:instrText>
+        <w:instrText xml:space="preserve"> PAGEREF _Toc150477176 \h </w:instrText>
       </w:r>
       <w:r>
         <w:rPr>
@@ -3195,7 +3177,7 @@
         <w:rPr>
           <w:noProof/>
         </w:rPr>
-        <w:instrText xml:space="preserve"> PAGEREF _Toc147396056 \h </w:instrText>
+        <w:instrText xml:space="preserve"> PAGEREF _Toc150477177 \h </w:instrText>
       </w:r>
       <w:r>
         <w:rPr>
@@ -3252,7 +3234,7 @@
         <w:rPr>
           <w:noProof/>
         </w:rPr>
-        <w:instrText xml:space="preserve"> PAGEREF _Toc147396057 \h </w:instrText>
+        <w:instrText xml:space="preserve"> PAGEREF _Toc150477178 \h </w:instrText>
       </w:r>
       <w:r>
         <w:rPr>
@@ -3309,7 +3291,7 @@
         <w:rPr>
           <w:noProof/>
         </w:rPr>
-        <w:instrText xml:space="preserve"> PAGEREF _Toc147396058 \h </w:instrText>
+        <w:instrText xml:space="preserve"> PAGEREF _Toc150477179 \h </w:instrText>
       </w:r>
       <w:r>
         <w:rPr>
@@ -3366,7 +3348,7 @@
         <w:rPr>
           <w:noProof/>
         </w:rPr>
-        <w:instrText xml:space="preserve"> PAGEREF _Toc147396059 \h </w:instrText>
+        <w:instrText xml:space="preserve"> PAGEREF _Toc150477180 \h </w:instrText>
       </w:r>
       <w:r>
         <w:rPr>
@@ -3423,7 +3405,7 @@
         <w:rPr>
           <w:noProof/>
         </w:rPr>
-        <w:instrText xml:space="preserve"> PAGEREF _Toc147396060 \h </w:instrText>
+        <w:instrText xml:space="preserve"> PAGEREF _Toc150477181 \h </w:instrText>
       </w:r>
       <w:r>
         <w:rPr>
@@ -3480,7 +3462,7 @@
         <w:rPr>
           <w:noProof/>
         </w:rPr>
-        <w:instrText xml:space="preserve"> PAGEREF _Toc147396061 \h </w:instrText>
+        <w:instrText xml:space="preserve"> PAGEREF _Toc150477182 \h </w:instrText>
       </w:r>
       <w:r>
         <w:rPr>
@@ -3537,7 +3519,7 @@
         <w:rPr>
           <w:noProof/>
         </w:rPr>
-        <w:instrText xml:space="preserve"> PAGEREF _Toc147396062 \h </w:instrText>
+        <w:instrText xml:space="preserve"> PAGEREF _Toc150477183 \h </w:instrText>
       </w:r>
       <w:r>
         <w:rPr>
@@ -3594,7 +3576,7 @@
         <w:rPr>
           <w:noProof/>
         </w:rPr>
-        <w:instrText xml:space="preserve"> PAGEREF _Toc147396063 \h </w:instrText>
+        <w:instrText xml:space="preserve"> PAGEREF _Toc150477184 \h </w:instrText>
       </w:r>
       <w:r>
         <w:rPr>
@@ -3651,7 +3633,7 @@
         <w:rPr>
           <w:noProof/>
         </w:rPr>
-        <w:instrText xml:space="preserve"> PAGEREF _Toc147396064 \h </w:instrText>
+        <w:instrText xml:space="preserve"> PAGEREF _Toc150477185 \h </w:instrText>
       </w:r>
       <w:r>
         <w:rPr>
@@ -3708,7 +3690,7 @@
         <w:rPr>
           <w:noProof/>
         </w:rPr>
-        <w:instrText xml:space="preserve"> PAGEREF _Toc147396065 \h </w:instrText>
+        <w:instrText xml:space="preserve"> PAGEREF _Toc150477186 \h </w:instrText>
       </w:r>
       <w:r>
         <w:rPr>
@@ -3765,7 +3747,7 @@
         <w:rPr>
           <w:noProof/>
         </w:rPr>
-        <w:instrText xml:space="preserve"> PAGEREF _Toc147396066 \h </w:instrText>
+        <w:instrText xml:space="preserve"> PAGEREF _Toc150477187 \h </w:instrText>
       </w:r>
       <w:r>
         <w:rPr>
@@ -3822,7 +3804,7 @@
         <w:rPr>
           <w:noProof/>
         </w:rPr>
-        <w:instrText xml:space="preserve"> PAGEREF _Toc147396067 \h </w:instrText>
+        <w:instrText xml:space="preserve"> PAGEREF _Toc150477188 \h </w:instrText>
       </w:r>
       <w:r>
         <w:rPr>
@@ -3879,7 +3861,7 @@
         <w:rPr>
           <w:noProof/>
         </w:rPr>
-        <w:instrText xml:space="preserve"> PAGEREF _Toc147396068 \h </w:instrText>
+        <w:instrText xml:space="preserve"> PAGEREF _Toc150477189 \h </w:instrText>
       </w:r>
       <w:r>
         <w:rPr>
@@ -3936,7 +3918,7 @@
         <w:rPr>
           <w:noProof/>
         </w:rPr>
-        <w:instrText xml:space="preserve"> PAGEREF _Toc147396069 \h </w:instrText>
+        <w:instrText xml:space="preserve"> PAGEREF _Toc150477190 \h </w:instrText>
       </w:r>
       <w:r>
         <w:rPr>
@@ -3993,7 +3975,7 @@
         <w:rPr>
           <w:noProof/>
         </w:rPr>
-        <w:instrText xml:space="preserve"> PAGEREF _Toc147396070 \h </w:instrText>
+        <w:instrText xml:space="preserve"> PAGEREF _Toc150477191 \h </w:instrText>
       </w:r>
       <w:r>
         <w:rPr>
@@ -4050,7 +4032,7 @@
         <w:rPr>
           <w:noProof/>
         </w:rPr>
-        <w:instrText xml:space="preserve"> PAGEREF _Toc147396071 \h </w:instrText>
+        <w:instrText xml:space="preserve"> PAGEREF _Toc150477192 \h </w:instrText>
       </w:r>
       <w:r>
         <w:rPr>
@@ -4107,7 +4089,7 @@
         <w:rPr>
           <w:noProof/>
         </w:rPr>
-        <w:instrText xml:space="preserve"> PAGEREF _Toc147396072 \h </w:instrText>
+        <w:instrText xml:space="preserve"> PAGEREF _Toc150477193 \h </w:instrText>
       </w:r>
       <w:r>
         <w:rPr>
@@ -4164,7 +4146,7 @@
         <w:rPr>
           <w:noProof/>
         </w:rPr>
-        <w:instrText xml:space="preserve"> PAGEREF _Toc147396073 \h </w:instrText>
+        <w:instrText xml:space="preserve"> PAGEREF _Toc150477194 \h </w:instrText>
       </w:r>
       <w:r>
         <w:rPr>
@@ -4221,7 +4203,7 @@
         <w:rPr>
           <w:noProof/>
         </w:rPr>
-        <w:instrText xml:space="preserve"> PAGEREF _Toc147396074 \h </w:instrText>
+        <w:instrText xml:space="preserve"> PAGEREF _Toc150477195 \h </w:instrText>
       </w:r>
       <w:r>
         <w:rPr>
@@ -4278,7 +4260,7 @@
         <w:rPr>
           <w:noProof/>
         </w:rPr>
-        <w:instrText xml:space="preserve"> PAGEREF _Toc147396075 \h </w:instrText>
+        <w:instrText xml:space="preserve"> PAGEREF _Toc150477196 \h </w:instrText>
       </w:r>
       <w:r>
         <w:rPr>
@@ -4335,7 +4317,7 @@
         <w:rPr>
           <w:noProof/>
         </w:rPr>
-        <w:instrText xml:space="preserve"> PAGEREF _Toc147396076 \h </w:instrText>
+        <w:instrText xml:space="preserve"> PAGEREF _Toc150477197 \h </w:instrText>
       </w:r>
       <w:r>
         <w:rPr>
@@ -4409,7 +4391,7 @@
         <w:rPr>
           <w:noProof/>
         </w:rPr>
-        <w:instrText xml:space="preserve"> PAGEREF _Toc147396077 \h </w:instrText>
+        <w:instrText xml:space="preserve"> PAGEREF _Toc150477198 \h </w:instrText>
       </w:r>
       <w:r>
         <w:rPr>
@@ -4466,7 +4448,7 @@
         <w:rPr>
           <w:noProof/>
         </w:rPr>
-        <w:instrText xml:space="preserve"> PAGEREF _Toc147396078 \h </w:instrText>
+        <w:instrText xml:space="preserve"> PAGEREF _Toc150477199 \h </w:instrText>
       </w:r>
       <w:r>
         <w:rPr>
@@ -4523,7 +4505,7 @@
         <w:rPr>
           <w:noProof/>
         </w:rPr>
-        <w:instrText xml:space="preserve"> PAGEREF _Toc147396079 \h </w:instrText>
+        <w:instrText xml:space="preserve"> PAGEREF _Toc150477200 \h </w:instrText>
       </w:r>
       <w:r>
         <w:rPr>
@@ -4580,7 +4562,7 @@
         <w:rPr>
           <w:noProof/>
         </w:rPr>
-        <w:instrText xml:space="preserve"> PAGEREF _Toc147396080 \h </w:instrText>
+        <w:instrText xml:space="preserve"> PAGEREF _Toc150477201 \h </w:instrText>
       </w:r>
       <w:r>
         <w:rPr>
@@ -4637,7 +4619,7 @@
         <w:rPr>
           <w:noProof/>
         </w:rPr>
-        <w:instrText xml:space="preserve"> PAGEREF _Toc147396081 \h </w:instrText>
+        <w:instrText xml:space="preserve"> PAGEREF _Toc150477202 \h </w:instrText>
       </w:r>
       <w:r>
         <w:rPr>
@@ -4694,7 +4676,7 @@
         <w:rPr>
           <w:noProof/>
         </w:rPr>
-        <w:instrText xml:space="preserve"> PAGEREF _Toc147396082 \h </w:instrText>
+        <w:instrText xml:space="preserve"> PAGEREF _Toc150477203 \h </w:instrText>
       </w:r>
       <w:r>
         <w:rPr>
@@ -4751,7 +4733,7 @@
         <w:rPr>
           <w:noProof/>
         </w:rPr>
-        <w:instrText xml:space="preserve"> PAGEREF _Toc147396083 \h </w:instrText>
+        <w:instrText xml:space="preserve"> PAGEREF _Toc150477204 \h </w:instrText>
       </w:r>
       <w:r>
         <w:rPr>
@@ -4808,7 +4790,7 @@
         <w:rPr>
           <w:noProof/>
         </w:rPr>
-        <w:instrText xml:space="preserve"> PAGEREF _Toc147396084 \h </w:instrText>
+        <w:instrText xml:space="preserve"> PAGEREF _Toc150477205 \h </w:instrText>
       </w:r>
       <w:r>
         <w:rPr>
@@ -4865,7 +4847,7 @@
         <w:rPr>
           <w:noProof/>
         </w:rPr>
-        <w:instrText xml:space="preserve"> PAGEREF _Toc147396085 \h </w:instrText>
+        <w:instrText xml:space="preserve"> PAGEREF _Toc150477206 \h </w:instrText>
       </w:r>
       <w:r>
         <w:rPr>
@@ -4922,7 +4904,7 @@
         <w:rPr>
           <w:noProof/>
         </w:rPr>
-        <w:instrText xml:space="preserve"> PAGEREF _Toc147396086 \h </w:instrText>
+        <w:instrText xml:space="preserve"> PAGEREF _Toc150477207 \h </w:instrText>
       </w:r>
       <w:r>
         <w:rPr>
@@ -4979,7 +4961,7 @@
         <w:rPr>
           <w:noProof/>
         </w:rPr>
-        <w:instrText xml:space="preserve"> PAGEREF _Toc147396087 \h </w:instrText>
+        <w:instrText xml:space="preserve"> PAGEREF _Toc150477208 \h </w:instrText>
       </w:r>
       <w:r>
         <w:rPr>
@@ -5036,7 +5018,7 @@
         <w:rPr>
           <w:noProof/>
         </w:rPr>
-        <w:instrText xml:space="preserve"> PAGEREF _Toc147396088 \h </w:instrText>
+        <w:instrText xml:space="preserve"> PAGEREF _Toc150477209 \h </w:instrText>
       </w:r>
       <w:r>
         <w:rPr>
@@ -5107,7 +5089,7 @@
         <w:rPr>
           <w:noProof/>
         </w:rPr>
-        <w:instrText xml:space="preserve"> PAGEREF _Toc147396089 \h </w:instrText>
+        <w:instrText xml:space="preserve"> PAGEREF _Toc150477210 \h </w:instrText>
       </w:r>
       <w:r>
         <w:rPr>
@@ -5164,7 +5146,7 @@
         <w:rPr>
           <w:noProof/>
         </w:rPr>
-        <w:instrText xml:space="preserve"> PAGEREF _Toc147396090 \h </w:instrText>
+        <w:instrText xml:space="preserve"> PAGEREF _Toc150477211 \h </w:instrText>
       </w:r>
       <w:r>
         <w:rPr>
@@ -5221,7 +5203,7 @@
         <w:rPr>
           <w:noProof/>
         </w:rPr>
-        <w:instrText xml:space="preserve"> PAGEREF _Toc147396091 \h </w:instrText>
+        <w:instrText xml:space="preserve"> PAGEREF _Toc150477212 \h </w:instrText>
       </w:r>
       <w:r>
         <w:rPr>
@@ -5278,7 +5260,7 @@
         <w:rPr>
           <w:noProof/>
         </w:rPr>
-        <w:instrText xml:space="preserve"> PAGEREF _Toc147396092 \h </w:instrText>
+        <w:instrText xml:space="preserve"> PAGEREF _Toc150477213 \h </w:instrText>
       </w:r>
       <w:r>
         <w:rPr>
@@ -5335,7 +5317,7 @@
         <w:rPr>
           <w:noProof/>
         </w:rPr>
-        <w:instrText xml:space="preserve"> PAGEREF _Toc147396093 \h </w:instrText>
+        <w:instrText xml:space="preserve"> PAGEREF _Toc150477214 \h </w:instrText>
       </w:r>
       <w:r>
         <w:rPr>
@@ -5392,7 +5374,7 @@
         <w:rPr>
           <w:noProof/>
         </w:rPr>
-        <w:instrText xml:space="preserve"> PAGEREF _Toc147396094 \h </w:instrText>
+        <w:instrText xml:space="preserve"> PAGEREF _Toc150477215 \h </w:instrText>
       </w:r>
       <w:r>
         <w:rPr>
@@ -5449,7 +5431,7 @@
         <w:rPr>
           <w:noProof/>
         </w:rPr>
-        <w:instrText xml:space="preserve"> PAGEREF _Toc147396095 \h </w:instrText>
+        <w:instrText xml:space="preserve"> PAGEREF _Toc150477216 \h </w:instrText>
       </w:r>
       <w:r>
         <w:rPr>
@@ -5506,7 +5488,7 @@
         <w:rPr>
           <w:noProof/>
         </w:rPr>
-        <w:instrText xml:space="preserve"> PAGEREF _Toc147396096 \h </w:instrText>
+        <w:instrText xml:space="preserve"> PAGEREF _Toc150477217 \h </w:instrText>
       </w:r>
       <w:r>
         <w:rPr>
@@ -5563,7 +5545,7 @@
         <w:rPr>
           <w:noProof/>
         </w:rPr>
-        <w:instrText xml:space="preserve"> PAGEREF _Toc147396097 \h </w:instrText>
+        <w:instrText xml:space="preserve"> PAGEREF _Toc150477218 \h </w:instrText>
       </w:r>
       <w:r>
         <w:rPr>
@@ -5634,7 +5616,7 @@
         <w:rPr>
           <w:noProof/>
         </w:rPr>
-        <w:instrText xml:space="preserve"> PAGEREF _Toc147396098 \h </w:instrText>
+        <w:instrText xml:space="preserve"> PAGEREF _Toc150477219 \h </w:instrText>
       </w:r>
       <w:r>
         <w:rPr>
@@ -5691,7 +5673,7 @@
         <w:rPr>
           <w:noProof/>
         </w:rPr>
-        <w:instrText xml:space="preserve"> PAGEREF _Toc147396099 \h </w:instrText>
+        <w:instrText xml:space="preserve"> PAGEREF _Toc150477220 \h </w:instrText>
       </w:r>
       <w:r>
         <w:rPr>
@@ -5748,7 +5730,7 @@
         <w:rPr>
           <w:noProof/>
         </w:rPr>
-        <w:instrText xml:space="preserve"> PAGEREF _Toc147396100 \h </w:instrText>
+        <w:instrText xml:space="preserve"> PAGEREF _Toc150477221 \h </w:instrText>
       </w:r>
       <w:r>
         <w:rPr>
@@ -5805,7 +5787,7 @@
         <w:rPr>
           <w:noProof/>
         </w:rPr>
-        <w:instrText xml:space="preserve"> PAGEREF _Toc147396101 \h </w:instrText>
+        <w:instrText xml:space="preserve"> PAGEREF _Toc150477222 \h </w:instrText>
       </w:r>
       <w:r>
         <w:rPr>
@@ -5876,7 +5858,7 @@
         <w:rPr>
           <w:noProof/>
         </w:rPr>
-        <w:instrText xml:space="preserve"> PAGEREF _Toc147396102 \h </w:instrText>
+        <w:instrText xml:space="preserve"> PAGEREF _Toc150477223 \h </w:instrText>
       </w:r>
       <w:r>
         <w:rPr>
@@ -5933,7 +5915,7 @@
         <w:rPr>
           <w:noProof/>
         </w:rPr>
-        <w:instrText xml:space="preserve"> PAGEREF _Toc147396103 \h </w:instrText>
+        <w:instrText xml:space="preserve"> PAGEREF _Toc150477224 \h </w:instrText>
       </w:r>
       <w:r>
         <w:rPr>
@@ -5990,7 +5972,7 @@
         <w:rPr>
           <w:noProof/>
         </w:rPr>
-        <w:instrText xml:space="preserve"> PAGEREF _Toc147396104 \h </w:instrText>
+        <w:instrText xml:space="preserve"> PAGEREF _Toc150477225 \h </w:instrText>
       </w:r>
       <w:r>
         <w:rPr>
@@ -6061,7 +6043,7 @@
         <w:rPr>
           <w:noProof/>
         </w:rPr>
-        <w:instrText xml:space="preserve"> PAGEREF _Toc147396105 \h </w:instrText>
+        <w:instrText xml:space="preserve"> PAGEREF _Toc150477226 \h </w:instrText>
       </w:r>
       <w:r>
         <w:rPr>
@@ -6118,7 +6100,7 @@
         <w:rPr>
           <w:noProof/>
         </w:rPr>
-        <w:instrText xml:space="preserve"> PAGEREF _Toc147396106 \h </w:instrText>
+        <w:instrText xml:space="preserve"> PAGEREF _Toc150477227 \h </w:instrText>
       </w:r>
       <w:r>
         <w:rPr>
@@ -6175,7 +6157,7 @@
         <w:rPr>
           <w:noProof/>
         </w:rPr>
-        <w:instrText xml:space="preserve"> PAGEREF _Toc147396107 \h </w:instrText>
+        <w:instrText xml:space="preserve"> PAGEREF _Toc150477228 \h </w:instrText>
       </w:r>
       <w:r>
         <w:rPr>
@@ -6249,7 +6231,7 @@
         <w:rPr>
           <w:noProof/>
         </w:rPr>
-        <w:instrText xml:space="preserve"> PAGEREF _Toc147396108 \h </w:instrText>
+        <w:instrText xml:space="preserve"> PAGEREF _Toc150477229 \h </w:instrText>
       </w:r>
       <w:r>
         <w:rPr>
@@ -6320,7 +6302,7 @@
         <w:rPr>
           <w:noProof/>
         </w:rPr>
-        <w:instrText xml:space="preserve"> PAGEREF _Toc147396109 \h </w:instrText>
+        <w:instrText xml:space="preserve"> PAGEREF _Toc150477230 \h </w:instrText>
       </w:r>
       <w:r>
         <w:rPr>
@@ -6394,7 +6376,7 @@
         <w:rPr>
           <w:noProof/>
         </w:rPr>
-        <w:instrText xml:space="preserve"> PAGEREF _Toc147396110 \h </w:instrText>
+        <w:instrText xml:space="preserve"> PAGEREF _Toc150477231 \h </w:instrText>
       </w:r>
       <w:r>
         <w:rPr>
@@ -6465,7 +6447,7 @@
         <w:rPr>
           <w:noProof/>
         </w:rPr>
-        <w:instrText xml:space="preserve"> PAGEREF _Toc147396111 \h </w:instrText>
+        <w:instrText xml:space="preserve"> PAGEREF _Toc150477232 \h </w:instrText>
       </w:r>
       <w:r>
         <w:rPr>
@@ -6536,7 +6518,7 @@
         <w:rPr>
           <w:noProof/>
         </w:rPr>
-        <w:instrText xml:space="preserve"> PAGEREF _Toc147396112 \h </w:instrText>
+        <w:instrText xml:space="preserve"> PAGEREF _Toc150477233 \h </w:instrText>
       </w:r>
       <w:r>
         <w:rPr>
@@ -6607,7 +6589,7 @@
         <w:rPr>
           <w:noProof/>
         </w:rPr>
-        <w:instrText xml:space="preserve"> PAGEREF _Toc147396113 \h </w:instrText>
+        <w:instrText xml:space="preserve"> PAGEREF _Toc150477234 \h </w:instrText>
       </w:r>
       <w:r>
         <w:rPr>
@@ -6678,7 +6660,7 @@
         <w:rPr>
           <w:noProof/>
         </w:rPr>
-        <w:instrText xml:space="preserve"> PAGEREF _Toc147396114 \h </w:instrText>
+        <w:instrText xml:space="preserve"> PAGEREF _Toc150477235 \h </w:instrText>
       </w:r>
       <w:r>
         <w:rPr>
@@ -6749,7 +6731,7 @@
         <w:rPr>
           <w:noProof/>
         </w:rPr>
-        <w:instrText xml:space="preserve"> PAGEREF _Toc147396115 \h </w:instrText>
+        <w:instrText xml:space="preserve"> PAGEREF _Toc150477236 \h </w:instrText>
       </w:r>
       <w:r>
         <w:rPr>
@@ -6823,7 +6805,7 @@
         <w:rPr>
           <w:noProof/>
         </w:rPr>
-        <w:instrText xml:space="preserve"> PAGEREF _Toc147396116 \h </w:instrText>
+        <w:instrText xml:space="preserve"> PAGEREF _Toc150477237 \h </w:instrText>
       </w:r>
       <w:r>
         <w:rPr>
@@ -6894,7 +6876,7 @@
         <w:rPr>
           <w:noProof/>
         </w:rPr>
-        <w:instrText xml:space="preserve"> PAGEREF _Toc147396117 \h </w:instrText>
+        <w:instrText xml:space="preserve"> PAGEREF _Toc150477238 \h </w:instrText>
       </w:r>
       <w:r>
         <w:rPr>
@@ -6965,7 +6947,7 @@
         <w:rPr>
           <w:noProof/>
         </w:rPr>
-        <w:instrText xml:space="preserve"> PAGEREF _Toc147396118 \h </w:instrText>
+        <w:instrText xml:space="preserve"> PAGEREF _Toc150477239 \h </w:instrText>
       </w:r>
       <w:r>
         <w:rPr>
@@ -7036,7 +7018,7 @@
         <w:rPr>
           <w:noProof/>
         </w:rPr>
-        <w:instrText xml:space="preserve"> PAGEREF _Toc147396119 \h </w:instrText>
+        <w:instrText xml:space="preserve"> PAGEREF _Toc150477240 \h </w:instrText>
       </w:r>
       <w:r>
         <w:rPr>
@@ -7107,7 +7089,7 @@
         <w:rPr>
           <w:noProof/>
         </w:rPr>
-        <w:instrText xml:space="preserve"> PAGEREF _Toc147396120 \h </w:instrText>
+        <w:instrText xml:space="preserve"> PAGEREF _Toc150477241 \h </w:instrText>
       </w:r>
       <w:r>
         <w:rPr>
@@ -7178,7 +7160,7 @@
         <w:rPr>
           <w:noProof/>
         </w:rPr>
-        <w:instrText xml:space="preserve"> PAGEREF _Toc147396121 \h </w:instrText>
+        <w:instrText xml:space="preserve"> PAGEREF _Toc150477242 \h </w:instrText>
       </w:r>
       <w:r>
         <w:rPr>
@@ -7249,7 +7231,7 @@
         <w:rPr>
           <w:noProof/>
         </w:rPr>
-        <w:instrText xml:space="preserve"> PAGEREF _Toc147396122 \h </w:instrText>
+        <w:instrText xml:space="preserve"> PAGEREF _Toc150477243 \h </w:instrText>
       </w:r>
       <w:r>
         <w:rPr>
@@ -7323,7 +7305,7 @@
         <w:rPr>
           <w:noProof/>
         </w:rPr>
-        <w:instrText xml:space="preserve"> PAGEREF _Toc147396123 \h </w:instrText>
+        <w:instrText xml:space="preserve"> PAGEREF _Toc150477244 \h </w:instrText>
       </w:r>
       <w:r>
         <w:rPr>
@@ -7397,7 +7379,155 @@
         <w:rPr>
           <w:noProof/>
         </w:rPr>
-        <w:instrText xml:space="preserve"> PAGEREF _Toc147396124 \h </w:instrText>
+        <w:instrText xml:space="preserve"> PAGEREF _Toc150477245 \h </w:instrText>
+      </w:r>
+      <w:r>
+        <w:rPr>
+          <w:noProof/>
+        </w:rPr>
+      </w:r>
+      <w:r>
+        <w:rPr>
+          <w:noProof/>
+        </w:rPr>
+        <w:fldChar w:fldCharType="separate"/>
+      </w:r>
+      <w:r>
+        <w:rPr>
+          <w:noProof/>
+        </w:rPr>
+        <w:t>50</w:t>
+      </w:r>
+      <w:r>
+        <w:rPr>
+          <w:noProof/>
+        </w:rPr>
+        <w:fldChar w:fldCharType="end"/>
+      </w:r>
+    </w:p>
+    <w:p>
+      <w:pPr>
+        <w:pStyle w:val="TOC3"/>
+        <w:tabs>
+          <w:tab w:val="left" w:pos="1914"/>
+        </w:tabs>
+        <w:rPr>
+          <w:rFonts w:asciiTheme="minorHAnsi" w:eastAsiaTheme="minorEastAsia" w:hAnsiTheme="minorHAnsi" w:cstheme="minorBidi"/>
+          <w:noProof/>
+          <w:sz w:val="24"/>
+        </w:rPr>
+      </w:pPr>
+      <w:r>
+        <w:rPr>
+          <w:noProof/>
+        </w:rPr>
+        <w:t>6.6.3.</w:t>
+      </w:r>
+      <w:r>
+        <w:rPr>
+          <w:rFonts w:asciiTheme="minorHAnsi" w:eastAsiaTheme="minorEastAsia" w:hAnsiTheme="minorHAnsi" w:cstheme="minorBidi"/>
+          <w:noProof/>
+          <w:sz w:val="24"/>
+        </w:rPr>
+        <w:tab/>
+      </w:r>
+      <w:r>
+        <w:rPr>
+          <w:noProof/>
+        </w:rPr>
+        <w:t>Version 3.0.3</w:t>
+      </w:r>
+      <w:r>
+        <w:rPr>
+          <w:noProof/>
+        </w:rPr>
+        <w:tab/>
+      </w:r>
+      <w:r>
+        <w:rPr>
+          <w:noProof/>
+        </w:rPr>
+        <w:fldChar w:fldCharType="begin"/>
+      </w:r>
+      <w:r>
+        <w:rPr>
+          <w:noProof/>
+        </w:rPr>
+        <w:instrText xml:space="preserve"> PAGEREF _Toc150477246 \h </w:instrText>
+      </w:r>
+      <w:r>
+        <w:rPr>
+          <w:noProof/>
+        </w:rPr>
+      </w:r>
+      <w:r>
+        <w:rPr>
+          <w:noProof/>
+        </w:rPr>
+        <w:fldChar w:fldCharType="separate"/>
+      </w:r>
+      <w:r>
+        <w:rPr>
+          <w:noProof/>
+        </w:rPr>
+        <w:t>50</w:t>
+      </w:r>
+      <w:r>
+        <w:rPr>
+          <w:noProof/>
+        </w:rPr>
+        <w:fldChar w:fldCharType="end"/>
+      </w:r>
+    </w:p>
+    <w:p>
+      <w:pPr>
+        <w:pStyle w:val="TOC3"/>
+        <w:tabs>
+          <w:tab w:val="left" w:pos="1914"/>
+        </w:tabs>
+        <w:rPr>
+          <w:rFonts w:asciiTheme="minorHAnsi" w:eastAsiaTheme="minorEastAsia" w:hAnsiTheme="minorHAnsi" w:cstheme="minorBidi"/>
+          <w:noProof/>
+          <w:sz w:val="24"/>
+        </w:rPr>
+      </w:pPr>
+      <w:r>
+        <w:rPr>
+          <w:noProof/>
+        </w:rPr>
+        <w:t>6.6.4.</w:t>
+      </w:r>
+      <w:r>
+        <w:rPr>
+          <w:rFonts w:asciiTheme="minorHAnsi" w:eastAsiaTheme="minorEastAsia" w:hAnsiTheme="minorHAnsi" w:cstheme="minorBidi"/>
+          <w:noProof/>
+          <w:sz w:val="24"/>
+        </w:rPr>
+        <w:tab/>
+      </w:r>
+      <w:r>
+        <w:rPr>
+          <w:noProof/>
+        </w:rPr>
+        <w:t>Version 3.0.4</w:t>
+      </w:r>
+      <w:r>
+        <w:rPr>
+          <w:noProof/>
+        </w:rPr>
+        <w:tab/>
+      </w:r>
+      <w:r>
+        <w:rPr>
+          <w:noProof/>
+        </w:rPr>
+        <w:fldChar w:fldCharType="begin"/>
+      </w:r>
+      <w:r>
+        <w:rPr>
+          <w:noProof/>
+        </w:rPr>
+        <w:instrText xml:space="preserve"> PAGEREF _Toc150477247 \h </w:instrText>
       </w:r>
       <w:r>
         <w:rPr>
@@ -7437,7 +7567,7 @@
         </w:rPr>
         <w:fldChar w:fldCharType="end"/>
       </w:r>
-      <w:bookmarkStart w:id="3" w:name="_Toc147396012"/>
+      <w:bookmarkStart w:id="3" w:name="_Toc150477133"/>
       <w:r>
         <w:t>Introduction</w:t>
       </w:r>
@@ -7835,7 +7965,7 @@
       <w:pPr>
         <w:pStyle w:val="Heading1"/>
       </w:pPr>
-      <w:bookmarkStart w:id="5" w:name="_Toc147396013"/>
+      <w:bookmarkStart w:id="5" w:name="_Toc150477134"/>
       <w:r>
         <w:t>Usage</w:t>
       </w:r>
@@ -7845,7 +7975,7 @@
       <w:pPr>
         <w:pStyle w:val="Heading2"/>
       </w:pPr>
-      <w:bookmarkStart w:id="6" w:name="_Toc147396014"/>
+      <w:bookmarkStart w:id="6" w:name="_Toc150477135"/>
       <w:r>
         <w:t>Command line interface</w:t>
       </w:r>
@@ -9463,7 +9593,7 @@
       <w:pPr>
         <w:pStyle w:val="Heading2"/>
       </w:pPr>
-      <w:bookmarkStart w:id="7" w:name="_Toc147396015"/>
+      <w:bookmarkStart w:id="7" w:name="_Toc150477136"/>
       <w:r>
         <w:t>Required command line options</w:t>
       </w:r>
@@ -9473,7 +9603,7 @@
       <w:pPr>
         <w:pStyle w:val="Heading3"/>
       </w:pPr>
-      <w:bookmarkStart w:id="8" w:name="_Toc147396016"/>
+      <w:bookmarkStart w:id="8" w:name="_Toc150477137"/>
       <w:r>
         <w:t>Input molecules</w:t>
       </w:r>
@@ -9573,7 +9703,7 @@
         <w:pStyle w:val="Heading3"/>
       </w:pPr>
       <w:bookmarkStart w:id="9" w:name="_Ref52936481"/>
-      <w:bookmarkStart w:id="10" w:name="_Toc147396017"/>
+      <w:bookmarkStart w:id="10" w:name="_Toc150477138"/>
       <w:r>
         <w:t>Passed molecules</w:t>
       </w:r>
@@ -9698,7 +9828,7 @@
       <w:pPr>
         <w:pStyle w:val="Heading3"/>
       </w:pPr>
-      <w:bookmarkStart w:id="11" w:name="_Toc147396018"/>
+      <w:bookmarkStart w:id="11" w:name="_Toc150477139"/>
       <w:r>
         <w:t>Filter criteria</w:t>
       </w:r>
@@ -9766,7 +9896,7 @@
       <w:pPr>
         <w:pStyle w:val="Heading2"/>
       </w:pPr>
-      <w:bookmarkStart w:id="12" w:name="_Toc147396019"/>
+      <w:bookmarkStart w:id="12" w:name="_Toc150477140"/>
       <w:r>
         <w:t>Optional command line options</w:t>
       </w:r>
@@ -9776,7 +9906,7 @@
       <w:pPr>
         <w:pStyle w:val="Heading3"/>
       </w:pPr>
-      <w:bookmarkStart w:id="13" w:name="_Toc147396020"/>
+      <w:bookmarkStart w:id="13" w:name="_Toc150477141"/>
       <w:bookmarkEnd w:id="9"/>
       <w:r>
         <w:t>Failed molecules</w:t>
@@ -9890,7 +10020,7 @@
       <w:pPr>
         <w:pStyle w:val="Heading3"/>
       </w:pPr>
-      <w:bookmarkStart w:id="14" w:name="_Toc147396021"/>
+      <w:bookmarkStart w:id="14" w:name="_Toc150477142"/>
       <w:r>
         <w:t>Property tables</w:t>
       </w:r>
@@ -11075,7 +11205,7 @@
         <w:pStyle w:val="Heading3"/>
         <w:spacing w:before="480"/>
       </w:pPr>
-      <w:bookmarkStart w:id="16" w:name="_Toc147396022"/>
+      <w:bookmarkStart w:id="16" w:name="_Toc150477143"/>
       <w:r>
         <w:t>Salts</w:t>
       </w:r>
@@ -11192,7 +11322,7 @@
         <w:pStyle w:val="Heading3"/>
         <w:spacing w:before="480"/>
       </w:pPr>
-      <w:bookmarkStart w:id="17" w:name="_Toc147396023"/>
+      <w:bookmarkStart w:id="17" w:name="_Toc150477144"/>
       <w:r>
         <w:t>Rename</w:t>
       </w:r>
@@ -11249,7 +11379,7 @@
       <w:pPr>
         <w:pStyle w:val="Heading3"/>
       </w:pPr>
-      <w:bookmarkStart w:id="18" w:name="_Toc147396024"/>
+      <w:bookmarkStart w:id="18" w:name="_Toc150477145"/>
       <w:r>
         <w:t>Logging</w:t>
       </w:r>
@@ -11304,7 +11434,7 @@
         <w:pStyle w:val="Heading1"/>
       </w:pPr>
       <w:bookmarkStart w:id="19" w:name="_Ref52938798"/>
-      <w:bookmarkStart w:id="20" w:name="_Toc147396025"/>
+      <w:bookmarkStart w:id="20" w:name="_Toc150477146"/>
       <w:r>
         <w:t>Filter parameters</w:t>
       </w:r>
@@ -11684,7 +11814,7 @@
       <w:pPr>
         <w:pStyle w:val="Heading2"/>
       </w:pPr>
-      <w:bookmarkStart w:id="21" w:name="_Toc147396026"/>
+      <w:bookmarkStart w:id="21" w:name="_Toc150477147"/>
       <w:r>
         <w:t>Include rules</w:t>
       </w:r>
@@ -11694,7 +11824,7 @@
       <w:pPr>
         <w:pStyle w:val="Heading4"/>
       </w:pPr>
-      <w:bookmarkStart w:id="22" w:name="_Toc147396027"/>
+      <w:bookmarkStart w:id="22" w:name="_Toc150477148"/>
       <w:r>
         <w:t>INCLUDE</w:t>
       </w:r>
@@ -11877,7 +12007,7 @@
       <w:pPr>
         <w:pStyle w:val="Heading2"/>
       </w:pPr>
-      <w:bookmarkStart w:id="23" w:name="_Toc147396028"/>
+      <w:bookmarkStart w:id="23" w:name="_Toc150477149"/>
       <w:r>
         <w:t>Title rules</w:t>
       </w:r>
@@ -11887,7 +12017,7 @@
       <w:pPr>
         <w:pStyle w:val="Heading4"/>
       </w:pPr>
-      <w:bookmarkStart w:id="24" w:name="_Toc147396029"/>
+      <w:bookmarkStart w:id="24" w:name="_Toc150477150"/>
       <w:r>
         <w:t>TITLE</w:t>
       </w:r>
@@ -12114,7 +12244,7 @@
       <w:pPr>
         <w:pStyle w:val="Heading2"/>
       </w:pPr>
-      <w:bookmarkStart w:id="25" w:name="_Toc147396030"/>
+      <w:bookmarkStart w:id="25" w:name="_Toc150477151"/>
       <w:r>
         <w:t>Element rules</w:t>
       </w:r>
@@ -12443,7 +12573,7 @@
         <w:pStyle w:val="Heading4"/>
       </w:pPr>
       <w:bookmarkStart w:id="26" w:name="_Ref140645190"/>
-      <w:bookmarkStart w:id="27" w:name="_Toc147396031"/>
+      <w:bookmarkStart w:id="27" w:name="_Toc150477152"/>
       <w:r>
         <w:t>ONLY_ELEMENTS</w:t>
       </w:r>
@@ -12565,7 +12695,7 @@
       <w:pPr>
         <w:pStyle w:val="Heading4"/>
       </w:pPr>
-      <w:bookmarkStart w:id="28" w:name="_Toc147396032"/>
+      <w:bookmarkStart w:id="28" w:name="_Toc150477153"/>
       <w:r>
         <w:rPr>
           <w:szCs w:val="24"/>
@@ -12649,7 +12779,7 @@
       <w:pPr>
         <w:pStyle w:val="Heading2"/>
       </w:pPr>
-      <w:bookmarkStart w:id="30" w:name="_Toc147396033"/>
+      <w:bookmarkStart w:id="30" w:name="_Toc150477154"/>
       <w:r>
         <w:t>Topological property rules</w:t>
       </w:r>
@@ -13749,7 +13879,7 @@
       <w:pPr>
         <w:pStyle w:val="Heading3"/>
       </w:pPr>
-      <w:bookmarkStart w:id="31" w:name="_Toc147396034"/>
+      <w:bookmarkStart w:id="31" w:name="_Toc150477155"/>
       <w:r>
         <w:t>Atoms</w:t>
       </w:r>
@@ -13759,7 +13889,7 @@
       <w:pPr>
         <w:pStyle w:val="Heading4"/>
       </w:pPr>
-      <w:bookmarkStart w:id="32" w:name="_Toc147396035"/>
+      <w:bookmarkStart w:id="32" w:name="_Toc150477156"/>
       <w:r>
         <w:t>ATOMS</w:t>
       </w:r>
@@ -13812,7 +13942,7 @@
       <w:pPr>
         <w:pStyle w:val="Heading4"/>
       </w:pPr>
-      <w:bookmarkStart w:id="33" w:name="_Toc147396036"/>
+      <w:bookmarkStart w:id="33" w:name="_Toc150477157"/>
       <w:r>
         <w:t>CARBONS</w:t>
       </w:r>
@@ -13865,7 +13995,7 @@
       <w:pPr>
         <w:pStyle w:val="Heading4"/>
       </w:pPr>
-      <w:bookmarkStart w:id="34" w:name="_Toc147396037"/>
+      <w:bookmarkStart w:id="34" w:name="_Toc150477158"/>
       <w:r>
         <w:t>HETERO_ATOMS</w:t>
       </w:r>
@@ -13942,7 +14072,7 @@
       <w:pPr>
         <w:pStyle w:val="Heading4"/>
       </w:pPr>
-      <w:bookmarkStart w:id="35" w:name="_Toc147396038"/>
+      <w:bookmarkStart w:id="35" w:name="_Toc150477159"/>
       <w:r>
         <w:t>HETERO_CARBON_RATIO</w:t>
       </w:r>
@@ -14099,7 +14229,7 @@
       <w:pPr>
         <w:pStyle w:val="Heading4"/>
       </w:pPr>
-      <w:bookmarkStart w:id="36" w:name="_Toc147396039"/>
+      <w:bookmarkStart w:id="36" w:name="_Toc150477160"/>
       <w:r>
         <w:t>HALIDES</w:t>
       </w:r>
@@ -14155,7 +14285,7 @@
       <w:pPr>
         <w:pStyle w:val="Heading4"/>
       </w:pPr>
-      <w:bookmarkStart w:id="37" w:name="_Toc147396040"/>
+      <w:bookmarkStart w:id="37" w:name="_Toc150477161"/>
       <w:r>
         <w:t>HALIDE_FRACTION</w:t>
       </w:r>
@@ -14288,7 +14418,7 @@
       <w:pPr>
         <w:pStyle w:val="Heading3"/>
       </w:pPr>
-      <w:bookmarkStart w:id="38" w:name="_Toc147396041"/>
+      <w:bookmarkStart w:id="38" w:name="_Toc150477162"/>
       <w:r>
         <w:t>Bonds</w:t>
       </w:r>
@@ -14298,7 +14428,7 @@
       <w:pPr>
         <w:pStyle w:val="Heading4"/>
       </w:pPr>
-      <w:bookmarkStart w:id="39" w:name="_Toc147396042"/>
+      <w:bookmarkStart w:id="39" w:name="_Toc150477163"/>
       <w:r>
         <w:t>BONDS</w:t>
       </w:r>
@@ -14348,7 +14478,7 @@
       <w:pPr>
         <w:pStyle w:val="Heading4"/>
       </w:pPr>
-      <w:bookmarkStart w:id="40" w:name="_Toc147396043"/>
+      <w:bookmarkStart w:id="40" w:name="_Toc150477164"/>
       <w:r>
         <w:t>ROTATABLE_BONDS</w:t>
       </w:r>
@@ -14556,7 +14686,7 @@
       <w:pPr>
         <w:pStyle w:val="Heading4"/>
       </w:pPr>
-      <w:bookmarkStart w:id="41" w:name="_Toc147396044"/>
+      <w:bookmarkStart w:id="41" w:name="_Toc150477165"/>
       <w:r>
         <w:t>RIGID_BONDS</w:t>
       </w:r>
@@ -14731,7 +14861,7 @@
       <w:pPr>
         <w:pStyle w:val="Heading4"/>
       </w:pPr>
-      <w:bookmarkStart w:id="42" w:name="_Toc147396045"/>
+      <w:bookmarkStart w:id="42" w:name="_Toc150477166"/>
       <w:r>
         <w:t>FLEXIBILITY</w:t>
       </w:r>
@@ -14896,7 +15026,7 @@
       <w:pPr>
         <w:pStyle w:val="Heading3"/>
       </w:pPr>
-      <w:bookmarkStart w:id="43" w:name="_Toc147396046"/>
+      <w:bookmarkStart w:id="43" w:name="_Toc150477167"/>
       <w:r>
         <w:t>Chirality</w:t>
       </w:r>
@@ -14906,7 +15036,7 @@
       <w:pPr>
         <w:pStyle w:val="Heading4"/>
       </w:pPr>
-      <w:bookmarkStart w:id="44" w:name="_Toc147396047"/>
+      <w:bookmarkStart w:id="44" w:name="_Toc150477168"/>
       <w:r>
         <w:t>CHIRAL_CENTERS</w:t>
       </w:r>
@@ -14962,7 +15092,7 @@
       <w:pPr>
         <w:pStyle w:val="Heading3"/>
       </w:pPr>
-      <w:bookmarkStart w:id="45" w:name="_Toc147396048"/>
+      <w:bookmarkStart w:id="45" w:name="_Toc150477169"/>
       <w:r>
         <w:t>Hydrogen bonds</w:t>
       </w:r>
@@ -14973,7 +15103,7 @@
         <w:pStyle w:val="Heading4"/>
       </w:pPr>
       <w:bookmarkStart w:id="46" w:name="_Ref88820638"/>
-      <w:bookmarkStart w:id="47" w:name="_Toc147396049"/>
+      <w:bookmarkStart w:id="47" w:name="_Toc150477170"/>
       <w:r>
         <w:t>HBOND_ACCEPTORS</w:t>
       </w:r>
@@ -15146,7 +15276,7 @@
       <w:pPr>
         <w:pStyle w:val="Heading4"/>
       </w:pPr>
-      <w:bookmarkStart w:id="48" w:name="_Toc147396050"/>
+      <w:bookmarkStart w:id="48" w:name="_Toc150477171"/>
       <w:r>
         <w:t>HBOND_DONORS</w:t>
       </w:r>
@@ -15310,7 +15440,7 @@
       <w:pPr>
         <w:pStyle w:val="Heading4"/>
       </w:pPr>
-      <w:bookmarkStart w:id="49" w:name="_Toc147396051"/>
+      <w:bookmarkStart w:id="49" w:name="_Toc150477172"/>
       <w:r>
         <w:t>LIPINSKI_ACCEPTORS</w:t>
       </w:r>
@@ -15384,7 +15514,7 @@
       <w:pPr>
         <w:pStyle w:val="Heading4"/>
       </w:pPr>
-      <w:bookmarkStart w:id="50" w:name="_Toc147396052"/>
+      <w:bookmarkStart w:id="50" w:name="_Toc150477173"/>
       <w:r>
         <w:t>LIPINSKI_DONORS</w:t>
       </w:r>
@@ -15510,7 +15640,7 @@
       <w:pPr>
         <w:pStyle w:val="Heading3"/>
       </w:pPr>
-      <w:bookmarkStart w:id="51" w:name="_Toc147396053"/>
+      <w:bookmarkStart w:id="51" w:name="_Toc150477174"/>
       <w:r>
         <w:t>Charges</w:t>
       </w:r>
@@ -15520,7 +15650,7 @@
       <w:pPr>
         <w:pStyle w:val="Heading4"/>
       </w:pPr>
-      <w:bookmarkStart w:id="52" w:name="_Toc147396054"/>
+      <w:bookmarkStart w:id="52" w:name="_Toc150477175"/>
       <w:r>
         <w:t>FORMAL_CHARGES</w:t>
       </w:r>
@@ -15594,7 +15724,7 @@
       <w:pPr>
         <w:pStyle w:val="Heading4"/>
       </w:pPr>
-      <w:bookmarkStart w:id="53" w:name="_Toc147396055"/>
+      <w:bookmarkStart w:id="53" w:name="_Toc150477176"/>
       <w:r>
         <w:t>TOTAL_FORMAL_CHARGE</w:t>
       </w:r>
@@ -15659,7 +15789,7 @@
       <w:pPr>
         <w:pStyle w:val="Heading3"/>
       </w:pPr>
-      <w:bookmarkStart w:id="54" w:name="_Toc147396056"/>
+      <w:bookmarkStart w:id="54" w:name="_Toc150477177"/>
       <w:r>
         <w:t>Rings</w:t>
       </w:r>
@@ -15669,7 +15799,7 @@
       <w:pPr>
         <w:pStyle w:val="Heading4"/>
       </w:pPr>
-      <w:bookmarkStart w:id="55" w:name="_Toc147396057"/>
+      <w:bookmarkStart w:id="55" w:name="_Toc150477178"/>
       <w:r>
         <w:t>RINGS</w:t>
       </w:r>
@@ -15889,7 +16019,7 @@
       <w:pPr>
         <w:pStyle w:val="Heading4"/>
       </w:pPr>
-      <w:bookmarkStart w:id="57" w:name="_Toc147396058"/>
+      <w:bookmarkStart w:id="57" w:name="_Toc150477179"/>
       <w:r>
         <w:t>ATOMS_IN_SMALLEST_RING</w:t>
       </w:r>
@@ -15976,7 +16106,7 @@
       <w:pPr>
         <w:pStyle w:val="Heading4"/>
       </w:pPr>
-      <w:bookmarkStart w:id="58" w:name="_Toc147396059"/>
+      <w:bookmarkStart w:id="58" w:name="_Toc150477180"/>
       <w:r>
         <w:t>ATOMS_IN_</w:t>
       </w:r>
@@ -16123,7 +16253,7 @@
       <w:pPr>
         <w:pStyle w:val="Heading4"/>
       </w:pPr>
-      <w:bookmarkStart w:id="59" w:name="_Toc147396060"/>
+      <w:bookmarkStart w:id="59" w:name="_Toc150477181"/>
       <w:r>
         <w:t>RING_FRACTION</w:t>
       </w:r>
@@ -16216,7 +16346,7 @@
       <w:pPr>
         <w:pStyle w:val="Heading4"/>
       </w:pPr>
-      <w:bookmarkStart w:id="60" w:name="_Toc147396061"/>
+      <w:bookmarkStart w:id="60" w:name="_Toc150477182"/>
       <w:r>
         <w:t>AROMATIC_RINGS</w:t>
       </w:r>
@@ -16347,7 +16477,7 @@
       <w:pPr>
         <w:pStyle w:val="Heading4"/>
       </w:pPr>
-      <w:bookmarkStart w:id="61" w:name="_Toc147396062"/>
+      <w:bookmarkStart w:id="61" w:name="_Toc150477183"/>
       <w:r>
         <w:t>ATOMS_IN_SMALLEST_</w:t>
       </w:r>
@@ -16454,7 +16584,7 @@
       <w:pPr>
         <w:pStyle w:val="Heading4"/>
       </w:pPr>
-      <w:bookmarkStart w:id="62" w:name="_Toc147396063"/>
+      <w:bookmarkStart w:id="62" w:name="_Toc150477184"/>
       <w:r>
         <w:t>ATOMS_IN_</w:t>
       </w:r>
@@ -16589,7 +16719,7 @@
       <w:pPr>
         <w:pStyle w:val="Heading4"/>
       </w:pPr>
-      <w:bookmarkStart w:id="63" w:name="_Toc147396064"/>
+      <w:bookmarkStart w:id="63" w:name="_Toc150477185"/>
       <w:r>
         <w:t>AROMATIC_RING</w:t>
       </w:r>
@@ -16697,7 +16827,7 @@
       <w:pPr>
         <w:pStyle w:val="Heading4"/>
       </w:pPr>
-      <w:bookmarkStart w:id="64" w:name="_Toc147396065"/>
+      <w:bookmarkStart w:id="64" w:name="_Toc150477186"/>
       <w:r>
         <w:t>AROMATIC_OVER_TOTAL_RING</w:t>
       </w:r>
@@ -16844,7 +16974,7 @@
       <w:pPr>
         <w:pStyle w:val="Heading4"/>
       </w:pPr>
-      <w:bookmarkStart w:id="65" w:name="_Toc147396066"/>
+      <w:bookmarkStart w:id="65" w:name="_Toc150477187"/>
       <w:r>
         <w:t>NONAROMATIC_RINGS</w:t>
       </w:r>
@@ -16975,7 +17105,7 @@
       <w:pPr>
         <w:pStyle w:val="Heading4"/>
       </w:pPr>
-      <w:bookmarkStart w:id="66" w:name="_Toc147396067"/>
+      <w:bookmarkStart w:id="66" w:name="_Toc150477188"/>
       <w:r>
         <w:t>ATOMS_IN_SMALLEST_</w:t>
       </w:r>
@@ -17076,7 +17206,7 @@
       <w:pPr>
         <w:pStyle w:val="Heading4"/>
       </w:pPr>
-      <w:bookmarkStart w:id="67" w:name="_Toc147396068"/>
+      <w:bookmarkStart w:id="67" w:name="_Toc150477189"/>
       <w:r>
         <w:t>ATOMS_IN_</w:t>
       </w:r>
@@ -17211,7 +17341,7 @@
       <w:pPr>
         <w:pStyle w:val="Heading4"/>
       </w:pPr>
-      <w:bookmarkStart w:id="68" w:name="_Toc147396069"/>
+      <w:bookmarkStart w:id="68" w:name="_Toc150477190"/>
       <w:r>
         <w:t>NONAROMATIC_RING</w:t>
       </w:r>
@@ -17319,7 +17449,7 @@
       <w:pPr>
         <w:pStyle w:val="Heading4"/>
       </w:pPr>
-      <w:bookmarkStart w:id="69" w:name="_Toc147396070"/>
+      <w:bookmarkStart w:id="69" w:name="_Toc150477191"/>
       <w:r>
         <w:t>NONAROMATIC_OVER_TOTAL_RING</w:t>
       </w:r>
@@ -17451,7 +17581,7 @@
       <w:pPr>
         <w:pStyle w:val="Heading4"/>
       </w:pPr>
-      <w:bookmarkStart w:id="70" w:name="_Toc147396071"/>
+      <w:bookmarkStart w:id="70" w:name="_Toc150477192"/>
       <w:r>
         <w:t>RINGSYSTEMS</w:t>
       </w:r>
@@ -17595,7 +17725,7 @@
       <w:pPr>
         <w:pStyle w:val="Heading4"/>
       </w:pPr>
-      <w:bookmarkStart w:id="71" w:name="_Toc147396072"/>
+      <w:bookmarkStart w:id="71" w:name="_Toc150477193"/>
       <w:r>
         <w:t>ATOMS_IN_SMALLEST_RINGSYSTEM</w:t>
       </w:r>
@@ -17685,7 +17815,7 @@
       <w:pPr>
         <w:pStyle w:val="Heading4"/>
       </w:pPr>
-      <w:bookmarkStart w:id="72" w:name="_Toc147396073"/>
+      <w:bookmarkStart w:id="72" w:name="_Toc150477194"/>
       <w:r>
         <w:t>ATOMS_IN_LARGEST_RINGSYSTEM</w:t>
       </w:r>
@@ -17772,7 +17902,7 @@
       <w:pPr>
         <w:pStyle w:val="Heading4"/>
       </w:pPr>
-      <w:bookmarkStart w:id="73" w:name="_Toc147396074"/>
+      <w:bookmarkStart w:id="73" w:name="_Toc150477195"/>
       <w:r>
         <w:t>RING</w:t>
       </w:r>
@@ -17901,7 +18031,7 @@
       <w:pPr>
         <w:pStyle w:val="Heading4"/>
       </w:pPr>
-      <w:bookmarkStart w:id="74" w:name="_Toc147396075"/>
+      <w:bookmarkStart w:id="74" w:name="_Toc150477196"/>
       <w:r>
         <w:t>RINGS</w:t>
       </w:r>
@@ -18094,7 +18224,7 @@
       <w:pPr>
         <w:pStyle w:val="Heading4"/>
       </w:pPr>
-      <w:bookmarkStart w:id="75" w:name="_Toc147396076"/>
+      <w:bookmarkStart w:id="75" w:name="_Toc150477197"/>
       <w:r>
         <w:t>RINGS</w:t>
       </w:r>
@@ -18348,7 +18478,7 @@
       <w:pPr>
         <w:pStyle w:val="Heading3"/>
       </w:pPr>
-      <w:bookmarkStart w:id="76" w:name="_Toc147396077"/>
+      <w:bookmarkStart w:id="76" w:name="_Toc150477198"/>
       <w:r>
         <w:t>Molecular skeleton</w:t>
       </w:r>
@@ -18358,7 +18488,7 @@
       <w:pPr>
         <w:pStyle w:val="Heading4"/>
       </w:pPr>
-      <w:bookmarkStart w:id="77" w:name="_Toc147396078"/>
+      <w:bookmarkStart w:id="77" w:name="_Toc150477199"/>
       <w:r>
         <w:t>SIDECHAINS</w:t>
       </w:r>
@@ -18583,7 +18713,7 @@
       <w:pPr>
         <w:pStyle w:val="Heading4"/>
       </w:pPr>
-      <w:bookmarkStart w:id="79" w:name="_Toc147396079"/>
+      <w:bookmarkStart w:id="79" w:name="_Toc150477200"/>
       <w:r>
         <w:t>ATOMS_IN_SMALLEST_SIDECHAIN</w:t>
       </w:r>
@@ -18670,7 +18800,7 @@
       <w:pPr>
         <w:pStyle w:val="Heading4"/>
       </w:pPr>
-      <w:bookmarkStart w:id="80" w:name="_Toc147396080"/>
+      <w:bookmarkStart w:id="80" w:name="_Toc150477201"/>
       <w:r>
         <w:t>ATOMS_IN_LARGEST_SIDECHAIN</w:t>
       </w:r>
@@ -18763,7 +18893,7 @@
       <w:pPr>
         <w:pStyle w:val="Heading4"/>
       </w:pPr>
-      <w:bookmarkStart w:id="81" w:name="_Toc147396081"/>
+      <w:bookmarkStart w:id="81" w:name="_Toc150477202"/>
       <w:r>
         <w:t>SIDECHAIN_FRACTION</w:t>
       </w:r>
@@ -18885,7 +19015,7 @@
       <w:pPr>
         <w:pStyle w:val="Heading4"/>
       </w:pPr>
-      <w:bookmarkStart w:id="82" w:name="_Toc147396082"/>
+      <w:bookmarkStart w:id="82" w:name="_Toc150477203"/>
       <w:r>
         <w:t>CORES</w:t>
       </w:r>
@@ -18974,7 +19104,7 @@
       <w:pPr>
         <w:pStyle w:val="Heading4"/>
       </w:pPr>
-      <w:bookmarkStart w:id="83" w:name="_Toc147396083"/>
+      <w:bookmarkStart w:id="83" w:name="_Toc150477204"/>
       <w:r>
         <w:t>ATOMS_IN_CORE</w:t>
       </w:r>
@@ -19071,7 +19201,7 @@
       <w:pPr>
         <w:pStyle w:val="Heading4"/>
       </w:pPr>
-      <w:bookmarkStart w:id="84" w:name="_Toc147396084"/>
+      <w:bookmarkStart w:id="84" w:name="_Toc150477205"/>
       <w:r>
         <w:t>CORE_FRACTION</w:t>
       </w:r>
@@ -19194,7 +19324,7 @@
       <w:pPr>
         <w:pStyle w:val="Heading4"/>
       </w:pPr>
-      <w:bookmarkStart w:id="85" w:name="_Toc147396085"/>
+      <w:bookmarkStart w:id="85" w:name="_Toc150477206"/>
       <w:r>
         <w:t>BRIDGES</w:t>
       </w:r>
@@ -19304,7 +19434,7 @@
       <w:pPr>
         <w:pStyle w:val="Heading4"/>
       </w:pPr>
-      <w:bookmarkStart w:id="86" w:name="_Toc147396086"/>
+      <w:bookmarkStart w:id="86" w:name="_Toc150477207"/>
       <w:r>
         <w:t>ATOMS_IN_SMALLEST_BRIDGE</w:t>
       </w:r>
@@ -19377,7 +19507,7 @@
       <w:pPr>
         <w:pStyle w:val="Heading4"/>
       </w:pPr>
-      <w:bookmarkStart w:id="87" w:name="_Toc147396087"/>
+      <w:bookmarkStart w:id="87" w:name="_Toc150477208"/>
       <w:r>
         <w:t>ATOMS_IN_LARGEST_BRIDGE</w:t>
       </w:r>
@@ -19453,7 +19583,7 @@
       <w:pPr>
         <w:pStyle w:val="Heading4"/>
       </w:pPr>
-      <w:bookmarkStart w:id="88" w:name="_Toc147396088"/>
+      <w:bookmarkStart w:id="88" w:name="_Toc150477209"/>
       <w:r>
         <w:t>BRIDGE_FRACTION</w:t>
       </w:r>
@@ -19564,7 +19694,7 @@
       <w:pPr>
         <w:pStyle w:val="Heading2"/>
       </w:pPr>
-      <w:bookmarkStart w:id="89" w:name="_Toc147396089"/>
+      <w:bookmarkStart w:id="89" w:name="_Toc150477210"/>
       <w:r>
         <w:t>Physical property rules</w:t>
       </w:r>
@@ -19903,7 +20033,7 @@
       <w:pPr>
         <w:pStyle w:val="Heading4"/>
       </w:pPr>
-      <w:bookmarkStart w:id="90" w:name="_Toc147396090"/>
+      <w:bookmarkStart w:id="90" w:name="_Toc150477211"/>
       <w:r>
         <w:t>MOLWT</w:t>
       </w:r>
@@ -19948,7 +20078,7 @@
       <w:pPr>
         <w:pStyle w:val="Heading4"/>
       </w:pPr>
-      <w:bookmarkStart w:id="91" w:name="_Toc147396091"/>
+      <w:bookmarkStart w:id="91" w:name="_Toc150477212"/>
       <w:r>
         <w:t>LOGP</w:t>
       </w:r>
@@ -20030,7 +20160,7 @@
       <w:pPr>
         <w:pStyle w:val="Heading4"/>
       </w:pPr>
-      <w:bookmarkStart w:id="92" w:name="_Toc147396092"/>
+      <w:bookmarkStart w:id="92" w:name="_Toc150477213"/>
       <w:r>
         <w:t>LOGS</w:t>
       </w:r>
@@ -20097,7 +20227,7 @@
       <w:pPr>
         <w:pStyle w:val="Heading4"/>
       </w:pPr>
-      <w:bookmarkStart w:id="93" w:name="_Toc147396093"/>
+      <w:bookmarkStart w:id="93" w:name="_Toc150477214"/>
       <w:r>
         <w:t>TPSA</w:t>
       </w:r>
@@ -20168,7 +20298,7 @@
       <w:pPr>
         <w:pStyle w:val="Heading4"/>
       </w:pPr>
-      <w:bookmarkStart w:id="94" w:name="_Toc147396094"/>
+      <w:bookmarkStart w:id="94" w:name="_Toc150477215"/>
       <w:r>
         <w:t>LIPINSKI_VIOLATIONS</w:t>
       </w:r>
@@ -20332,7 +20462,7 @@
       <w:pPr>
         <w:pStyle w:val="Heading4"/>
       </w:pPr>
-      <w:bookmarkStart w:id="95" w:name="_Toc147396095"/>
+      <w:bookmarkStart w:id="95" w:name="_Toc150477216"/>
       <w:r>
         <w:t>ANDREWS_ENERGY</w:t>
       </w:r>
@@ -20450,7 +20580,7 @@
         <w:pStyle w:val="Heading4"/>
       </w:pPr>
       <w:bookmarkStart w:id="97" w:name="_Ref88820786"/>
-      <w:bookmarkStart w:id="98" w:name="_Toc147396096"/>
+      <w:bookmarkStart w:id="98" w:name="_Toc150477217"/>
       <w:r>
         <w:t>LIGAND_EFFICIENCY</w:t>
       </w:r>
@@ -20536,7 +20666,7 @@
       <w:pPr>
         <w:pStyle w:val="Heading4"/>
       </w:pPr>
-      <w:bookmarkStart w:id="99" w:name="_Toc147396097"/>
+      <w:bookmarkStart w:id="99" w:name="_Toc150477218"/>
       <w:r>
         <w:t>ABSORPTION</w:t>
       </w:r>
@@ -20728,7 +20858,7 @@
       <w:pPr>
         <w:pStyle w:val="Heading2"/>
       </w:pPr>
-      <w:bookmarkStart w:id="101" w:name="_Toc147396098"/>
+      <w:bookmarkStart w:id="101" w:name="_Toc150477219"/>
       <w:r>
         <w:t>Fragment and similarity filters</w:t>
       </w:r>
@@ -20967,7 +21097,7 @@
       <w:pPr>
         <w:pStyle w:val="Heading4"/>
       </w:pPr>
-      <w:bookmarkStart w:id="102" w:name="_Toc147396099"/>
+      <w:bookmarkStart w:id="102" w:name="_Toc150477220"/>
       <w:r>
         <w:t>FRAGMENT</w:t>
       </w:r>
@@ -21371,7 +21501,7 @@
       <w:pPr>
         <w:pStyle w:val="Heading4"/>
       </w:pPr>
-      <w:bookmarkStart w:id="103" w:name="_Toc147396100"/>
+      <w:bookmarkStart w:id="103" w:name="_Toc150477221"/>
       <w:r>
         <w:t>SIMILARITY</w:t>
       </w:r>
@@ -21801,7 +21931,7 @@
       <w:pPr>
         <w:pStyle w:val="Heading4"/>
       </w:pPr>
-      <w:bookmarkStart w:id="104" w:name="_Toc147396101"/>
+      <w:bookmarkStart w:id="104" w:name="_Toc150477222"/>
       <w:r>
         <w:t>SIMILARITY_STACK</w:t>
       </w:r>
@@ -22434,7 +22564,7 @@
       <w:pPr>
         <w:pStyle w:val="Heading2"/>
       </w:pPr>
-      <w:bookmarkStart w:id="105" w:name="_Toc147396102"/>
+      <w:bookmarkStart w:id="105" w:name="_Toc150477223"/>
       <w:r>
         <w:t>Distance filters</w:t>
       </w:r>
@@ -22574,7 +22704,7 @@
       <w:pPr>
         <w:pStyle w:val="Heading4"/>
       </w:pPr>
-      <w:bookmarkStart w:id="106" w:name="_Toc147396103"/>
+      <w:bookmarkStart w:id="106" w:name="_Toc150477224"/>
       <w:r>
         <w:t>PATTERN</w:t>
       </w:r>
@@ -23174,7 +23304,7 @@
       <w:pPr>
         <w:pStyle w:val="Heading4"/>
       </w:pPr>
-      <w:bookmarkStart w:id="107" w:name="_Toc147396104"/>
+      <w:bookmarkStart w:id="107" w:name="_Toc150477225"/>
       <w:r>
         <w:t>DISTANCE</w:t>
       </w:r>
@@ -23496,7 +23626,7 @@
       <w:pPr>
         <w:pStyle w:val="Heading2"/>
       </w:pPr>
-      <w:bookmarkStart w:id="108" w:name="_Toc147396105"/>
+      <w:bookmarkStart w:id="108" w:name="_Toc150477226"/>
       <w:r>
         <w:t>Sdf-</w:t>
       </w:r>
@@ -23768,7 +23898,7 @@
       <w:pPr>
         <w:pStyle w:val="Heading4"/>
       </w:pPr>
-      <w:bookmarkStart w:id="109" w:name="_Toc147396106"/>
+      <w:bookmarkStart w:id="109" w:name="_Toc150477227"/>
       <w:r>
         <w:t>SDFTAG</w:t>
       </w:r>
@@ -23850,7 +23980,7 @@
       <w:pPr>
         <w:pStyle w:val="Heading4"/>
       </w:pPr>
-      <w:bookmarkStart w:id="110" w:name="_Toc147396107"/>
+      <w:bookmarkStart w:id="110" w:name="_Toc150477228"/>
       <w:r>
         <w:t>SDFTAG_VALUE</w:t>
       </w:r>
@@ -24067,7 +24197,7 @@
       <w:pPr>
         <w:pStyle w:val="Heading1"/>
       </w:pPr>
-      <w:bookmarkStart w:id="111" w:name="_Toc147396108"/>
+      <w:bookmarkStart w:id="111" w:name="_Toc150477229"/>
       <w:r>
         <w:t>Example filter file</w:t>
       </w:r>
@@ -24077,7 +24207,7 @@
       <w:pPr>
         <w:pStyle w:val="Heading2"/>
       </w:pPr>
-      <w:bookmarkStart w:id="112" w:name="_Toc147396109"/>
+      <w:bookmarkStart w:id="112" w:name="_Toc150477230"/>
       <w:r>
         <w:t>CMC likeness</w:t>
       </w:r>
@@ -24965,7 +25095,7 @@
         <w:pStyle w:val="Heading1"/>
       </w:pPr>
       <w:bookmarkStart w:id="113" w:name="_Ref54175305"/>
-      <w:bookmarkStart w:id="114" w:name="_Toc147396110"/>
+      <w:bookmarkStart w:id="114" w:name="_Toc150477231"/>
       <w:r>
         <w:t>Physical properties</w:t>
       </w:r>
@@ -24976,7 +25106,7 @@
         <w:pStyle w:val="Heading2"/>
       </w:pPr>
       <w:bookmarkStart w:id="115" w:name="_Ref88908784"/>
-      <w:bookmarkStart w:id="116" w:name="_Toc147396111"/>
+      <w:bookmarkStart w:id="116" w:name="_Toc150477232"/>
       <w:r>
         <w:t>LogP</w:t>
       </w:r>
@@ -28171,7 +28301,7 @@
                         </a:stretch>
                       </pic:blipFill>
                     </ve:Choice>
-                    <ve:Fallback xmlns:pic="http://schemas.openxmlformats.org/drawingml/2006/picture" xmlns:a="http://schemas.openxmlformats.org/drawingml/2006/main" xmlns:wne="http://schemas.microsoft.com/office/word/2006/wordml" xmlns:w="http://schemas.openxmlformats.org/wordprocessingml/2006/main" xmlns:w10="urn:schemas-microsoft-com:office:word" xmlns:wp="http://schemas.openxmlformats.org/drawingml/2006/wordprocessingDrawing" xmlns:v="urn:schemas-microsoft-com:vml" xmlns:m="http://schemas.openxmlformats.org/officeDocument/2006/math" xmlns:r="http://schemas.openxmlformats.org/officeDocument/2006/relationships" xmlns:o="urn:schemas-microsoft-com:office:office" xmlns:mv="urn:schemas-microsoft-com:mac:vml" xmlns:ve="http://schemas.openxmlformats.org/markup-compatibility/2006" xmlns:mo="http://schemas.microsoft.com/office/mac/office/2008/main" xmlns="" xmlns:ma="http://schemas.microsoft.com/office/mac/drawingml/2008/main">
+                    <ve:Fallback xmlns:ma="http://schemas.microsoft.com/office/mac/drawingml/2008/main" xmlns="" xmlns:mo="http://schemas.microsoft.com/office/mac/office/2008/main" xmlns:ve="http://schemas.openxmlformats.org/markup-compatibility/2006" xmlns:mv="urn:schemas-microsoft-com:mac:vml" xmlns:o="urn:schemas-microsoft-com:office:office" xmlns:r="http://schemas.openxmlformats.org/officeDocument/2006/relationships" xmlns:m="http://schemas.openxmlformats.org/officeDocument/2006/math" xmlns:v="urn:schemas-microsoft-com:vml" xmlns:wp="http://schemas.openxmlformats.org/drawingml/2006/wordprocessingDrawing" xmlns:w10="urn:schemas-microsoft-com:office:word" xmlns:w="http://schemas.openxmlformats.org/wordprocessingml/2006/main" xmlns:wne="http://schemas.microsoft.com/office/word/2006/wordml" xmlns:a="http://schemas.openxmlformats.org/drawingml/2006/main" xmlns:pic="http://schemas.openxmlformats.org/drawingml/2006/picture">
                       <pic:blipFill>
                         <a:blip r:embed="rId17"/>
                         <a:srcRect/>
@@ -28209,7 +28339,7 @@
         <w:pStyle w:val="Heading2"/>
       </w:pPr>
       <w:bookmarkStart w:id="119" w:name="_Ref89141164"/>
-      <w:bookmarkStart w:id="120" w:name="_Toc147396112"/>
+      <w:bookmarkStart w:id="120" w:name="_Toc150477233"/>
       <w:r>
         <w:t>LogS</w:t>
       </w:r>
@@ -29789,7 +29919,7 @@
       <w:pPr>
         <w:pStyle w:val="Heading2"/>
       </w:pPr>
-      <w:bookmarkStart w:id="123" w:name="_Toc147396113"/>
+      <w:bookmarkStart w:id="123" w:name="_Toc150477234"/>
       <w:r>
         <w:t>TPSA</w:t>
       </w:r>
@@ -29826,7 +29956,7 @@
         <w:pStyle w:val="Heading2"/>
       </w:pPr>
       <w:bookmarkStart w:id="124" w:name="_Ref88820802"/>
-      <w:bookmarkStart w:id="125" w:name="_Toc147396114"/>
+      <w:bookmarkStart w:id="125" w:name="_Toc150477235"/>
       <w:r>
         <w:t>Ligand efficiency</w:t>
       </w:r>
@@ -30315,7 +30445,7 @@
                         </a:stretch>
                       </pic:blipFill>
                     </ve:Choice>
-                    <ve:Fallback xmlns:pic="http://schemas.openxmlformats.org/drawingml/2006/picture" xmlns:a="http://schemas.openxmlformats.org/drawingml/2006/main" xmlns:wne="http://schemas.microsoft.com/office/word/2006/wordml" xmlns:w="http://schemas.openxmlformats.org/wordprocessingml/2006/main" xmlns:w10="urn:schemas-microsoft-com:office:word" xmlns:wp="http://schemas.openxmlformats.org/drawingml/2006/wordprocessingDrawing" xmlns:v="urn:schemas-microsoft-com:vml" xmlns:m="http://schemas.openxmlformats.org/officeDocument/2006/math" xmlns:r="http://schemas.openxmlformats.org/officeDocument/2006/relationships" xmlns:o="urn:schemas-microsoft-com:office:office" xmlns:mv="urn:schemas-microsoft-com:mac:vml" xmlns:ve="http://schemas.openxmlformats.org/markup-compatibility/2006" xmlns:mo="http://schemas.microsoft.com/office/mac/office/2008/main" xmlns="" xmlns:ma="http://schemas.microsoft.com/office/mac/drawingml/2008/main">
+                    <ve:Fallback xmlns:ma="http://schemas.microsoft.com/office/mac/drawingml/2008/main" xmlns="" xmlns:mo="http://schemas.microsoft.com/office/mac/office/2008/main" xmlns:ve="http://schemas.openxmlformats.org/markup-compatibility/2006" xmlns:mv="urn:schemas-microsoft-com:mac:vml" xmlns:o="urn:schemas-microsoft-com:office:office" xmlns:r="http://schemas.openxmlformats.org/officeDocument/2006/relationships" xmlns:m="http://schemas.openxmlformats.org/officeDocument/2006/math" xmlns:v="urn:schemas-microsoft-com:vml" xmlns:wp="http://schemas.openxmlformats.org/drawingml/2006/wordprocessingDrawing" xmlns:w10="urn:schemas-microsoft-com:office:word" xmlns:w="http://schemas.openxmlformats.org/wordprocessingml/2006/main" xmlns:wne="http://schemas.microsoft.com/office/word/2006/wordml" xmlns:a="http://schemas.openxmlformats.org/drawingml/2006/main" xmlns:pic="http://schemas.openxmlformats.org/drawingml/2006/picture">
                       <pic:blipFill>
                         <a:blip r:embed="rId21"/>
                         <a:srcRect/>
@@ -30405,7 +30535,7 @@
                         </a:stretch>
                       </pic:blipFill>
                     </ve:Choice>
-                    <ve:Fallback xmlns:pic="http://schemas.openxmlformats.org/drawingml/2006/picture" xmlns:a="http://schemas.openxmlformats.org/drawingml/2006/main" xmlns:wne="http://schemas.microsoft.com/office/word/2006/wordml" xmlns:w="http://schemas.openxmlformats.org/wordprocessingml/2006/main" xmlns:w10="urn:schemas-microsoft-com:office:word" xmlns:wp="http://schemas.openxmlformats.org/drawingml/2006/wordprocessingDrawing" xmlns:v="urn:schemas-microsoft-com:vml" xmlns:m="http://schemas.openxmlformats.org/officeDocument/2006/math" xmlns:r="http://schemas.openxmlformats.org/officeDocument/2006/relationships" xmlns:o="urn:schemas-microsoft-com:office:office" xmlns:mv="urn:schemas-microsoft-com:mac:vml" xmlns:ve="http://schemas.openxmlformats.org/markup-compatibility/2006" xmlns:mo="http://schemas.microsoft.com/office/mac/office/2008/main" xmlns="" xmlns:ma="http://schemas.microsoft.com/office/mac/drawingml/2008/main">
+                    <ve:Fallback xmlns:ma="http://schemas.microsoft.com/office/mac/drawingml/2008/main" xmlns="" xmlns:mo="http://schemas.microsoft.com/office/mac/office/2008/main" xmlns:ve="http://schemas.openxmlformats.org/markup-compatibility/2006" xmlns:mv="urn:schemas-microsoft-com:mac:vml" xmlns:o="urn:schemas-microsoft-com:office:office" xmlns:r="http://schemas.openxmlformats.org/officeDocument/2006/relationships" xmlns:m="http://schemas.openxmlformats.org/officeDocument/2006/math" xmlns:v="urn:schemas-microsoft-com:vml" xmlns:wp="http://schemas.openxmlformats.org/drawingml/2006/wordprocessingDrawing" xmlns:w10="urn:schemas-microsoft-com:office:word" xmlns:w="http://schemas.openxmlformats.org/wordprocessingml/2006/main" xmlns:wne="http://schemas.microsoft.com/office/word/2006/wordml" xmlns:a="http://schemas.openxmlformats.org/drawingml/2006/main" xmlns:pic="http://schemas.openxmlformats.org/drawingml/2006/picture">
                       <pic:blipFill>
                         <a:blip r:embed="rId23"/>
                         <a:srcRect/>
@@ -30561,7 +30691,7 @@
                         </a:stretch>
                       </pic:blipFill>
                     </ve:Choice>
-                    <ve:Fallback xmlns:pic="http://schemas.openxmlformats.org/drawingml/2006/picture" xmlns:a="http://schemas.openxmlformats.org/drawingml/2006/main" xmlns:wne="http://schemas.microsoft.com/office/word/2006/wordml" xmlns:w="http://schemas.openxmlformats.org/wordprocessingml/2006/main" xmlns:w10="urn:schemas-microsoft-com:office:word" xmlns:wp="http://schemas.openxmlformats.org/drawingml/2006/wordprocessingDrawing" xmlns:v="urn:schemas-microsoft-com:vml" xmlns:m="http://schemas.openxmlformats.org/officeDocument/2006/math" xmlns:r="http://schemas.openxmlformats.org/officeDocument/2006/relationships" xmlns:o="urn:schemas-microsoft-com:office:office" xmlns:mv="urn:schemas-microsoft-com:mac:vml" xmlns:ve="http://schemas.openxmlformats.org/markup-compatibility/2006" xmlns:mo="http://schemas.microsoft.com/office/mac/office/2008/main" xmlns="" xmlns:ma="http://schemas.microsoft.com/office/mac/drawingml/2008/main">
+                    <ve:Fallback xmlns:ma="http://schemas.microsoft.com/office/mac/drawingml/2008/main" xmlns="" xmlns:mo="http://schemas.microsoft.com/office/mac/office/2008/main" xmlns:ve="http://schemas.openxmlformats.org/markup-compatibility/2006" xmlns:mv="urn:schemas-microsoft-com:mac:vml" xmlns:o="urn:schemas-microsoft-com:office:office" xmlns:r="http://schemas.openxmlformats.org/officeDocument/2006/relationships" xmlns:m="http://schemas.openxmlformats.org/officeDocument/2006/math" xmlns:v="urn:schemas-microsoft-com:vml" xmlns:wp="http://schemas.openxmlformats.org/drawingml/2006/wordprocessingDrawing" xmlns:w10="urn:schemas-microsoft-com:office:word" xmlns:w="http://schemas.openxmlformats.org/wordprocessingml/2006/main" xmlns:wne="http://schemas.microsoft.com/office/word/2006/wordml" xmlns:a="http://schemas.openxmlformats.org/drawingml/2006/main" xmlns:pic="http://schemas.openxmlformats.org/drawingml/2006/picture">
                       <pic:blipFill>
                         <a:blip r:embed="rId25"/>
                         <a:srcRect/>
@@ -31298,7 +31428,7 @@
         <w:pStyle w:val="Heading2"/>
       </w:pPr>
       <w:bookmarkStart w:id="131" w:name="_Ref89831710"/>
-      <w:bookmarkStart w:id="132" w:name="_Toc147396115"/>
+      <w:bookmarkStart w:id="132" w:name="_Toc150477236"/>
       <w:r>
         <w:t>Distance filters</w:t>
       </w:r>
@@ -31661,7 +31791,7 @@
       <w:pPr>
         <w:pStyle w:val="Heading1"/>
       </w:pPr>
-      <w:bookmarkStart w:id="135" w:name="_Toc147396116"/>
+      <w:bookmarkStart w:id="135" w:name="_Toc150477237"/>
       <w:r>
         <w:t>Revision history</w:t>
       </w:r>
@@ -31671,7 +31801,7 @@
       <w:pPr>
         <w:pStyle w:val="Heading2"/>
       </w:pPr>
-      <w:bookmarkStart w:id="136" w:name="_Toc147396117"/>
+      <w:bookmarkStart w:id="136" w:name="_Toc150477238"/>
       <w:r>
         <w:t>Version 1.9</w:t>
       </w:r>
@@ -31731,7 +31861,7 @@
       <w:pPr>
         <w:pStyle w:val="Heading2"/>
       </w:pPr>
-      <w:bookmarkStart w:id="137" w:name="_Toc147396118"/>
+      <w:bookmarkStart w:id="137" w:name="_Toc150477239"/>
       <w:r>
         <w:t>Version 2.0</w:t>
       </w:r>
@@ -31851,7 +31981,7 @@
       <w:pPr>
         <w:pStyle w:val="Heading2"/>
       </w:pPr>
-      <w:bookmarkStart w:id="138" w:name="_Toc147396119"/>
+      <w:bookmarkStart w:id="138" w:name="_Toc150477240"/>
       <w:r>
         <w:t>Version 2.1</w:t>
       </w:r>
@@ -31884,7 +32014,7 @@
       <w:pPr>
         <w:pStyle w:val="Heading2"/>
       </w:pPr>
-      <w:bookmarkStart w:id="139" w:name="_Toc147396120"/>
+      <w:bookmarkStart w:id="139" w:name="_Toc150477241"/>
       <w:r>
         <w:t>Version 2.2</w:t>
       </w:r>
@@ -31940,7 +32070,7 @@
       <w:pPr>
         <w:pStyle w:val="Heading2"/>
       </w:pPr>
-      <w:bookmarkStart w:id="140" w:name="_Toc147396121"/>
+      <w:bookmarkStart w:id="140" w:name="_Toc150477242"/>
       <w:r>
         <w:t>Version 2.3</w:t>
       </w:r>
@@ -31999,7 +32129,7 @@
       <w:pPr>
         <w:pStyle w:val="Heading2"/>
       </w:pPr>
-      <w:bookmarkStart w:id="141" w:name="_Toc147396122"/>
+      <w:bookmarkStart w:id="141" w:name="_Toc150477243"/>
       <w:r>
         <w:t xml:space="preserve">Version </w:t>
       </w:r>
@@ -32062,7 +32192,7 @@
       <w:pPr>
         <w:pStyle w:val="Heading3"/>
       </w:pPr>
-      <w:bookmarkStart w:id="142" w:name="_Toc147396123"/>
+      <w:bookmarkStart w:id="142" w:name="_Toc150477244"/>
       <w:r>
         <w:t xml:space="preserve">Version </w:t>
       </w:r>
@@ -32108,15 +32238,12 @@
       <w:pPr>
         <w:pStyle w:val="Heading3"/>
       </w:pPr>
-      <w:bookmarkStart w:id="143" w:name="_Toc147396124"/>
+      <w:bookmarkStart w:id="143" w:name="_Toc150477245"/>
       <w:r>
         <w:t xml:space="preserve">Version </w:t>
       </w:r>
       <w:r>
-        <w:t>3.0.</w:t>
-      </w:r>
-      <w:r>
-        <w:t>2</w:t>
+        <w:t>3.0.2</w:t>
       </w:r>
       <w:bookmarkEnd w:id="143"/>
     </w:p>
@@ -32130,6 +32257,131 @@
       </w:pPr>
       <w:r>
         <w:t>Code optimisation of the read and write functions.</w:t>
+      </w:r>
+    </w:p>
+    <w:p>
+      <w:pPr>
+        <w:pStyle w:val="Heading3"/>
+      </w:pPr>
+      <w:bookmarkStart w:id="144" w:name="_Toc150477246"/>
+      <w:r>
+        <w:t xml:space="preserve">Version </w:t>
+      </w:r>
+      <w:r>
+        <w:t>3.0.3</w:t>
+      </w:r>
+      <w:bookmarkEnd w:id="144"/>
+    </w:p>
+    <w:p>
+      <w:pPr>
+        <w:pStyle w:val="Firstparagraph"/>
+        <w:numPr>
+          <w:ilvl w:val="0"/>
+          <w:numId w:val="9"/>
+        </w:numPr>
+      </w:pPr>
+      <w:r>
+        <w:t>Added ‘#include &lt;stdlib.h&gt;’ lines to define the exit() function.</w:t>
+      </w:r>
+    </w:p>
+    <w:p>
+      <w:pPr>
+        <w:pStyle w:val="Heading3"/>
+      </w:pPr>
+      <w:bookmarkStart w:id="145" w:name="_Toc150477247"/>
+      <w:r>
+        <w:t xml:space="preserve">Version </w:t>
+      </w:r>
+      <w:r>
+        <w:t>3.0.</w:t>
+      </w:r>
+      <w:r>
+        <w:t>4</w:t>
+      </w:r>
+      <w:bookmarkEnd w:id="145"/>
+    </w:p>
+    <w:p>
+      <w:pPr>
+        <w:pStyle w:val="Firstparagraph"/>
+        <w:numPr>
+          <w:ilvl w:val="0"/>
+          <w:numId w:val="9"/>
+        </w:numPr>
+      </w:pPr>
+      <w:r>
+        <w:t>Include</w:t>
+      </w:r>
+      <w:r>
+        <w:t>d</w:t>
+      </w:r>
+      <w:r>
+        <w:t xml:space="preserve"> a StripSalts() function </w:t>
+      </w:r>
+      <w:r>
+        <w:t>(defined in ‘stripSalts.cpp’ and ‘stri</w:t>
+      </w:r>
+      <w:r>
+        <w:t>p</w:t>
+      </w:r>
+      <w:r>
+        <w:t xml:space="preserve">Salts.h’) </w:t>
+      </w:r>
+      <w:r>
+        <w:t>to temporarily replace the O</w:t>
+      </w:r>
+      <w:r>
+        <w:t>B</w:t>
+      </w:r>
+      <w:r>
+        <w:t>Mol::StripSalts() method from Open Babel 2.3.0</w:t>
+      </w:r>
+      <w:r>
+        <w:t>.</w:t>
+      </w:r>
+      <w:r>
+        <w:t xml:space="preserve"> This method co</w:t>
+      </w:r>
+      <w:r>
+        <w:t>n</w:t>
+      </w:r>
+      <w:r>
+        <w:t>tains a bug that causes the system to crash when OBSmartsPa</w:t>
+      </w:r>
+      <w:r>
+        <w:t>t</w:t>
+      </w:r>
+      <w:r>
+        <w:t>tern::Match() is called subsequently to calling the OBMol::StripSalts() method. The bug has been fixed as of Open Babel trunk revision 4289 (November 3, 2010), but is not yet included in the 2.3.0 stable r</w:t>
+      </w:r>
+      <w:r>
+        <w:t>e</w:t>
+      </w:r>
+      <w:r>
+        <w:t xml:space="preserve">lease. As soon as a new stable release gets out, then the </w:t>
+      </w:r>
+      <w:r>
+        <w:t>function</w:t>
+      </w:r>
+      <w:r>
+        <w:t xml:space="preserve"> can again be replaced by the original O</w:t>
+      </w:r>
+      <w:r>
+        <w:t>B</w:t>
+      </w:r>
+      <w:r>
+        <w:t>Mol::StripSalts() method, and the correspodning stripSalts.* files can be removed.</w:t>
+      </w:r>
+    </w:p>
+    <w:p>
+      <w:pPr>
+        <w:pStyle w:val="Firstparagraph"/>
+        <w:numPr>
+          <w:ilvl w:val="0"/>
+          <w:numId w:val="9"/>
+        </w:numPr>
+      </w:pPr>
+      <w:r>
+        <w:t>Added a ‘FAQ.txt’ file containing answers to FAQ’s picked up from the Open babel mailing list.</w:t>
       </w:r>
     </w:p>
     <w:sectPr>
@@ -32526,7 +32778,7 @@
   <w:abstractNum w:abstractNumId="1">
     <w:nsid w:val="08A01027"/>
     <w:multiLevelType w:val="hybridMultilevel"/>
-    <w:tmpl w:val="5DE44EB6"/>
+    <w:tmpl w:val="57FA69C0"/>
     <w:lvl w:ilvl="0" w:tplc="B7D608D8">
       <w:start w:val="1"/>
       <w:numFmt w:val="bullet"/>

</xml_diff>

<commit_message>
Added Sieve logo. Start of 3.1.1 branch
git-svn-id: svn+ssh://duvel.silicos.be/Volumes/Shared/Repository/sieve/trunk@635 888c751e-4bad-439e-8b9b-f549d2222d79
</commit_message>
<xml_diff>
--- a/doc/manual.docx
+++ b/doc/manual.docx
@@ -9,116 +9,52 @@
         <w:rPr>
           <w:rFonts w:ascii="Arial" w:hAnsi="Arial"/>
           <w:b/>
-          <w:color w:val="646464"/>
-          <w:sz w:val="144"/>
-        </w:rPr>
-      </w:pPr>
-      <w:bookmarkStart w:id="0" w:name="_Toc1031611"/>
-      <w:r>
-        <w:rPr>
-          <w:rFonts w:ascii="Arial" w:hAnsi="Arial"/>
-          <w:b/>
           <w:smallCaps/>
           <w:color w:val="646464"/>
           <w:sz w:val="144"/>
         </w:rPr>
+      </w:pPr>
+      <w:bookmarkStart w:id="0" w:name="_Toc1031611"/>
+      <w:r>
+        <w:rPr>
+          <w:rFonts w:ascii="Arial" w:hAnsi="Arial"/>
+          <w:b/>
+          <w:smallCaps/>
+          <w:color w:val="646464"/>
+          <w:sz w:val="144"/>
+        </w:rPr>
         <w:t>Sieve</w:t>
       </w:r>
+      <w:r>
+        <w:rPr>
+          <w:rFonts w:ascii="Arial" w:hAnsi="Arial"/>
+          <w:b/>
+          <w:smallCaps/>
+          <w:color w:val="646464"/>
+          <w:sz w:val="144"/>
+        </w:rPr>
+        <w:t>™</w:t>
+      </w:r>
     </w:p>
     <w:bookmarkEnd w:id="0"/>
     <w:p>
       <w:pPr>
-        <w:spacing w:before="960"/>
+        <w:spacing w:before="240"/>
         <w:jc w:val="center"/>
         <w:rPr>
-          <w:sz w:val="28"/>
-        </w:rPr>
-      </w:pPr>
-      <w:r>
-        <w:rPr>
-          <w:sz w:val="28"/>
-        </w:rPr>
-        <w:t xml:space="preserve">- Version </w:t>
-      </w:r>
-      <w:r>
-        <w:rPr>
-          <w:sz w:val="28"/>
-        </w:rPr>
-        <w:t>3.</w:t>
-      </w:r>
-      <w:r>
-        <w:rPr>
-          <w:sz w:val="28"/>
-        </w:rPr>
-        <w:t>1.0</w:t>
-      </w:r>
-      <w:r>
-        <w:rPr>
-          <w:sz w:val="28"/>
-        </w:rPr>
-        <w:t xml:space="preserve"> -</w:t>
-      </w:r>
-    </w:p>
-    <w:p>
-      <w:pPr>
-        <w:jc w:val="center"/>
-        <w:rPr>
-          <w:sz w:val="28"/>
-        </w:rPr>
-      </w:pPr>
-      <w:r>
-        <w:rPr>
-          <w:sz w:val="28"/>
-        </w:rPr>
-        <w:t xml:space="preserve">Last update: </w:t>
-      </w:r>
-      <w:r>
-        <w:rPr>
-          <w:sz w:val="28"/>
-        </w:rPr>
-        <w:t>April 4</w:t>
-      </w:r>
-      <w:r>
-        <w:rPr>
-          <w:sz w:val="28"/>
-        </w:rPr>
-        <w:t>, 20</w:t>
-      </w:r>
-      <w:r>
-        <w:rPr>
-          <w:sz w:val="28"/>
-        </w:rPr>
-        <w:t>1</w:t>
-      </w:r>
-      <w:r>
-        <w:rPr>
-          <w:sz w:val="28"/>
-        </w:rPr>
-        <w:t>1</w:t>
-      </w:r>
-    </w:p>
-    <w:p>
-      <w:pPr>
-        <w:ind w:left="0"/>
-        <w:rPr>
-          <w:sz w:val="28"/>
-        </w:rPr>
-      </w:pPr>
-    </w:p>
-    <w:p>
-      <w:pPr>
-        <w:spacing w:before="2400" w:line="360" w:lineRule="auto"/>
-        <w:jc w:val="center"/>
-      </w:pPr>
-      <w:r>
-        <w:rPr>
-          <w:noProof/>
+          <w:sz w:val="24"/>
+        </w:rPr>
+      </w:pPr>
+      <w:r>
+        <w:rPr>
+          <w:noProof/>
+          <w:sz w:val="24"/>
         </w:rPr>
         <w:drawing>
           <wp:inline distT="0" distB="0" distL="0" distR="0">
-            <wp:extent cx="1076960" cy="1076960"/>
-            <wp:effectExtent l="25400" t="0" r="0" b="0"/>
-            <wp:docPr id="1" name="Picture 1" descr="Silicos Logo 10x10"/>
+            <wp:extent cx="1600000" cy="1600000"/>
+            <wp:effectExtent l="0" t="0" r="0" b="0"/>
+            <wp:docPr id="15" name="Picture 14" descr="Sieve.png"/>
             <wp:cNvGraphicFramePr>
               <a:graphicFrameLocks xmlns:a="http://schemas.openxmlformats.org/drawingml/2006/main" noChangeAspect="1"/>
             </wp:cNvGraphicFramePr>
@@ -126,33 +62,23 @@
               <a:graphicData uri="http://schemas.openxmlformats.org/drawingml/2006/picture">
                 <pic:pic xmlns:pic="http://schemas.openxmlformats.org/drawingml/2006/picture">
                   <pic:nvPicPr>
-                    <pic:cNvPr id="0" name="Picture 1" descr="Silicos Logo 10x10"/>
-                    <pic:cNvPicPr>
-                      <a:picLocks noChangeAspect="1" noChangeArrowheads="1"/>
-                    </pic:cNvPicPr>
+                    <pic:cNvPr id="0" name="Sieve.png"/>
+                    <pic:cNvPicPr/>
                   </pic:nvPicPr>
                   <pic:blipFill>
                     <a:blip r:embed="rId5"/>
-                    <a:srcRect/>
                     <a:stretch>
                       <a:fillRect/>
                     </a:stretch>
                   </pic:blipFill>
-                  <pic:spPr bwMode="auto">
+                  <pic:spPr>
                     <a:xfrm>
                       <a:off x="0" y="0"/>
-                      <a:ext cx="1076960" cy="1076960"/>
+                      <a:ext cx="1600000" cy="1600000"/>
                     </a:xfrm>
                     <a:prstGeom prst="rect">
                       <a:avLst/>
                     </a:prstGeom>
-                    <a:noFill/>
-                    <a:ln w="9525">
-                      <a:noFill/>
-                      <a:miter lim="800000"/>
-                      <a:headEnd/>
-                      <a:tailEnd/>
-                    </a:ln>
                   </pic:spPr>
                 </pic:pic>
               </a:graphicData>
@@ -163,6 +89,137 @@
     </w:p>
     <w:p>
       <w:pPr>
+        <w:spacing w:before="960"/>
+        <w:jc w:val="center"/>
+        <w:rPr>
+          <w:sz w:val="24"/>
+        </w:rPr>
+      </w:pPr>
+      <w:r>
+        <w:rPr>
+          <w:sz w:val="24"/>
+        </w:rPr>
+        <w:t xml:space="preserve">- Version </w:t>
+      </w:r>
+      <w:r>
+        <w:rPr>
+          <w:sz w:val="24"/>
+        </w:rPr>
+        <w:t>3.</w:t>
+      </w:r>
+      <w:r>
+        <w:rPr>
+          <w:sz w:val="24"/>
+        </w:rPr>
+        <w:t>1.</w:t>
+      </w:r>
+      <w:r>
+        <w:rPr>
+          <w:sz w:val="24"/>
+        </w:rPr>
+        <w:t>1</w:t>
+      </w:r>
+      <w:r>
+        <w:rPr>
+          <w:sz w:val="24"/>
+        </w:rPr>
+        <w:t xml:space="preserve"> -</w:t>
+      </w:r>
+    </w:p>
+    <w:p>
+      <w:pPr>
+        <w:jc w:val="center"/>
+        <w:rPr>
+          <w:sz w:val="24"/>
+        </w:rPr>
+      </w:pPr>
+      <w:r>
+        <w:rPr>
+          <w:sz w:val="24"/>
+        </w:rPr>
+        <w:t xml:space="preserve">Last update: </w:t>
+      </w:r>
+      <w:r>
+        <w:rPr>
+          <w:sz w:val="24"/>
+        </w:rPr>
+        <w:t>June 12</w:t>
+      </w:r>
+      <w:r>
+        <w:rPr>
+          <w:sz w:val="24"/>
+        </w:rPr>
+        <w:t>, 20</w:t>
+      </w:r>
+      <w:r>
+        <w:rPr>
+          <w:sz w:val="24"/>
+        </w:rPr>
+        <w:t>1</w:t>
+      </w:r>
+      <w:r>
+        <w:rPr>
+          <w:sz w:val="24"/>
+        </w:rPr>
+        <w:t>1</w:t>
+      </w:r>
+    </w:p>
+    <w:p>
+      <w:pPr>
+        <w:ind w:left="0"/>
+        <w:rPr>
+          <w:sz w:val="28"/>
+        </w:rPr>
+      </w:pPr>
+    </w:p>
+    <w:p>
+      <w:pPr>
+        <w:spacing w:before="1200" w:line="360" w:lineRule="auto"/>
+        <w:jc w:val="center"/>
+      </w:pPr>
+      <w:r>
+        <w:rPr>
+          <w:noProof/>
+        </w:rPr>
+        <w:drawing>
+          <wp:inline distT="0" distB="0" distL="0" distR="0">
+            <wp:extent cx="755294" cy="755294"/>
+            <wp:effectExtent l="25400" t="0" r="6706" b="0"/>
+            <wp:docPr id="3" name="Picture 2" descr="Silicos Logo.jpg"/>
+            <wp:cNvGraphicFramePr>
+              <a:graphicFrameLocks xmlns:a="http://schemas.openxmlformats.org/drawingml/2006/main" noChangeAspect="1"/>
+            </wp:cNvGraphicFramePr>
+            <a:graphic xmlns:a="http://schemas.openxmlformats.org/drawingml/2006/main">
+              <a:graphicData uri="http://schemas.openxmlformats.org/drawingml/2006/picture">
+                <pic:pic xmlns:pic="http://schemas.openxmlformats.org/drawingml/2006/picture">
+                  <pic:nvPicPr>
+                    <pic:cNvPr id="0" name="Silicos Logo.jpg"/>
+                    <pic:cNvPicPr/>
+                  </pic:nvPicPr>
+                  <pic:blipFill>
+                    <a:blip r:embed="rId6"/>
+                    <a:stretch>
+                      <a:fillRect/>
+                    </a:stretch>
+                  </pic:blipFill>
+                  <pic:spPr>
+                    <a:xfrm>
+                      <a:off x="0" y="0"/>
+                      <a:ext cx="755294" cy="755294"/>
+                    </a:xfrm>
+                    <a:prstGeom prst="rect">
+                      <a:avLst/>
+                    </a:prstGeom>
+                  </pic:spPr>
+                </pic:pic>
+              </a:graphicData>
+            </a:graphic>
+          </wp:inline>
+        </w:drawing>
+      </w:r>
+    </w:p>
+    <w:p>
+      <w:pPr>
         <w:spacing w:before="360"/>
         <w:jc w:val="center"/>
         <w:rPr>
@@ -306,7 +363,7 @@
         <w:rPr>
           <w:noProof/>
         </w:rPr>
-        <w:instrText xml:space="preserve"> PAGEREF _Toc163532893 \h </w:instrText>
+        <w:instrText xml:space="preserve"> PAGEREF _Toc169494079 \h </w:instrText>
       </w:r>
       <w:r>
         <w:rPr>
@@ -380,7 +437,7 @@
         <w:rPr>
           <w:noProof/>
         </w:rPr>
-        <w:instrText xml:space="preserve"> PAGEREF _Toc163532894 \h </w:instrText>
+        <w:instrText xml:space="preserve"> PAGEREF _Toc169494080 \h </w:instrText>
       </w:r>
       <w:r>
         <w:rPr>
@@ -451,7 +508,7 @@
         <w:rPr>
           <w:noProof/>
         </w:rPr>
-        <w:instrText xml:space="preserve"> PAGEREF _Toc163532895 \h </w:instrText>
+        <w:instrText xml:space="preserve"> PAGEREF _Toc169494081 \h </w:instrText>
       </w:r>
       <w:r>
         <w:rPr>
@@ -522,7 +579,7 @@
         <w:rPr>
           <w:noProof/>
         </w:rPr>
-        <w:instrText xml:space="preserve"> PAGEREF _Toc163532896 \h </w:instrText>
+        <w:instrText xml:space="preserve"> PAGEREF _Toc169494082 \h </w:instrText>
       </w:r>
       <w:r>
         <w:rPr>
@@ -596,7 +653,7 @@
         <w:rPr>
           <w:noProof/>
         </w:rPr>
-        <w:instrText xml:space="preserve"> PAGEREF _Toc163532897 \h </w:instrText>
+        <w:instrText xml:space="preserve"> PAGEREF _Toc169494083 \h </w:instrText>
       </w:r>
       <w:r>
         <w:rPr>
@@ -670,7 +727,7 @@
         <w:rPr>
           <w:noProof/>
         </w:rPr>
-        <w:instrText xml:space="preserve"> PAGEREF _Toc163532898 \h </w:instrText>
+        <w:instrText xml:space="preserve"> PAGEREF _Toc169494084 \h </w:instrText>
       </w:r>
       <w:r>
         <w:rPr>
@@ -744,7 +801,7 @@
         <w:rPr>
           <w:noProof/>
         </w:rPr>
-        <w:instrText xml:space="preserve"> PAGEREF _Toc163532899 \h </w:instrText>
+        <w:instrText xml:space="preserve"> PAGEREF _Toc169494085 \h </w:instrText>
       </w:r>
       <w:r>
         <w:rPr>
@@ -815,7 +872,7 @@
         <w:rPr>
           <w:noProof/>
         </w:rPr>
-        <w:instrText xml:space="preserve"> PAGEREF _Toc163532900 \h </w:instrText>
+        <w:instrText xml:space="preserve"> PAGEREF _Toc169494086 \h </w:instrText>
       </w:r>
       <w:r>
         <w:rPr>
@@ -889,7 +946,7 @@
         <w:rPr>
           <w:noProof/>
         </w:rPr>
-        <w:instrText xml:space="preserve"> PAGEREF _Toc163532901 \h </w:instrText>
+        <w:instrText xml:space="preserve"> PAGEREF _Toc169494087 \h </w:instrText>
       </w:r>
       <w:r>
         <w:rPr>
@@ -963,7 +1020,7 @@
         <w:rPr>
           <w:noProof/>
         </w:rPr>
-        <w:instrText xml:space="preserve"> PAGEREF _Toc163532902 \h </w:instrText>
+        <w:instrText xml:space="preserve"> PAGEREF _Toc169494088 \h </w:instrText>
       </w:r>
       <w:r>
         <w:rPr>
@@ -1037,7 +1094,7 @@
         <w:rPr>
           <w:noProof/>
         </w:rPr>
-        <w:instrText xml:space="preserve"> PAGEREF _Toc163532903 \h </w:instrText>
+        <w:instrText xml:space="preserve"> PAGEREF _Toc169494089 \h </w:instrText>
       </w:r>
       <w:r>
         <w:rPr>
@@ -1111,7 +1168,7 @@
         <w:rPr>
           <w:noProof/>
         </w:rPr>
-        <w:instrText xml:space="preserve"> PAGEREF _Toc163532904 \h </w:instrText>
+        <w:instrText xml:space="preserve"> PAGEREF _Toc169494090 \h </w:instrText>
       </w:r>
       <w:r>
         <w:rPr>
@@ -1185,7 +1242,7 @@
         <w:rPr>
           <w:noProof/>
         </w:rPr>
-        <w:instrText xml:space="preserve"> PAGEREF _Toc163532905 \h </w:instrText>
+        <w:instrText xml:space="preserve"> PAGEREF _Toc169494091 \h </w:instrText>
       </w:r>
       <w:r>
         <w:rPr>
@@ -1259,7 +1316,7 @@
         <w:rPr>
           <w:noProof/>
         </w:rPr>
-        <w:instrText xml:space="preserve"> PAGEREF _Toc163532906 \h </w:instrText>
+        <w:instrText xml:space="preserve"> PAGEREF _Toc169494092 \h </w:instrText>
       </w:r>
       <w:r>
         <w:rPr>
@@ -1330,7 +1387,7 @@
         <w:rPr>
           <w:noProof/>
         </w:rPr>
-        <w:instrText xml:space="preserve"> PAGEREF _Toc163532907 \h </w:instrText>
+        <w:instrText xml:space="preserve"> PAGEREF _Toc169494093 \h </w:instrText>
       </w:r>
       <w:r>
         <w:rPr>
@@ -1387,7 +1444,7 @@
         <w:rPr>
           <w:noProof/>
         </w:rPr>
-        <w:instrText xml:space="preserve"> PAGEREF _Toc163532908 \h </w:instrText>
+        <w:instrText xml:space="preserve"> PAGEREF _Toc169494094 \h </w:instrText>
       </w:r>
       <w:r>
         <w:rPr>
@@ -1458,7 +1515,7 @@
         <w:rPr>
           <w:noProof/>
         </w:rPr>
-        <w:instrText xml:space="preserve"> PAGEREF _Toc163532909 \h </w:instrText>
+        <w:instrText xml:space="preserve"> PAGEREF _Toc169494095 \h </w:instrText>
       </w:r>
       <w:r>
         <w:rPr>
@@ -1515,7 +1572,7 @@
         <w:rPr>
           <w:noProof/>
         </w:rPr>
-        <w:instrText xml:space="preserve"> PAGEREF _Toc163532910 \h </w:instrText>
+        <w:instrText xml:space="preserve"> PAGEREF _Toc169494096 \h </w:instrText>
       </w:r>
       <w:r>
         <w:rPr>
@@ -1586,7 +1643,7 @@
         <w:rPr>
           <w:noProof/>
         </w:rPr>
-        <w:instrText xml:space="preserve"> PAGEREF _Toc163532911 \h </w:instrText>
+        <w:instrText xml:space="preserve"> PAGEREF _Toc169494097 \h </w:instrText>
       </w:r>
       <w:r>
         <w:rPr>
@@ -1643,7 +1700,7 @@
         <w:rPr>
           <w:noProof/>
         </w:rPr>
-        <w:instrText xml:space="preserve"> PAGEREF _Toc163532912 \h </w:instrText>
+        <w:instrText xml:space="preserve"> PAGEREF _Toc169494098 \h </w:instrText>
       </w:r>
       <w:r>
         <w:rPr>
@@ -1700,7 +1757,7 @@
         <w:rPr>
           <w:noProof/>
         </w:rPr>
-        <w:instrText xml:space="preserve"> PAGEREF _Toc163532913 \h </w:instrText>
+        <w:instrText xml:space="preserve"> PAGEREF _Toc169494099 \h </w:instrText>
       </w:r>
       <w:r>
         <w:rPr>
@@ -1771,7 +1828,7 @@
         <w:rPr>
           <w:noProof/>
         </w:rPr>
-        <w:instrText xml:space="preserve"> PAGEREF _Toc163532914 \h </w:instrText>
+        <w:instrText xml:space="preserve"> PAGEREF _Toc169494100 \h </w:instrText>
       </w:r>
       <w:r>
         <w:rPr>
@@ -1845,7 +1902,7 @@
         <w:rPr>
           <w:noProof/>
         </w:rPr>
-        <w:instrText xml:space="preserve"> PAGEREF _Toc163532915 \h </w:instrText>
+        <w:instrText xml:space="preserve"> PAGEREF _Toc169494101 \h </w:instrText>
       </w:r>
       <w:r>
         <w:rPr>
@@ -1902,7 +1959,7 @@
         <w:rPr>
           <w:noProof/>
         </w:rPr>
-        <w:instrText xml:space="preserve"> PAGEREF _Toc163532916 \h </w:instrText>
+        <w:instrText xml:space="preserve"> PAGEREF _Toc169494102 \h </w:instrText>
       </w:r>
       <w:r>
         <w:rPr>
@@ -1959,7 +2016,7 @@
         <w:rPr>
           <w:noProof/>
         </w:rPr>
-        <w:instrText xml:space="preserve"> PAGEREF _Toc163532917 \h </w:instrText>
+        <w:instrText xml:space="preserve"> PAGEREF _Toc169494103 \h </w:instrText>
       </w:r>
       <w:r>
         <w:rPr>
@@ -2016,7 +2073,7 @@
         <w:rPr>
           <w:noProof/>
         </w:rPr>
-        <w:instrText xml:space="preserve"> PAGEREF _Toc163532918 \h </w:instrText>
+        <w:instrText xml:space="preserve"> PAGEREF _Toc169494104 \h </w:instrText>
       </w:r>
       <w:r>
         <w:rPr>
@@ -2073,7 +2130,7 @@
         <w:rPr>
           <w:noProof/>
         </w:rPr>
-        <w:instrText xml:space="preserve"> PAGEREF _Toc163532919 \h </w:instrText>
+        <w:instrText xml:space="preserve"> PAGEREF _Toc169494105 \h </w:instrText>
       </w:r>
       <w:r>
         <w:rPr>
@@ -2130,7 +2187,7 @@
         <w:rPr>
           <w:noProof/>
         </w:rPr>
-        <w:instrText xml:space="preserve"> PAGEREF _Toc163532920 \h </w:instrText>
+        <w:instrText xml:space="preserve"> PAGEREF _Toc169494106 \h </w:instrText>
       </w:r>
       <w:r>
         <w:rPr>
@@ -2187,7 +2244,7 @@
         <w:rPr>
           <w:noProof/>
         </w:rPr>
-        <w:instrText xml:space="preserve"> PAGEREF _Toc163532921 \h </w:instrText>
+        <w:instrText xml:space="preserve"> PAGEREF _Toc169494107 \h </w:instrText>
       </w:r>
       <w:r>
         <w:rPr>
@@ -2261,7 +2318,7 @@
         <w:rPr>
           <w:noProof/>
         </w:rPr>
-        <w:instrText xml:space="preserve"> PAGEREF _Toc163532922 \h </w:instrText>
+        <w:instrText xml:space="preserve"> PAGEREF _Toc169494108 \h </w:instrText>
       </w:r>
       <w:r>
         <w:rPr>
@@ -2318,7 +2375,7 @@
         <w:rPr>
           <w:noProof/>
         </w:rPr>
-        <w:instrText xml:space="preserve"> PAGEREF _Toc163532923 \h </w:instrText>
+        <w:instrText xml:space="preserve"> PAGEREF _Toc169494109 \h </w:instrText>
       </w:r>
       <w:r>
         <w:rPr>
@@ -2375,7 +2432,7 @@
         <w:rPr>
           <w:noProof/>
         </w:rPr>
-        <w:instrText xml:space="preserve"> PAGEREF _Toc163532924 \h </w:instrText>
+        <w:instrText xml:space="preserve"> PAGEREF _Toc169494110 \h </w:instrText>
       </w:r>
       <w:r>
         <w:rPr>
@@ -2432,7 +2489,7 @@
         <w:rPr>
           <w:noProof/>
         </w:rPr>
-        <w:instrText xml:space="preserve"> PAGEREF _Toc163532925 \h </w:instrText>
+        <w:instrText xml:space="preserve"> PAGEREF _Toc169494111 \h </w:instrText>
       </w:r>
       <w:r>
         <w:rPr>
@@ -2489,7 +2546,7 @@
         <w:rPr>
           <w:noProof/>
         </w:rPr>
-        <w:instrText xml:space="preserve"> PAGEREF _Toc163532926 \h </w:instrText>
+        <w:instrText xml:space="preserve"> PAGEREF _Toc169494112 \h </w:instrText>
       </w:r>
       <w:r>
         <w:rPr>
@@ -2563,7 +2620,7 @@
         <w:rPr>
           <w:noProof/>
         </w:rPr>
-        <w:instrText xml:space="preserve"> PAGEREF _Toc163532927 \h </w:instrText>
+        <w:instrText xml:space="preserve"> PAGEREF _Toc169494113 \h </w:instrText>
       </w:r>
       <w:r>
         <w:rPr>
@@ -2620,7 +2677,7 @@
         <w:rPr>
           <w:noProof/>
         </w:rPr>
-        <w:instrText xml:space="preserve"> PAGEREF _Toc163532928 \h </w:instrText>
+        <w:instrText xml:space="preserve"> PAGEREF _Toc169494114 \h </w:instrText>
       </w:r>
       <w:r>
         <w:rPr>
@@ -2694,7 +2751,7 @@
         <w:rPr>
           <w:noProof/>
         </w:rPr>
-        <w:instrText xml:space="preserve"> PAGEREF _Toc163532929 \h </w:instrText>
+        <w:instrText xml:space="preserve"> PAGEREF _Toc169494115 \h </w:instrText>
       </w:r>
       <w:r>
         <w:rPr>
@@ -2751,7 +2808,7 @@
         <w:rPr>
           <w:noProof/>
         </w:rPr>
-        <w:instrText xml:space="preserve"> PAGEREF _Toc163532930 \h </w:instrText>
+        <w:instrText xml:space="preserve"> PAGEREF _Toc169494116 \h </w:instrText>
       </w:r>
       <w:r>
         <w:rPr>
@@ -2808,7 +2865,7 @@
         <w:rPr>
           <w:noProof/>
         </w:rPr>
-        <w:instrText xml:space="preserve"> PAGEREF _Toc163532931 \h </w:instrText>
+        <w:instrText xml:space="preserve"> PAGEREF _Toc169494117 \h </w:instrText>
       </w:r>
       <w:r>
         <w:rPr>
@@ -2865,7 +2922,7 @@
         <w:rPr>
           <w:noProof/>
         </w:rPr>
-        <w:instrText xml:space="preserve"> PAGEREF _Toc163532932 \h </w:instrText>
+        <w:instrText xml:space="preserve"> PAGEREF _Toc169494118 \h </w:instrText>
       </w:r>
       <w:r>
         <w:rPr>
@@ -2922,7 +2979,7 @@
         <w:rPr>
           <w:noProof/>
         </w:rPr>
-        <w:instrText xml:space="preserve"> PAGEREF _Toc163532933 \h </w:instrText>
+        <w:instrText xml:space="preserve"> PAGEREF _Toc169494119 \h </w:instrText>
       </w:r>
       <w:r>
         <w:rPr>
@@ -2996,7 +3053,7 @@
         <w:rPr>
           <w:noProof/>
         </w:rPr>
-        <w:instrText xml:space="preserve"> PAGEREF _Toc163532934 \h </w:instrText>
+        <w:instrText xml:space="preserve"> PAGEREF _Toc169494120 \h </w:instrText>
       </w:r>
       <w:r>
         <w:rPr>
@@ -3053,7 +3110,7 @@
         <w:rPr>
           <w:noProof/>
         </w:rPr>
-        <w:instrText xml:space="preserve"> PAGEREF _Toc163532935 \h </w:instrText>
+        <w:instrText xml:space="preserve"> PAGEREF _Toc169494121 \h </w:instrText>
       </w:r>
       <w:r>
         <w:rPr>
@@ -3110,7 +3167,7 @@
         <w:rPr>
           <w:noProof/>
         </w:rPr>
-        <w:instrText xml:space="preserve"> PAGEREF _Toc163532936 \h </w:instrText>
+        <w:instrText xml:space="preserve"> PAGEREF _Toc169494122 \h </w:instrText>
       </w:r>
       <w:r>
         <w:rPr>
@@ -3184,7 +3241,7 @@
         <w:rPr>
           <w:noProof/>
         </w:rPr>
-        <w:instrText xml:space="preserve"> PAGEREF _Toc163532937 \h </w:instrText>
+        <w:instrText xml:space="preserve"> PAGEREF _Toc169494123 \h </w:instrText>
       </w:r>
       <w:r>
         <w:rPr>
@@ -3241,7 +3298,7 @@
         <w:rPr>
           <w:noProof/>
         </w:rPr>
-        <w:instrText xml:space="preserve"> PAGEREF _Toc163532938 \h </w:instrText>
+        <w:instrText xml:space="preserve"> PAGEREF _Toc169494124 \h </w:instrText>
       </w:r>
       <w:r>
         <w:rPr>
@@ -3298,7 +3355,7 @@
         <w:rPr>
           <w:noProof/>
         </w:rPr>
-        <w:instrText xml:space="preserve"> PAGEREF _Toc163532939 \h </w:instrText>
+        <w:instrText xml:space="preserve"> PAGEREF _Toc169494125 \h </w:instrText>
       </w:r>
       <w:r>
         <w:rPr>
@@ -3355,7 +3412,7 @@
         <w:rPr>
           <w:noProof/>
         </w:rPr>
-        <w:instrText xml:space="preserve"> PAGEREF _Toc163532940 \h </w:instrText>
+        <w:instrText xml:space="preserve"> PAGEREF _Toc169494126 \h </w:instrText>
       </w:r>
       <w:r>
         <w:rPr>
@@ -3412,7 +3469,7 @@
         <w:rPr>
           <w:noProof/>
         </w:rPr>
-        <w:instrText xml:space="preserve"> PAGEREF _Toc163532941 \h </w:instrText>
+        <w:instrText xml:space="preserve"> PAGEREF _Toc169494127 \h </w:instrText>
       </w:r>
       <w:r>
         <w:rPr>
@@ -3469,7 +3526,7 @@
         <w:rPr>
           <w:noProof/>
         </w:rPr>
-        <w:instrText xml:space="preserve"> PAGEREF _Toc163532942 \h </w:instrText>
+        <w:instrText xml:space="preserve"> PAGEREF _Toc169494128 \h </w:instrText>
       </w:r>
       <w:r>
         <w:rPr>
@@ -3526,7 +3583,7 @@
         <w:rPr>
           <w:noProof/>
         </w:rPr>
-        <w:instrText xml:space="preserve"> PAGEREF _Toc163532943 \h </w:instrText>
+        <w:instrText xml:space="preserve"> PAGEREF _Toc169494129 \h </w:instrText>
       </w:r>
       <w:r>
         <w:rPr>
@@ -3583,7 +3640,7 @@
         <w:rPr>
           <w:noProof/>
         </w:rPr>
-        <w:instrText xml:space="preserve"> PAGEREF _Toc163532944 \h </w:instrText>
+        <w:instrText xml:space="preserve"> PAGEREF _Toc169494130 \h </w:instrText>
       </w:r>
       <w:r>
         <w:rPr>
@@ -3640,7 +3697,7 @@
         <w:rPr>
           <w:noProof/>
         </w:rPr>
-        <w:instrText xml:space="preserve"> PAGEREF _Toc163532945 \h </w:instrText>
+        <w:instrText xml:space="preserve"> PAGEREF _Toc169494131 \h </w:instrText>
       </w:r>
       <w:r>
         <w:rPr>
@@ -3697,7 +3754,7 @@
         <w:rPr>
           <w:noProof/>
         </w:rPr>
-        <w:instrText xml:space="preserve"> PAGEREF _Toc163532946 \h </w:instrText>
+        <w:instrText xml:space="preserve"> PAGEREF _Toc169494132 \h </w:instrText>
       </w:r>
       <w:r>
         <w:rPr>
@@ -3754,7 +3811,7 @@
         <w:rPr>
           <w:noProof/>
         </w:rPr>
-        <w:instrText xml:space="preserve"> PAGEREF _Toc163532947 \h </w:instrText>
+        <w:instrText xml:space="preserve"> PAGEREF _Toc169494133 \h </w:instrText>
       </w:r>
       <w:r>
         <w:rPr>
@@ -3811,7 +3868,7 @@
         <w:rPr>
           <w:noProof/>
         </w:rPr>
-        <w:instrText xml:space="preserve"> PAGEREF _Toc163532948 \h </w:instrText>
+        <w:instrText xml:space="preserve"> PAGEREF _Toc169494134 \h </w:instrText>
       </w:r>
       <w:r>
         <w:rPr>
@@ -3868,7 +3925,7 @@
         <w:rPr>
           <w:noProof/>
         </w:rPr>
-        <w:instrText xml:space="preserve"> PAGEREF _Toc163532949 \h </w:instrText>
+        <w:instrText xml:space="preserve"> PAGEREF _Toc169494135 \h </w:instrText>
       </w:r>
       <w:r>
         <w:rPr>
@@ -3925,7 +3982,7 @@
         <w:rPr>
           <w:noProof/>
         </w:rPr>
-        <w:instrText xml:space="preserve"> PAGEREF _Toc163532950 \h </w:instrText>
+        <w:instrText xml:space="preserve"> PAGEREF _Toc169494136 \h </w:instrText>
       </w:r>
       <w:r>
         <w:rPr>
@@ -3982,7 +4039,7 @@
         <w:rPr>
           <w:noProof/>
         </w:rPr>
-        <w:instrText xml:space="preserve"> PAGEREF _Toc163532951 \h </w:instrText>
+        <w:instrText xml:space="preserve"> PAGEREF _Toc169494137 \h </w:instrText>
       </w:r>
       <w:r>
         <w:rPr>
@@ -4039,7 +4096,7 @@
         <w:rPr>
           <w:noProof/>
         </w:rPr>
-        <w:instrText xml:space="preserve"> PAGEREF _Toc163532952 \h </w:instrText>
+        <w:instrText xml:space="preserve"> PAGEREF _Toc169494138 \h </w:instrText>
       </w:r>
       <w:r>
         <w:rPr>
@@ -4096,7 +4153,7 @@
         <w:rPr>
           <w:noProof/>
         </w:rPr>
-        <w:instrText xml:space="preserve"> PAGEREF _Toc163532953 \h </w:instrText>
+        <w:instrText xml:space="preserve"> PAGEREF _Toc169494139 \h </w:instrText>
       </w:r>
       <w:r>
         <w:rPr>
@@ -4153,7 +4210,7 @@
         <w:rPr>
           <w:noProof/>
         </w:rPr>
-        <w:instrText xml:space="preserve"> PAGEREF _Toc163532954 \h </w:instrText>
+        <w:instrText xml:space="preserve"> PAGEREF _Toc169494140 \h </w:instrText>
       </w:r>
       <w:r>
         <w:rPr>
@@ -4210,7 +4267,7 @@
         <w:rPr>
           <w:noProof/>
         </w:rPr>
-        <w:instrText xml:space="preserve"> PAGEREF _Toc163532955 \h </w:instrText>
+        <w:instrText xml:space="preserve"> PAGEREF _Toc169494141 \h </w:instrText>
       </w:r>
       <w:r>
         <w:rPr>
@@ -4267,7 +4324,7 @@
         <w:rPr>
           <w:noProof/>
         </w:rPr>
-        <w:instrText xml:space="preserve"> PAGEREF _Toc163532956 \h </w:instrText>
+        <w:instrText xml:space="preserve"> PAGEREF _Toc169494142 \h </w:instrText>
       </w:r>
       <w:r>
         <w:rPr>
@@ -4324,7 +4381,7 @@
         <w:rPr>
           <w:noProof/>
         </w:rPr>
-        <w:instrText xml:space="preserve"> PAGEREF _Toc163532957 \h </w:instrText>
+        <w:instrText xml:space="preserve"> PAGEREF _Toc169494143 \h </w:instrText>
       </w:r>
       <w:r>
         <w:rPr>
@@ -4398,7 +4455,7 @@
         <w:rPr>
           <w:noProof/>
         </w:rPr>
-        <w:instrText xml:space="preserve"> PAGEREF _Toc163532958 \h </w:instrText>
+        <w:instrText xml:space="preserve"> PAGEREF _Toc169494144 \h </w:instrText>
       </w:r>
       <w:r>
         <w:rPr>
@@ -4455,7 +4512,7 @@
         <w:rPr>
           <w:noProof/>
         </w:rPr>
-        <w:instrText xml:space="preserve"> PAGEREF _Toc163532959 \h </w:instrText>
+        <w:instrText xml:space="preserve"> PAGEREF _Toc169494145 \h </w:instrText>
       </w:r>
       <w:r>
         <w:rPr>
@@ -4512,7 +4569,7 @@
         <w:rPr>
           <w:noProof/>
         </w:rPr>
-        <w:instrText xml:space="preserve"> PAGEREF _Toc163532960 \h </w:instrText>
+        <w:instrText xml:space="preserve"> PAGEREF _Toc169494146 \h </w:instrText>
       </w:r>
       <w:r>
         <w:rPr>
@@ -4569,7 +4626,7 @@
         <w:rPr>
           <w:noProof/>
         </w:rPr>
-        <w:instrText xml:space="preserve"> PAGEREF _Toc163532961 \h </w:instrText>
+        <w:instrText xml:space="preserve"> PAGEREF _Toc169494147 \h </w:instrText>
       </w:r>
       <w:r>
         <w:rPr>
@@ -4626,7 +4683,7 @@
         <w:rPr>
           <w:noProof/>
         </w:rPr>
-        <w:instrText xml:space="preserve"> PAGEREF _Toc163532962 \h </w:instrText>
+        <w:instrText xml:space="preserve"> PAGEREF _Toc169494148 \h </w:instrText>
       </w:r>
       <w:r>
         <w:rPr>
@@ -4683,7 +4740,7 @@
         <w:rPr>
           <w:noProof/>
         </w:rPr>
-        <w:instrText xml:space="preserve"> PAGEREF _Toc163532963 \h </w:instrText>
+        <w:instrText xml:space="preserve"> PAGEREF _Toc169494149 \h </w:instrText>
       </w:r>
       <w:r>
         <w:rPr>
@@ -4740,7 +4797,7 @@
         <w:rPr>
           <w:noProof/>
         </w:rPr>
-        <w:instrText xml:space="preserve"> PAGEREF _Toc163532964 \h </w:instrText>
+        <w:instrText xml:space="preserve"> PAGEREF _Toc169494150 \h </w:instrText>
       </w:r>
       <w:r>
         <w:rPr>
@@ -4797,7 +4854,7 @@
         <w:rPr>
           <w:noProof/>
         </w:rPr>
-        <w:instrText xml:space="preserve"> PAGEREF _Toc163532965 \h </w:instrText>
+        <w:instrText xml:space="preserve"> PAGEREF _Toc169494151 \h </w:instrText>
       </w:r>
       <w:r>
         <w:rPr>
@@ -4854,7 +4911,7 @@
         <w:rPr>
           <w:noProof/>
         </w:rPr>
-        <w:instrText xml:space="preserve"> PAGEREF _Toc163532966 \h </w:instrText>
+        <w:instrText xml:space="preserve"> PAGEREF _Toc169494152 \h </w:instrText>
       </w:r>
       <w:r>
         <w:rPr>
@@ -4911,7 +4968,7 @@
         <w:rPr>
           <w:noProof/>
         </w:rPr>
-        <w:instrText xml:space="preserve"> PAGEREF _Toc163532967 \h </w:instrText>
+        <w:instrText xml:space="preserve"> PAGEREF _Toc169494153 \h </w:instrText>
       </w:r>
       <w:r>
         <w:rPr>
@@ -4968,7 +5025,7 @@
         <w:rPr>
           <w:noProof/>
         </w:rPr>
-        <w:instrText xml:space="preserve"> PAGEREF _Toc163532968 \h </w:instrText>
+        <w:instrText xml:space="preserve"> PAGEREF _Toc169494154 \h </w:instrText>
       </w:r>
       <w:r>
         <w:rPr>
@@ -5025,7 +5082,7 @@
         <w:rPr>
           <w:noProof/>
         </w:rPr>
-        <w:instrText xml:space="preserve"> PAGEREF _Toc163532969 \h </w:instrText>
+        <w:instrText xml:space="preserve"> PAGEREF _Toc169494155 \h </w:instrText>
       </w:r>
       <w:r>
         <w:rPr>
@@ -5096,7 +5153,7 @@
         <w:rPr>
           <w:noProof/>
         </w:rPr>
-        <w:instrText xml:space="preserve"> PAGEREF _Toc163532970 \h </w:instrText>
+        <w:instrText xml:space="preserve"> PAGEREF _Toc169494156 \h </w:instrText>
       </w:r>
       <w:r>
         <w:rPr>
@@ -5153,7 +5210,7 @@
         <w:rPr>
           <w:noProof/>
         </w:rPr>
-        <w:instrText xml:space="preserve"> PAGEREF _Toc163532971 \h </w:instrText>
+        <w:instrText xml:space="preserve"> PAGEREF _Toc169494157 \h </w:instrText>
       </w:r>
       <w:r>
         <w:rPr>
@@ -5210,7 +5267,7 @@
         <w:rPr>
           <w:noProof/>
         </w:rPr>
-        <w:instrText xml:space="preserve"> PAGEREF _Toc163532972 \h </w:instrText>
+        <w:instrText xml:space="preserve"> PAGEREF _Toc169494158 \h </w:instrText>
       </w:r>
       <w:r>
         <w:rPr>
@@ -5267,7 +5324,7 @@
         <w:rPr>
           <w:noProof/>
         </w:rPr>
-        <w:instrText xml:space="preserve"> PAGEREF _Toc163532973 \h </w:instrText>
+        <w:instrText xml:space="preserve"> PAGEREF _Toc169494159 \h </w:instrText>
       </w:r>
       <w:r>
         <w:rPr>
@@ -5324,7 +5381,7 @@
         <w:rPr>
           <w:noProof/>
         </w:rPr>
-        <w:instrText xml:space="preserve"> PAGEREF _Toc163532974 \h </w:instrText>
+        <w:instrText xml:space="preserve"> PAGEREF _Toc169494160 \h </w:instrText>
       </w:r>
       <w:r>
         <w:rPr>
@@ -5381,7 +5438,7 @@
         <w:rPr>
           <w:noProof/>
         </w:rPr>
-        <w:instrText xml:space="preserve"> PAGEREF _Toc163532975 \h </w:instrText>
+        <w:instrText xml:space="preserve"> PAGEREF _Toc169494161 \h </w:instrText>
       </w:r>
       <w:r>
         <w:rPr>
@@ -5438,7 +5495,7 @@
         <w:rPr>
           <w:noProof/>
         </w:rPr>
-        <w:instrText xml:space="preserve"> PAGEREF _Toc163532976 \h </w:instrText>
+        <w:instrText xml:space="preserve"> PAGEREF _Toc169494162 \h </w:instrText>
       </w:r>
       <w:r>
         <w:rPr>
@@ -5509,7 +5566,7 @@
         <w:rPr>
           <w:noProof/>
         </w:rPr>
-        <w:instrText xml:space="preserve"> PAGEREF _Toc163532977 \h </w:instrText>
+        <w:instrText xml:space="preserve"> PAGEREF _Toc169494163 \h </w:instrText>
       </w:r>
       <w:r>
         <w:rPr>
@@ -5566,7 +5623,7 @@
         <w:rPr>
           <w:noProof/>
         </w:rPr>
-        <w:instrText xml:space="preserve"> PAGEREF _Toc163532978 \h </w:instrText>
+        <w:instrText xml:space="preserve"> PAGEREF _Toc169494164 \h </w:instrText>
       </w:r>
       <w:r>
         <w:rPr>
@@ -5623,7 +5680,7 @@
         <w:rPr>
           <w:noProof/>
         </w:rPr>
-        <w:instrText xml:space="preserve"> PAGEREF _Toc163532979 \h </w:instrText>
+        <w:instrText xml:space="preserve"> PAGEREF _Toc169494165 \h </w:instrText>
       </w:r>
       <w:r>
         <w:rPr>
@@ -5680,7 +5737,7 @@
         <w:rPr>
           <w:noProof/>
         </w:rPr>
-        <w:instrText xml:space="preserve"> PAGEREF _Toc163532980 \h </w:instrText>
+        <w:instrText xml:space="preserve"> PAGEREF _Toc169494166 \h </w:instrText>
       </w:r>
       <w:r>
         <w:rPr>
@@ -5751,7 +5808,7 @@
         <w:rPr>
           <w:noProof/>
         </w:rPr>
-        <w:instrText xml:space="preserve"> PAGEREF _Toc163532981 \h </w:instrText>
+        <w:instrText xml:space="preserve"> PAGEREF _Toc169494167 \h </w:instrText>
       </w:r>
       <w:r>
         <w:rPr>
@@ -5808,7 +5865,7 @@
         <w:rPr>
           <w:noProof/>
         </w:rPr>
-        <w:instrText xml:space="preserve"> PAGEREF _Toc163532982 \h </w:instrText>
+        <w:instrText xml:space="preserve"> PAGEREF _Toc169494168 \h </w:instrText>
       </w:r>
       <w:r>
         <w:rPr>
@@ -5865,7 +5922,7 @@
         <w:rPr>
           <w:noProof/>
         </w:rPr>
-        <w:instrText xml:space="preserve"> PAGEREF _Toc163532983 \h </w:instrText>
+        <w:instrText xml:space="preserve"> PAGEREF _Toc169494169 \h </w:instrText>
       </w:r>
       <w:r>
         <w:rPr>
@@ -5922,7 +5979,7 @@
         <w:rPr>
           <w:noProof/>
         </w:rPr>
-        <w:instrText xml:space="preserve"> PAGEREF _Toc163532984 \h </w:instrText>
+        <w:instrText xml:space="preserve"> PAGEREF _Toc169494170 \h </w:instrText>
       </w:r>
       <w:r>
         <w:rPr>
@@ -5993,7 +6050,7 @@
         <w:rPr>
           <w:noProof/>
         </w:rPr>
-        <w:instrText xml:space="preserve"> PAGEREF _Toc163532985 \h </w:instrText>
+        <w:instrText xml:space="preserve"> PAGEREF _Toc169494171 \h </w:instrText>
       </w:r>
       <w:r>
         <w:rPr>
@@ -6050,7 +6107,7 @@
         <w:rPr>
           <w:noProof/>
         </w:rPr>
-        <w:instrText xml:space="preserve"> PAGEREF _Toc163532986 \h </w:instrText>
+        <w:instrText xml:space="preserve"> PAGEREF _Toc169494172 \h </w:instrText>
       </w:r>
       <w:r>
         <w:rPr>
@@ -6107,7 +6164,7 @@
         <w:rPr>
           <w:noProof/>
         </w:rPr>
-        <w:instrText xml:space="preserve"> PAGEREF _Toc163532987 \h </w:instrText>
+        <w:instrText xml:space="preserve"> PAGEREF _Toc169494173 \h </w:instrText>
       </w:r>
       <w:r>
         <w:rPr>
@@ -6178,7 +6235,7 @@
         <w:rPr>
           <w:noProof/>
         </w:rPr>
-        <w:instrText xml:space="preserve"> PAGEREF _Toc163532988 \h </w:instrText>
+        <w:instrText xml:space="preserve"> PAGEREF _Toc169494174 \h </w:instrText>
       </w:r>
       <w:r>
         <w:rPr>
@@ -6235,7 +6292,7 @@
         <w:rPr>
           <w:noProof/>
         </w:rPr>
-        <w:instrText xml:space="preserve"> PAGEREF _Toc163532989 \h </w:instrText>
+        <w:instrText xml:space="preserve"> PAGEREF _Toc169494175 \h </w:instrText>
       </w:r>
       <w:r>
         <w:rPr>
@@ -6292,7 +6349,7 @@
         <w:rPr>
           <w:noProof/>
         </w:rPr>
-        <w:instrText xml:space="preserve"> PAGEREF _Toc163532990 \h </w:instrText>
+        <w:instrText xml:space="preserve"> PAGEREF _Toc169494176 \h </w:instrText>
       </w:r>
       <w:r>
         <w:rPr>
@@ -6366,7 +6423,7 @@
         <w:rPr>
           <w:noProof/>
         </w:rPr>
-        <w:instrText xml:space="preserve"> PAGEREF _Toc163532991 \h </w:instrText>
+        <w:instrText xml:space="preserve"> PAGEREF _Toc169494177 \h </w:instrText>
       </w:r>
       <w:r>
         <w:rPr>
@@ -6437,7 +6494,7 @@
         <w:rPr>
           <w:noProof/>
         </w:rPr>
-        <w:instrText xml:space="preserve"> PAGEREF _Toc163532992 \h </w:instrText>
+        <w:instrText xml:space="preserve"> PAGEREF _Toc169494178 \h </w:instrText>
       </w:r>
       <w:r>
         <w:rPr>
@@ -6511,7 +6568,7 @@
         <w:rPr>
           <w:noProof/>
         </w:rPr>
-        <w:instrText xml:space="preserve"> PAGEREF _Toc163532993 \h </w:instrText>
+        <w:instrText xml:space="preserve"> PAGEREF _Toc169494179 \h </w:instrText>
       </w:r>
       <w:r>
         <w:rPr>
@@ -6582,7 +6639,7 @@
         <w:rPr>
           <w:noProof/>
         </w:rPr>
-        <w:instrText xml:space="preserve"> PAGEREF _Toc163532994 \h </w:instrText>
+        <w:instrText xml:space="preserve"> PAGEREF _Toc169494180 \h </w:instrText>
       </w:r>
       <w:r>
         <w:rPr>
@@ -6653,7 +6710,7 @@
         <w:rPr>
           <w:noProof/>
         </w:rPr>
-        <w:instrText xml:space="preserve"> PAGEREF _Toc163532995 \h </w:instrText>
+        <w:instrText xml:space="preserve"> PAGEREF _Toc169494181 \h </w:instrText>
       </w:r>
       <w:r>
         <w:rPr>
@@ -6724,7 +6781,7 @@
         <w:rPr>
           <w:noProof/>
         </w:rPr>
-        <w:instrText xml:space="preserve"> PAGEREF _Toc163532996 \h </w:instrText>
+        <w:instrText xml:space="preserve"> PAGEREF _Toc169494182 \h </w:instrText>
       </w:r>
       <w:r>
         <w:rPr>
@@ -6795,7 +6852,7 @@
         <w:rPr>
           <w:noProof/>
         </w:rPr>
-        <w:instrText xml:space="preserve"> PAGEREF _Toc163532997 \h </w:instrText>
+        <w:instrText xml:space="preserve"> PAGEREF _Toc169494183 \h </w:instrText>
       </w:r>
       <w:r>
         <w:rPr>
@@ -6866,7 +6923,7 @@
         <w:rPr>
           <w:noProof/>
         </w:rPr>
-        <w:instrText xml:space="preserve"> PAGEREF _Toc163532998 \h </w:instrText>
+        <w:instrText xml:space="preserve"> PAGEREF _Toc169494184 \h </w:instrText>
       </w:r>
       <w:r>
         <w:rPr>
@@ -6940,7 +6997,7 @@
         <w:rPr>
           <w:noProof/>
         </w:rPr>
-        <w:instrText xml:space="preserve"> PAGEREF _Toc163532999 \h </w:instrText>
+        <w:instrText xml:space="preserve"> PAGEREF _Toc169494185 \h </w:instrText>
       </w:r>
       <w:r>
         <w:rPr>
@@ -7011,7 +7068,7 @@
         <w:rPr>
           <w:noProof/>
         </w:rPr>
-        <w:instrText xml:space="preserve"> PAGEREF _Toc163533000 \h </w:instrText>
+        <w:instrText xml:space="preserve"> PAGEREF _Toc169494186 \h </w:instrText>
       </w:r>
       <w:r>
         <w:rPr>
@@ -7082,7 +7139,7 @@
         <w:rPr>
           <w:noProof/>
         </w:rPr>
-        <w:instrText xml:space="preserve"> PAGEREF _Toc163533001 \h </w:instrText>
+        <w:instrText xml:space="preserve"> PAGEREF _Toc169494187 \h </w:instrText>
       </w:r>
       <w:r>
         <w:rPr>
@@ -7153,7 +7210,7 @@
         <w:rPr>
           <w:noProof/>
         </w:rPr>
-        <w:instrText xml:space="preserve"> PAGEREF _Toc163533002 \h </w:instrText>
+        <w:instrText xml:space="preserve"> PAGEREF _Toc169494188 \h </w:instrText>
       </w:r>
       <w:r>
         <w:rPr>
@@ -7224,7 +7281,7 @@
         <w:rPr>
           <w:noProof/>
         </w:rPr>
-        <w:instrText xml:space="preserve"> PAGEREF _Toc163533003 \h </w:instrText>
+        <w:instrText xml:space="preserve"> PAGEREF _Toc169494189 \h </w:instrText>
       </w:r>
       <w:r>
         <w:rPr>
@@ -7295,7 +7352,7 @@
         <w:rPr>
           <w:noProof/>
         </w:rPr>
-        <w:instrText xml:space="preserve"> PAGEREF _Toc163533004 \h </w:instrText>
+        <w:instrText xml:space="preserve"> PAGEREF _Toc169494190 \h </w:instrText>
       </w:r>
       <w:r>
         <w:rPr>
@@ -7366,7 +7423,7 @@
         <w:rPr>
           <w:noProof/>
         </w:rPr>
-        <w:instrText xml:space="preserve"> PAGEREF _Toc163533005 \h </w:instrText>
+        <w:instrText xml:space="preserve"> PAGEREF _Toc169494191 \h </w:instrText>
       </w:r>
       <w:r>
         <w:rPr>
@@ -7440,7 +7497,7 @@
         <w:rPr>
           <w:noProof/>
         </w:rPr>
-        <w:instrText xml:space="preserve"> PAGEREF _Toc163533006 \h </w:instrText>
+        <w:instrText xml:space="preserve"> PAGEREF _Toc169494192 \h </w:instrText>
       </w:r>
       <w:r>
         <w:rPr>
@@ -7514,7 +7571,7 @@
         <w:rPr>
           <w:noProof/>
         </w:rPr>
-        <w:instrText xml:space="preserve"> PAGEREF _Toc163533007 \h </w:instrText>
+        <w:instrText xml:space="preserve"> PAGEREF _Toc169494193 \h </w:instrText>
       </w:r>
       <w:r>
         <w:rPr>
@@ -7588,7 +7645,7 @@
         <w:rPr>
           <w:noProof/>
         </w:rPr>
-        <w:instrText xml:space="preserve"> PAGEREF _Toc163533008 \h </w:instrText>
+        <w:instrText xml:space="preserve"> PAGEREF _Toc169494194 \h </w:instrText>
       </w:r>
       <w:r>
         <w:rPr>
@@ -7662,7 +7719,7 @@
         <w:rPr>
           <w:noProof/>
         </w:rPr>
-        <w:instrText xml:space="preserve"> PAGEREF _Toc163533009 \h </w:instrText>
+        <w:instrText xml:space="preserve"> PAGEREF _Toc169494195 \h </w:instrText>
       </w:r>
       <w:r>
         <w:rPr>
@@ -7736,7 +7793,7 @@
         <w:rPr>
           <w:noProof/>
         </w:rPr>
-        <w:instrText xml:space="preserve"> PAGEREF _Toc163533010 \h </w:instrText>
+        <w:instrText xml:space="preserve"> PAGEREF _Toc169494196 \h </w:instrText>
       </w:r>
       <w:r>
         <w:rPr>
@@ -7810,7 +7867,7 @@
         <w:rPr>
           <w:noProof/>
         </w:rPr>
-        <w:instrText xml:space="preserve"> PAGEREF _Toc163533011 \h </w:instrText>
+        <w:instrText xml:space="preserve"> PAGEREF _Toc169494197 \h </w:instrText>
       </w:r>
       <w:r>
         <w:rPr>
@@ -7884,7 +7941,7 @@
         <w:rPr>
           <w:noProof/>
         </w:rPr>
-        <w:instrText xml:space="preserve"> PAGEREF _Toc163533012 \h </w:instrText>
+        <w:instrText xml:space="preserve"> PAGEREF _Toc169494198 \h </w:instrText>
       </w:r>
       <w:r>
         <w:rPr>
@@ -7958,7 +8015,7 @@
         <w:rPr>
           <w:noProof/>
         </w:rPr>
-        <w:instrText xml:space="preserve"> PAGEREF _Toc163533013 \h </w:instrText>
+        <w:instrText xml:space="preserve"> PAGEREF _Toc169494199 \h </w:instrText>
       </w:r>
       <w:r>
         <w:rPr>
@@ -8029,7 +8086,7 @@
         <w:rPr>
           <w:noProof/>
         </w:rPr>
-        <w:instrText xml:space="preserve"> PAGEREF _Toc163533014 \h </w:instrText>
+        <w:instrText xml:space="preserve"> PAGEREF _Toc169494200 \h </w:instrText>
       </w:r>
       <w:r>
         <w:rPr>
@@ -8046,7 +8103,155 @@
         <w:rPr>
           <w:noProof/>
         </w:rPr>
-        <w:t>51</w:t>
+        <w:t>52</w:t>
+      </w:r>
+      <w:r>
+        <w:rPr>
+          <w:noProof/>
+        </w:rPr>
+        <w:fldChar w:fldCharType="end"/>
+      </w:r>
+    </w:p>
+    <w:p>
+      <w:pPr>
+        <w:pStyle w:val="TOC3"/>
+        <w:tabs>
+          <w:tab w:val="left" w:pos="1914"/>
+        </w:tabs>
+        <w:rPr>
+          <w:rFonts w:asciiTheme="minorHAnsi" w:eastAsiaTheme="minorEastAsia" w:hAnsiTheme="minorHAnsi" w:cstheme="minorBidi"/>
+          <w:noProof/>
+          <w:sz w:val="24"/>
+        </w:rPr>
+      </w:pPr>
+      <w:r>
+        <w:rPr>
+          <w:noProof/>
+        </w:rPr>
+        <w:t>6.7.1.</w:t>
+      </w:r>
+      <w:r>
+        <w:rPr>
+          <w:rFonts w:asciiTheme="minorHAnsi" w:eastAsiaTheme="minorEastAsia" w:hAnsiTheme="minorHAnsi" w:cstheme="minorBidi"/>
+          <w:noProof/>
+          <w:sz w:val="24"/>
+        </w:rPr>
+        <w:tab/>
+      </w:r>
+      <w:r>
+        <w:rPr>
+          <w:noProof/>
+        </w:rPr>
+        <w:t>Version 3.1.0</w:t>
+      </w:r>
+      <w:r>
+        <w:rPr>
+          <w:noProof/>
+        </w:rPr>
+        <w:tab/>
+      </w:r>
+      <w:r>
+        <w:rPr>
+          <w:noProof/>
+        </w:rPr>
+        <w:fldChar w:fldCharType="begin"/>
+      </w:r>
+      <w:r>
+        <w:rPr>
+          <w:noProof/>
+        </w:rPr>
+        <w:instrText xml:space="preserve"> PAGEREF _Toc169494201 \h </w:instrText>
+      </w:r>
+      <w:r>
+        <w:rPr>
+          <w:noProof/>
+        </w:rPr>
+      </w:r>
+      <w:r>
+        <w:rPr>
+          <w:noProof/>
+        </w:rPr>
+        <w:fldChar w:fldCharType="separate"/>
+      </w:r>
+      <w:r>
+        <w:rPr>
+          <w:noProof/>
+        </w:rPr>
+        <w:t>52</w:t>
+      </w:r>
+      <w:r>
+        <w:rPr>
+          <w:noProof/>
+        </w:rPr>
+        <w:fldChar w:fldCharType="end"/>
+      </w:r>
+    </w:p>
+    <w:p>
+      <w:pPr>
+        <w:pStyle w:val="TOC3"/>
+        <w:tabs>
+          <w:tab w:val="left" w:pos="1914"/>
+        </w:tabs>
+        <w:rPr>
+          <w:rFonts w:asciiTheme="minorHAnsi" w:eastAsiaTheme="minorEastAsia" w:hAnsiTheme="minorHAnsi" w:cstheme="minorBidi"/>
+          <w:noProof/>
+          <w:sz w:val="24"/>
+        </w:rPr>
+      </w:pPr>
+      <w:r>
+        <w:rPr>
+          <w:noProof/>
+        </w:rPr>
+        <w:t>6.7.2.</w:t>
+      </w:r>
+      <w:r>
+        <w:rPr>
+          <w:rFonts w:asciiTheme="minorHAnsi" w:eastAsiaTheme="minorEastAsia" w:hAnsiTheme="minorHAnsi" w:cstheme="minorBidi"/>
+          <w:noProof/>
+          <w:sz w:val="24"/>
+        </w:rPr>
+        <w:tab/>
+      </w:r>
+      <w:r>
+        <w:rPr>
+          <w:noProof/>
+        </w:rPr>
+        <w:t>Version 3.1.1</w:t>
+      </w:r>
+      <w:r>
+        <w:rPr>
+          <w:noProof/>
+        </w:rPr>
+        <w:tab/>
+      </w:r>
+      <w:r>
+        <w:rPr>
+          <w:noProof/>
+        </w:rPr>
+        <w:fldChar w:fldCharType="begin"/>
+      </w:r>
+      <w:r>
+        <w:rPr>
+          <w:noProof/>
+        </w:rPr>
+        <w:instrText xml:space="preserve"> PAGEREF _Toc169494202 \h </w:instrText>
+      </w:r>
+      <w:r>
+        <w:rPr>
+          <w:noProof/>
+        </w:rPr>
+      </w:r>
+      <w:r>
+        <w:rPr>
+          <w:noProof/>
+        </w:rPr>
+        <w:fldChar w:fldCharType="separate"/>
+      </w:r>
+      <w:r>
+        <w:rPr>
+          <w:noProof/>
+        </w:rPr>
+        <w:t>52</w:t>
       </w:r>
       <w:r>
         <w:rPr>
@@ -8069,7 +8274,7 @@
         </w:rPr>
         <w:fldChar w:fldCharType="end"/>
       </w:r>
-      <w:bookmarkStart w:id="3" w:name="_Toc163532893"/>
+      <w:bookmarkStart w:id="3" w:name="_Toc169494079"/>
       <w:r>
         <w:t>Introduction</w:t>
       </w:r>
@@ -8388,7 +8593,7 @@
                     </pic:cNvPicPr>
                   </pic:nvPicPr>
                   <pic:blipFill>
-                    <a:blip r:embed="rId6"/>
+                    <a:blip r:embed="rId7"/>
                     <a:srcRect/>
                     <a:stretch>
                       <a:fillRect/>
@@ -8473,7 +8678,7 @@
       <w:pPr>
         <w:pStyle w:val="Heading1"/>
       </w:pPr>
-      <w:bookmarkStart w:id="5" w:name="_Toc163532894"/>
+      <w:bookmarkStart w:id="5" w:name="_Toc169494080"/>
       <w:r>
         <w:t>Usage</w:t>
       </w:r>
@@ -8483,7 +8688,7 @@
       <w:pPr>
         <w:pStyle w:val="Heading2"/>
       </w:pPr>
-      <w:bookmarkStart w:id="6" w:name="_Toc163532895"/>
+      <w:bookmarkStart w:id="6" w:name="_Toc169494081"/>
       <w:r>
         <w:t>Command line interface</w:t>
       </w:r>
@@ -10175,7 +10380,7 @@
       <w:pPr>
         <w:pStyle w:val="Heading2"/>
       </w:pPr>
-      <w:bookmarkStart w:id="7" w:name="_Toc163532896"/>
+      <w:bookmarkStart w:id="7" w:name="_Toc169494082"/>
       <w:r>
         <w:t>Required command line options</w:t>
       </w:r>
@@ -10185,7 +10390,7 @@
       <w:pPr>
         <w:pStyle w:val="Heading3"/>
       </w:pPr>
-      <w:bookmarkStart w:id="8" w:name="_Toc163532897"/>
+      <w:bookmarkStart w:id="8" w:name="_Toc169494083"/>
       <w:r>
         <w:t>Input molecules</w:t>
       </w:r>
@@ -10309,7 +10514,7 @@
         <w:pStyle w:val="Heading3"/>
       </w:pPr>
       <w:bookmarkStart w:id="9" w:name="_Ref52936481"/>
-      <w:bookmarkStart w:id="10" w:name="_Toc163532898"/>
+      <w:bookmarkStart w:id="10" w:name="_Toc169494084"/>
       <w:r>
         <w:t>Passed molecules</w:t>
       </w:r>
@@ -10450,7 +10655,7 @@
       <w:pPr>
         <w:pStyle w:val="Heading3"/>
       </w:pPr>
-      <w:bookmarkStart w:id="11" w:name="_Toc163532899"/>
+      <w:bookmarkStart w:id="11" w:name="_Toc169494085"/>
       <w:r>
         <w:t>Filter criteria</w:t>
       </w:r>
@@ -10542,7 +10747,7 @@
       <w:pPr>
         <w:pStyle w:val="Heading2"/>
       </w:pPr>
-      <w:bookmarkStart w:id="12" w:name="_Toc163532900"/>
+      <w:bookmarkStart w:id="12" w:name="_Toc169494086"/>
       <w:r>
         <w:t>Optional command line options</w:t>
       </w:r>
@@ -10552,7 +10757,7 @@
       <w:pPr>
         <w:pStyle w:val="Heading3"/>
       </w:pPr>
-      <w:bookmarkStart w:id="13" w:name="_Toc163532901"/>
+      <w:bookmarkStart w:id="13" w:name="_Toc169494087"/>
       <w:bookmarkEnd w:id="9"/>
       <w:r>
         <w:t>Failed molecules</w:t>
@@ -10682,7 +10887,7 @@
       <w:pPr>
         <w:pStyle w:val="Heading3"/>
       </w:pPr>
-      <w:bookmarkStart w:id="14" w:name="_Toc163532902"/>
+      <w:bookmarkStart w:id="14" w:name="_Toc169494088"/>
       <w:r>
         <w:t>Property tables</w:t>
       </w:r>
@@ -11864,7 +12069,7 @@
         <w:pStyle w:val="Heading3"/>
         <w:spacing w:before="480"/>
       </w:pPr>
-      <w:bookmarkStart w:id="16" w:name="_Toc163532903"/>
+      <w:bookmarkStart w:id="16" w:name="_Toc169494089"/>
       <w:r>
         <w:t>Salts</w:t>
       </w:r>
@@ -11984,7 +12189,7 @@
         <w:pStyle w:val="Heading3"/>
         <w:spacing w:before="480"/>
       </w:pPr>
-      <w:bookmarkStart w:id="17" w:name="_Toc163532904"/>
+      <w:bookmarkStart w:id="17" w:name="_Toc169494090"/>
       <w:r>
         <w:t>Rename</w:t>
       </w:r>
@@ -12041,7 +12246,7 @@
       <w:pPr>
         <w:pStyle w:val="Heading3"/>
       </w:pPr>
-      <w:bookmarkStart w:id="18" w:name="_Toc163532905"/>
+      <w:bookmarkStart w:id="18" w:name="_Toc169494091"/>
       <w:r>
         <w:t>Logging</w:t>
       </w:r>
@@ -12096,7 +12301,7 @@
         <w:pStyle w:val="Heading1"/>
       </w:pPr>
       <w:bookmarkStart w:id="19" w:name="_Ref52938798"/>
-      <w:bookmarkStart w:id="20" w:name="_Toc163532906"/>
+      <w:bookmarkStart w:id="20" w:name="_Toc169494092"/>
       <w:r>
         <w:t>Filter parameters</w:t>
       </w:r>
@@ -12476,7 +12681,7 @@
       <w:pPr>
         <w:pStyle w:val="Heading2"/>
       </w:pPr>
-      <w:bookmarkStart w:id="21" w:name="_Toc163532907"/>
+      <w:bookmarkStart w:id="21" w:name="_Toc169494093"/>
       <w:r>
         <w:t>Include rules</w:t>
       </w:r>
@@ -12486,7 +12691,7 @@
       <w:pPr>
         <w:pStyle w:val="Heading4"/>
       </w:pPr>
-      <w:bookmarkStart w:id="22" w:name="_Toc163532908"/>
+      <w:bookmarkStart w:id="22" w:name="_Toc169494094"/>
       <w:r>
         <w:t>INCLUDE</w:t>
       </w:r>
@@ -12696,7 +12901,7 @@
       <w:pPr>
         <w:pStyle w:val="Heading2"/>
       </w:pPr>
-      <w:bookmarkStart w:id="23" w:name="_Toc163532909"/>
+      <w:bookmarkStart w:id="23" w:name="_Toc169494095"/>
       <w:r>
         <w:t>Title rules</w:t>
       </w:r>
@@ -12706,7 +12911,7 @@
       <w:pPr>
         <w:pStyle w:val="Heading4"/>
       </w:pPr>
-      <w:bookmarkStart w:id="24" w:name="_Toc163532910"/>
+      <w:bookmarkStart w:id="24" w:name="_Toc169494096"/>
       <w:r>
         <w:t>TITLE</w:t>
       </w:r>
@@ -12930,7 +13135,7 @@
       <w:pPr>
         <w:pStyle w:val="Heading2"/>
       </w:pPr>
-      <w:bookmarkStart w:id="25" w:name="_Toc163532911"/>
+      <w:bookmarkStart w:id="25" w:name="_Toc169494097"/>
       <w:r>
         <w:t>Element rules</w:t>
       </w:r>
@@ -13253,7 +13458,7 @@
         <w:pStyle w:val="Heading4"/>
       </w:pPr>
       <w:bookmarkStart w:id="26" w:name="_Ref140645190"/>
-      <w:bookmarkStart w:id="27" w:name="_Toc163532912"/>
+      <w:bookmarkStart w:id="27" w:name="_Toc169494098"/>
       <w:r>
         <w:t>ONLY_ELEMENTS</w:t>
       </w:r>
@@ -13375,7 +13580,7 @@
       <w:pPr>
         <w:pStyle w:val="Heading4"/>
       </w:pPr>
-      <w:bookmarkStart w:id="28" w:name="_Toc163532913"/>
+      <w:bookmarkStart w:id="28" w:name="_Toc169494099"/>
       <w:r>
         <w:rPr>
           <w:szCs w:val="24"/>
@@ -13459,7 +13664,7 @@
       <w:pPr>
         <w:pStyle w:val="Heading2"/>
       </w:pPr>
-      <w:bookmarkStart w:id="30" w:name="_Toc163532914"/>
+      <w:bookmarkStart w:id="30" w:name="_Toc169494100"/>
       <w:r>
         <w:t>Topological property rules</w:t>
       </w:r>
@@ -14568,7 +14773,7 @@
       <w:pPr>
         <w:pStyle w:val="Heading3"/>
       </w:pPr>
-      <w:bookmarkStart w:id="31" w:name="_Toc163532915"/>
+      <w:bookmarkStart w:id="31" w:name="_Toc169494101"/>
       <w:r>
         <w:t>Atoms</w:t>
       </w:r>
@@ -14578,7 +14783,7 @@
       <w:pPr>
         <w:pStyle w:val="Heading4"/>
       </w:pPr>
-      <w:bookmarkStart w:id="32" w:name="_Toc163532916"/>
+      <w:bookmarkStart w:id="32" w:name="_Toc169494102"/>
       <w:r>
         <w:t>ATOMS</w:t>
       </w:r>
@@ -14631,7 +14836,7 @@
       <w:pPr>
         <w:pStyle w:val="Heading4"/>
       </w:pPr>
-      <w:bookmarkStart w:id="33" w:name="_Toc163532917"/>
+      <w:bookmarkStart w:id="33" w:name="_Toc169494103"/>
       <w:r>
         <w:t>CARBONS</w:t>
       </w:r>
@@ -14684,7 +14889,7 @@
       <w:pPr>
         <w:pStyle w:val="Heading4"/>
       </w:pPr>
-      <w:bookmarkStart w:id="34" w:name="_Toc163532918"/>
+      <w:bookmarkStart w:id="34" w:name="_Toc169494104"/>
       <w:r>
         <w:t>HETERO_ATOMS</w:t>
       </w:r>
@@ -14761,7 +14966,7 @@
       <w:pPr>
         <w:pStyle w:val="Heading4"/>
       </w:pPr>
-      <w:bookmarkStart w:id="35" w:name="_Toc163532919"/>
+      <w:bookmarkStart w:id="35" w:name="_Toc169494105"/>
       <w:r>
         <w:t>HETERO_CARBON_RATIO</w:t>
       </w:r>
@@ -14918,7 +15123,7 @@
       <w:pPr>
         <w:pStyle w:val="Heading4"/>
       </w:pPr>
-      <w:bookmarkStart w:id="36" w:name="_Toc163532920"/>
+      <w:bookmarkStart w:id="36" w:name="_Toc169494106"/>
       <w:r>
         <w:t>HALIDES</w:t>
       </w:r>
@@ -14974,7 +15179,7 @@
       <w:pPr>
         <w:pStyle w:val="Heading4"/>
       </w:pPr>
-      <w:bookmarkStart w:id="37" w:name="_Toc163532921"/>
+      <w:bookmarkStart w:id="37" w:name="_Toc169494107"/>
       <w:r>
         <w:t>HALIDE_FRACTION</w:t>
       </w:r>
@@ -15107,7 +15312,7 @@
       <w:pPr>
         <w:pStyle w:val="Heading3"/>
       </w:pPr>
-      <w:bookmarkStart w:id="38" w:name="_Toc163532922"/>
+      <w:bookmarkStart w:id="38" w:name="_Toc169494108"/>
       <w:r>
         <w:t>Bonds</w:t>
       </w:r>
@@ -15117,7 +15322,7 @@
       <w:pPr>
         <w:pStyle w:val="Heading4"/>
       </w:pPr>
-      <w:bookmarkStart w:id="39" w:name="_Toc163532923"/>
+      <w:bookmarkStart w:id="39" w:name="_Toc169494109"/>
       <w:r>
         <w:t>BONDS</w:t>
       </w:r>
@@ -15167,7 +15372,7 @@
       <w:pPr>
         <w:pStyle w:val="Heading4"/>
       </w:pPr>
-      <w:bookmarkStart w:id="40" w:name="_Toc163532924"/>
+      <w:bookmarkStart w:id="40" w:name="_Toc169494110"/>
       <w:r>
         <w:t>ROTATABLE_BONDS</w:t>
       </w:r>
@@ -15375,7 +15580,7 @@
       <w:pPr>
         <w:pStyle w:val="Heading4"/>
       </w:pPr>
-      <w:bookmarkStart w:id="41" w:name="_Toc163532925"/>
+      <w:bookmarkStart w:id="41" w:name="_Toc169494111"/>
       <w:r>
         <w:t>RIGID_BONDS</w:t>
       </w:r>
@@ -15550,7 +15755,7 @@
       <w:pPr>
         <w:pStyle w:val="Heading4"/>
       </w:pPr>
-      <w:bookmarkStart w:id="42" w:name="_Toc163532926"/>
+      <w:bookmarkStart w:id="42" w:name="_Toc169494112"/>
       <w:r>
         <w:t>FLEXIBILITY</w:t>
       </w:r>
@@ -15715,7 +15920,7 @@
       <w:pPr>
         <w:pStyle w:val="Heading3"/>
       </w:pPr>
-      <w:bookmarkStart w:id="43" w:name="_Toc163532927"/>
+      <w:bookmarkStart w:id="43" w:name="_Toc169494113"/>
       <w:r>
         <w:t>Chirality</w:t>
       </w:r>
@@ -15725,7 +15930,7 @@
       <w:pPr>
         <w:pStyle w:val="Heading4"/>
       </w:pPr>
-      <w:bookmarkStart w:id="44" w:name="_Toc163532928"/>
+      <w:bookmarkStart w:id="44" w:name="_Toc169494114"/>
       <w:r>
         <w:t>CHIRAL_CENTERS</w:t>
       </w:r>
@@ -15781,7 +15986,7 @@
       <w:pPr>
         <w:pStyle w:val="Heading3"/>
       </w:pPr>
-      <w:bookmarkStart w:id="45" w:name="_Toc163532929"/>
+      <w:bookmarkStart w:id="45" w:name="_Toc169494115"/>
       <w:r>
         <w:t>Hydrogen bonds</w:t>
       </w:r>
@@ -15792,7 +15997,7 @@
         <w:pStyle w:val="Heading4"/>
       </w:pPr>
       <w:bookmarkStart w:id="46" w:name="_Ref88820638"/>
-      <w:bookmarkStart w:id="47" w:name="_Toc163532930"/>
+      <w:bookmarkStart w:id="47" w:name="_Toc169494116"/>
       <w:r>
         <w:t>HBOND_ACCEPTORS</w:t>
       </w:r>
@@ -15965,7 +16170,7 @@
       <w:pPr>
         <w:pStyle w:val="Heading4"/>
       </w:pPr>
-      <w:bookmarkStart w:id="48" w:name="_Toc163532931"/>
+      <w:bookmarkStart w:id="48" w:name="_Toc169494117"/>
       <w:r>
         <w:t>HBOND_DONORS</w:t>
       </w:r>
@@ -16129,7 +16334,7 @@
       <w:pPr>
         <w:pStyle w:val="Heading4"/>
       </w:pPr>
-      <w:bookmarkStart w:id="49" w:name="_Toc163532932"/>
+      <w:bookmarkStart w:id="49" w:name="_Toc169494118"/>
       <w:r>
         <w:t>LIPINSKI_ACCEPTORS</w:t>
       </w:r>
@@ -16203,7 +16408,7 @@
       <w:pPr>
         <w:pStyle w:val="Heading4"/>
       </w:pPr>
-      <w:bookmarkStart w:id="50" w:name="_Toc163532933"/>
+      <w:bookmarkStart w:id="50" w:name="_Toc169494119"/>
       <w:r>
         <w:t>LIPINSKI_DONORS</w:t>
       </w:r>
@@ -16329,7 +16534,7 @@
       <w:pPr>
         <w:pStyle w:val="Heading3"/>
       </w:pPr>
-      <w:bookmarkStart w:id="51" w:name="_Toc163532934"/>
+      <w:bookmarkStart w:id="51" w:name="_Toc169494120"/>
       <w:r>
         <w:t>Charges</w:t>
       </w:r>
@@ -16339,7 +16544,7 @@
       <w:pPr>
         <w:pStyle w:val="Heading4"/>
       </w:pPr>
-      <w:bookmarkStart w:id="52" w:name="_Toc163532935"/>
+      <w:bookmarkStart w:id="52" w:name="_Toc169494121"/>
       <w:r>
         <w:t>FORMAL_CHARGES</w:t>
       </w:r>
@@ -16422,7 +16627,7 @@
       <w:pPr>
         <w:pStyle w:val="Heading4"/>
       </w:pPr>
-      <w:bookmarkStart w:id="53" w:name="_Toc163532936"/>
+      <w:bookmarkStart w:id="53" w:name="_Toc169494122"/>
       <w:r>
         <w:t>TOTAL_FORMAL_CHARGE</w:t>
       </w:r>
@@ -16496,7 +16701,7 @@
       <w:pPr>
         <w:pStyle w:val="Heading3"/>
       </w:pPr>
-      <w:bookmarkStart w:id="54" w:name="_Toc163532937"/>
+      <w:bookmarkStart w:id="54" w:name="_Toc169494123"/>
       <w:r>
         <w:t>Rings</w:t>
       </w:r>
@@ -16506,7 +16711,7 @@
       <w:pPr>
         <w:pStyle w:val="Heading4"/>
       </w:pPr>
-      <w:bookmarkStart w:id="55" w:name="_Toc163532938"/>
+      <w:bookmarkStart w:id="55" w:name="_Toc169494124"/>
       <w:r>
         <w:t>RINGS</w:t>
       </w:r>
@@ -16531,7 +16736,7 @@
       <w:r>
         <w:t xml:space="preserve">mented by OpenBabel and based on the </w:t>
       </w:r>
-      <w:hyperlink r:id="rId7" w:anchor="findSmallestSetOfSmallestRings" w:history="1">
+      <w:hyperlink r:id="rId8" w:anchor="findSmallestSetOfSmallestRings" w:history="1">
         <w:r>
           <w:rPr>
             <w:rStyle w:val="Hyperlink"/>
@@ -16693,7 +16898,7 @@
                     </pic:cNvPicPr>
                   </pic:nvPicPr>
                   <pic:blipFill>
-                    <a:blip r:embed="rId8"/>
+                    <a:blip r:embed="rId9"/>
                     <a:srcRect/>
                     <a:stretch>
                       <a:fillRect/>
@@ -16726,7 +16931,7 @@
       <w:pPr>
         <w:pStyle w:val="Heading4"/>
       </w:pPr>
-      <w:bookmarkStart w:id="57" w:name="_Toc163532939"/>
+      <w:bookmarkStart w:id="57" w:name="_Toc169494125"/>
       <w:r>
         <w:t>ATOMS_IN_SMALLEST_RING</w:t>
       </w:r>
@@ -16813,7 +17018,7 @@
       <w:pPr>
         <w:pStyle w:val="Heading4"/>
       </w:pPr>
-      <w:bookmarkStart w:id="58" w:name="_Toc163532940"/>
+      <w:bookmarkStart w:id="58" w:name="_Toc169494126"/>
       <w:r>
         <w:t>ATOMS_IN_</w:t>
       </w:r>
@@ -16976,7 +17181,7 @@
       <w:pPr>
         <w:pStyle w:val="Heading4"/>
       </w:pPr>
-      <w:bookmarkStart w:id="59" w:name="_Toc163532941"/>
+      <w:bookmarkStart w:id="59" w:name="_Toc169494127"/>
       <w:r>
         <w:t>RING_FRACTION</w:t>
       </w:r>
@@ -17069,7 +17274,7 @@
       <w:pPr>
         <w:pStyle w:val="Heading4"/>
       </w:pPr>
-      <w:bookmarkStart w:id="60" w:name="_Toc163532942"/>
+      <w:bookmarkStart w:id="60" w:name="_Toc169494128"/>
       <w:r>
         <w:t>AROMATIC_RINGS</w:t>
       </w:r>
@@ -17088,7 +17293,7 @@
       <w:r>
         <w:t xml:space="preserve">Rings are detected by a ‘smallest-subset-of-smallest-rings’ (SSSR) algorithm, as implemented by OpenBabel and based on the </w:t>
       </w:r>
-      <w:hyperlink r:id="rId9" w:anchor="findSmallestSetOfSmallestRings" w:history="1">
+      <w:hyperlink r:id="rId10" w:anchor="findSmallestSetOfSmallestRings" w:history="1">
         <w:r>
           <w:rPr>
             <w:rStyle w:val="Hyperlink"/>
@@ -17200,7 +17405,7 @@
       <w:pPr>
         <w:pStyle w:val="Heading4"/>
       </w:pPr>
-      <w:bookmarkStart w:id="61" w:name="_Toc163532943"/>
+      <w:bookmarkStart w:id="61" w:name="_Toc169494129"/>
       <w:r>
         <w:t>ATOMS_IN_SMALLEST_</w:t>
       </w:r>
@@ -17307,7 +17512,7 @@
       <w:pPr>
         <w:pStyle w:val="Heading4"/>
       </w:pPr>
-      <w:bookmarkStart w:id="62" w:name="_Toc163532944"/>
+      <w:bookmarkStart w:id="62" w:name="_Toc169494130"/>
       <w:r>
         <w:t>ATOMS_IN_</w:t>
       </w:r>
@@ -17442,7 +17647,7 @@
       <w:pPr>
         <w:pStyle w:val="Heading4"/>
       </w:pPr>
-      <w:bookmarkStart w:id="63" w:name="_Toc163532945"/>
+      <w:bookmarkStart w:id="63" w:name="_Toc169494131"/>
       <w:r>
         <w:t>AROMATIC_RING</w:t>
       </w:r>
@@ -17550,7 +17755,7 @@
       <w:pPr>
         <w:pStyle w:val="Heading4"/>
       </w:pPr>
-      <w:bookmarkStart w:id="64" w:name="_Toc163532946"/>
+      <w:bookmarkStart w:id="64" w:name="_Toc169494132"/>
       <w:r>
         <w:t>AROMATIC_OVER_TOTAL_RING</w:t>
       </w:r>
@@ -17697,7 +17902,7 @@
       <w:pPr>
         <w:pStyle w:val="Heading4"/>
       </w:pPr>
-      <w:bookmarkStart w:id="65" w:name="_Toc163532947"/>
+      <w:bookmarkStart w:id="65" w:name="_Toc169494133"/>
       <w:r>
         <w:t>NONAROMATIC_RINGS</w:t>
       </w:r>
@@ -17716,7 +17921,7 @@
       <w:r>
         <w:t xml:space="preserve">Rings are detected by a ‘smallest-subset-of-smallest-rings’ (SSSR) algorithm, as implemented by OpenBabel and based on the </w:t>
       </w:r>
-      <w:hyperlink r:id="rId10" w:anchor="findSmallestSetOfSmallestRings" w:history="1">
+      <w:hyperlink r:id="rId11" w:anchor="findSmallestSetOfSmallestRings" w:history="1">
         <w:r>
           <w:rPr>
             <w:rStyle w:val="Hyperlink"/>
@@ -17828,7 +18033,7 @@
       <w:pPr>
         <w:pStyle w:val="Heading4"/>
       </w:pPr>
-      <w:bookmarkStart w:id="66" w:name="_Toc163532948"/>
+      <w:bookmarkStart w:id="66" w:name="_Toc169494134"/>
       <w:r>
         <w:t>ATOMS_IN_SMALLEST_</w:t>
       </w:r>
@@ -17929,7 +18134,7 @@
       <w:pPr>
         <w:pStyle w:val="Heading4"/>
       </w:pPr>
-      <w:bookmarkStart w:id="67" w:name="_Toc163532949"/>
+      <w:bookmarkStart w:id="67" w:name="_Toc169494135"/>
       <w:r>
         <w:t>ATOMS_IN_</w:t>
       </w:r>
@@ -18064,7 +18269,7 @@
       <w:pPr>
         <w:pStyle w:val="Heading4"/>
       </w:pPr>
-      <w:bookmarkStart w:id="68" w:name="_Toc163532950"/>
+      <w:bookmarkStart w:id="68" w:name="_Toc169494136"/>
       <w:r>
         <w:t>NONAROMATIC_RING</w:t>
       </w:r>
@@ -18172,7 +18377,7 @@
       <w:pPr>
         <w:pStyle w:val="Heading4"/>
       </w:pPr>
-      <w:bookmarkStart w:id="69" w:name="_Toc163532951"/>
+      <w:bookmarkStart w:id="69" w:name="_Toc169494137"/>
       <w:r>
         <w:t>NONAROMATIC_OVER_TOTAL_RING</w:t>
       </w:r>
@@ -18304,7 +18509,7 @@
       <w:pPr>
         <w:pStyle w:val="Heading4"/>
       </w:pPr>
-      <w:bookmarkStart w:id="70" w:name="_Toc163532952"/>
+      <w:bookmarkStart w:id="70" w:name="_Toc169494138"/>
       <w:r>
         <w:t>RINGSYSTEMS</w:t>
       </w:r>
@@ -18448,7 +18653,7 @@
       <w:pPr>
         <w:pStyle w:val="Heading4"/>
       </w:pPr>
-      <w:bookmarkStart w:id="71" w:name="_Toc163532953"/>
+      <w:bookmarkStart w:id="71" w:name="_Toc169494139"/>
       <w:r>
         <w:t>ATOMS_IN_SMALLEST_RINGSYSTEM</w:t>
       </w:r>
@@ -18554,7 +18759,7 @@
       <w:pPr>
         <w:pStyle w:val="Heading4"/>
       </w:pPr>
-      <w:bookmarkStart w:id="72" w:name="_Toc163532954"/>
+      <w:bookmarkStart w:id="72" w:name="_Toc169494140"/>
       <w:r>
         <w:t>ATOMS_IN_LARGEST_RINGSYSTEM</w:t>
       </w:r>
@@ -18657,7 +18862,7 @@
       <w:pPr>
         <w:pStyle w:val="Heading4"/>
       </w:pPr>
-      <w:bookmarkStart w:id="73" w:name="_Toc163532955"/>
+      <w:bookmarkStart w:id="73" w:name="_Toc169494141"/>
       <w:r>
         <w:t>RING</w:t>
       </w:r>
@@ -18786,7 +18991,7 @@
       <w:pPr>
         <w:pStyle w:val="Heading4"/>
       </w:pPr>
-      <w:bookmarkStart w:id="74" w:name="_Toc163532956"/>
+      <w:bookmarkStart w:id="74" w:name="_Toc169494142"/>
       <w:r>
         <w:t>RINGS</w:t>
       </w:r>
@@ -18864,7 +19069,7 @@
       <w:r>
         <w:t xml:space="preserve">bel and based on the </w:t>
       </w:r>
-      <w:hyperlink r:id="rId11" w:anchor="findSmallestSetOfSmallestRings" w:history="1">
+      <w:hyperlink r:id="rId12" w:anchor="findSmallestSetOfSmallestRings" w:history="1">
         <w:r>
           <w:rPr>
             <w:rStyle w:val="Hyperlink"/>
@@ -18979,7 +19184,7 @@
       <w:pPr>
         <w:pStyle w:val="Heading4"/>
       </w:pPr>
-      <w:bookmarkStart w:id="75" w:name="_Toc163532957"/>
+      <w:bookmarkStart w:id="75" w:name="_Toc169494143"/>
       <w:r>
         <w:t>RINGS</w:t>
       </w:r>
@@ -19096,7 +19301,7 @@
       <w:r>
         <w:t xml:space="preserve">bel and based on the </w:t>
       </w:r>
-      <w:hyperlink r:id="rId12" w:anchor="findSmallestSetOfSmallestRings" w:history="1">
+      <w:hyperlink r:id="rId13" w:anchor="findSmallestSetOfSmallestRings" w:history="1">
         <w:r>
           <w:rPr>
             <w:rStyle w:val="Hyperlink"/>
@@ -19233,7 +19438,7 @@
       <w:pPr>
         <w:pStyle w:val="Heading3"/>
       </w:pPr>
-      <w:bookmarkStart w:id="76" w:name="_Toc163532958"/>
+      <w:bookmarkStart w:id="76" w:name="_Toc169494144"/>
       <w:r>
         <w:t>Molecular skeleton</w:t>
       </w:r>
@@ -19243,7 +19448,7 @@
       <w:pPr>
         <w:pStyle w:val="Heading4"/>
       </w:pPr>
-      <w:bookmarkStart w:id="77" w:name="_Toc163532959"/>
+      <w:bookmarkStart w:id="77" w:name="_Toc169494145"/>
       <w:r>
         <w:t>SIDECHAINS</w:t>
       </w:r>
@@ -19350,7 +19555,7 @@
                     </pic:cNvPicPr>
                   </pic:nvPicPr>
                   <pic:blipFill>
-                    <a:blip r:embed="rId13"/>
+                    <a:blip r:embed="rId14"/>
                     <a:srcRect/>
                     <a:stretch>
                       <a:fillRect/>
@@ -19468,7 +19673,7 @@
       <w:pPr>
         <w:pStyle w:val="Heading4"/>
       </w:pPr>
-      <w:bookmarkStart w:id="79" w:name="_Toc163532960"/>
+      <w:bookmarkStart w:id="79" w:name="_Toc169494146"/>
       <w:r>
         <w:t>ATOMS_IN_SMALLEST_SIDECHAIN</w:t>
       </w:r>
@@ -19555,7 +19760,7 @@
       <w:pPr>
         <w:pStyle w:val="Heading4"/>
       </w:pPr>
-      <w:bookmarkStart w:id="80" w:name="_Toc163532961"/>
+      <w:bookmarkStart w:id="80" w:name="_Toc169494147"/>
       <w:r>
         <w:t>ATOMS_IN_LARGEST_SIDECHAIN</w:t>
       </w:r>
@@ -19648,7 +19853,7 @@
       <w:pPr>
         <w:pStyle w:val="Heading4"/>
       </w:pPr>
-      <w:bookmarkStart w:id="81" w:name="_Toc163532962"/>
+      <w:bookmarkStart w:id="81" w:name="_Toc169494148"/>
       <w:r>
         <w:t>SIDECHAIN_FRACTION</w:t>
       </w:r>
@@ -19770,7 +19975,7 @@
       <w:pPr>
         <w:pStyle w:val="Heading4"/>
       </w:pPr>
-      <w:bookmarkStart w:id="82" w:name="_Toc163532963"/>
+      <w:bookmarkStart w:id="82" w:name="_Toc169494149"/>
       <w:r>
         <w:t>CORES</w:t>
       </w:r>
@@ -19859,7 +20064,7 @@
       <w:pPr>
         <w:pStyle w:val="Heading4"/>
       </w:pPr>
-      <w:bookmarkStart w:id="83" w:name="_Toc163532964"/>
+      <w:bookmarkStart w:id="83" w:name="_Toc169494150"/>
       <w:r>
         <w:t>ATOMS_IN_CORE</w:t>
       </w:r>
@@ -19956,7 +20161,7 @@
       <w:pPr>
         <w:pStyle w:val="Heading4"/>
       </w:pPr>
-      <w:bookmarkStart w:id="84" w:name="_Toc163532965"/>
+      <w:bookmarkStart w:id="84" w:name="_Toc169494151"/>
       <w:r>
         <w:t>CORE_FRACTION</w:t>
       </w:r>
@@ -20079,7 +20284,7 @@
       <w:pPr>
         <w:pStyle w:val="Heading4"/>
       </w:pPr>
-      <w:bookmarkStart w:id="85" w:name="_Toc163532966"/>
+      <w:bookmarkStart w:id="85" w:name="_Toc169494152"/>
       <w:r>
         <w:t>BRIDGES</w:t>
       </w:r>
@@ -20189,7 +20394,7 @@
       <w:pPr>
         <w:pStyle w:val="Heading4"/>
       </w:pPr>
-      <w:bookmarkStart w:id="86" w:name="_Toc163532967"/>
+      <w:bookmarkStart w:id="86" w:name="_Toc169494153"/>
       <w:r>
         <w:t>ATOMS_IN_SMALLEST_BRIDGE</w:t>
       </w:r>
@@ -20262,7 +20467,7 @@
       <w:pPr>
         <w:pStyle w:val="Heading4"/>
       </w:pPr>
-      <w:bookmarkStart w:id="87" w:name="_Toc163532968"/>
+      <w:bookmarkStart w:id="87" w:name="_Toc169494154"/>
       <w:r>
         <w:t>ATOMS_IN_LARGEST_BRIDGE</w:t>
       </w:r>
@@ -20338,7 +20543,7 @@
       <w:pPr>
         <w:pStyle w:val="Heading4"/>
       </w:pPr>
-      <w:bookmarkStart w:id="88" w:name="_Toc163532969"/>
+      <w:bookmarkStart w:id="88" w:name="_Toc169494155"/>
       <w:r>
         <w:t>BRIDGE_FRACTION</w:t>
       </w:r>
@@ -20449,7 +20654,7 @@
       <w:pPr>
         <w:pStyle w:val="Heading2"/>
       </w:pPr>
-      <w:bookmarkStart w:id="89" w:name="_Toc163532970"/>
+      <w:bookmarkStart w:id="89" w:name="_Toc169494156"/>
       <w:r>
         <w:t>Physical property rules</w:t>
       </w:r>
@@ -20672,25 +20877,7 @@
         <w:t>six</w:t>
       </w:r>
       <w:r>
-        <w:t xml:space="preserve"> physical property rules, only one of each is a</w:t>
-      </w:r>
-      <w:r>
-        <w:t>l</w:t>
-      </w:r>
-      <w:r>
-        <w:t>lowed in the filter file. If more than one identical rule keyword is pr</w:t>
-      </w:r>
-      <w:r>
-        <w:t>o</w:t>
-      </w:r>
-      <w:r>
-        <w:t>vided, only the first keyword will be processed correctly and a message will be printed to warn the user that more than one identical keyword has been encountered. All the information provided by the subsequent ident</w:t>
-      </w:r>
-      <w:r>
-        <w:t>i</w:t>
-      </w:r>
-      <w:r>
-        <w:t>cal</w:t>
+        <w:t xml:space="preserve"> physical property rules, only one of each is allowed in the filter file. If more than one identical rule keyword is provided, only the first keyword will be processed correctly and a message will be printed to warn the user that more than one identical keyword has been encountered. All the information provided by the subsequent identical</w:t>
       </w:r>
       <w:r>
         <w:rPr>
@@ -20767,7 +20954,7 @@
       <w:pPr>
         <w:pStyle w:val="Heading4"/>
       </w:pPr>
-      <w:bookmarkStart w:id="90" w:name="_Toc163532971"/>
+      <w:bookmarkStart w:id="90" w:name="_Toc169494157"/>
       <w:r>
         <w:t>MOLWT</w:t>
       </w:r>
@@ -20812,7 +20999,7 @@
       <w:pPr>
         <w:pStyle w:val="Heading4"/>
       </w:pPr>
-      <w:bookmarkStart w:id="91" w:name="_Toc163532972"/>
+      <w:bookmarkStart w:id="91" w:name="_Toc169494158"/>
       <w:r>
         <w:t>LOGP</w:t>
       </w:r>
@@ -20894,7 +21081,7 @@
       <w:pPr>
         <w:pStyle w:val="Heading4"/>
       </w:pPr>
-      <w:bookmarkStart w:id="92" w:name="_Toc163532973"/>
+      <w:bookmarkStart w:id="92" w:name="_Toc169494159"/>
       <w:r>
         <w:t>LOGS</w:t>
       </w:r>
@@ -20961,7 +21148,7 @@
       <w:pPr>
         <w:pStyle w:val="Heading4"/>
       </w:pPr>
-      <w:bookmarkStart w:id="93" w:name="_Toc163532974"/>
+      <w:bookmarkStart w:id="93" w:name="_Toc169494160"/>
       <w:r>
         <w:t>TPSA</w:t>
       </w:r>
@@ -21032,7 +21219,7 @@
       <w:pPr>
         <w:pStyle w:val="Heading4"/>
       </w:pPr>
-      <w:bookmarkStart w:id="94" w:name="_Toc163532975"/>
+      <w:bookmarkStart w:id="94" w:name="_Toc169494161"/>
       <w:r>
         <w:t>ANDREWS_ENERGY</w:t>
       </w:r>
@@ -21147,7 +21334,7 @@
         <w:pStyle w:val="Heading4"/>
       </w:pPr>
       <w:bookmarkStart w:id="96" w:name="_Ref88820786"/>
-      <w:bookmarkStart w:id="97" w:name="_Toc163532976"/>
+      <w:bookmarkStart w:id="97" w:name="_Toc169494162"/>
       <w:r>
         <w:t>LIGAND_EFFICIENCY</w:t>
       </w:r>
@@ -21233,7 +21420,7 @@
       <w:pPr>
         <w:pStyle w:val="Heading2"/>
       </w:pPr>
-      <w:bookmarkStart w:id="98" w:name="_Toc163532977"/>
+      <w:bookmarkStart w:id="98" w:name="_Toc169494163"/>
       <w:r>
         <w:t>ADMET</w:t>
       </w:r>
@@ -21420,31 +21607,13 @@
     </w:p>
     <w:p>
       <w:r>
-        <w:t>For each of these three property rules, only one of each is a</w:t>
-      </w:r>
-      <w:r>
-        <w:t>l</w:t>
-      </w:r>
-      <w:r>
-        <w:t>lowed in the filter file. If more than one identical rule keyword is pr</w:t>
-      </w:r>
-      <w:r>
-        <w:t>o</w:t>
-      </w:r>
-      <w:r>
-        <w:t>vided, only the first keyword will be processed correctly and a message will be printed to warn the user that more than one identical keyword has been encou</w:t>
+        <w:t>For each of these three property rules, only one of each is allowed in the filter file. If more than one identical rule keyword is provided, only the first keyword will be processed correctly and a message will be printed to warn the user that more than one identical keyword has been encou</w:t>
       </w:r>
       <w:r>
         <w:t>n</w:t>
       </w:r>
       <w:r>
-        <w:t>tered. All the information provided by the subsequent ident</w:t>
-      </w:r>
-      <w:r>
-        <w:t>i</w:t>
-      </w:r>
-      <w:r>
-        <w:t>cal</w:t>
+        <w:t>tered. All the information provided by the subsequent identical</w:t>
       </w:r>
       <w:r>
         <w:rPr>
@@ -21515,7 +21684,7 @@
       <w:pPr>
         <w:pStyle w:val="Heading4"/>
       </w:pPr>
-      <w:bookmarkStart w:id="99" w:name="_Toc163532978"/>
+      <w:bookmarkStart w:id="99" w:name="_Toc169494164"/>
       <w:r>
         <w:t>ADMET_SCORE</w:t>
       </w:r>
@@ -21584,10 +21753,10 @@
             <v:path o:extrusionok="f" gradientshapeok="t" o:connecttype="rect"/>
             <o:lock v:ext="edit" aspectratio="t"/>
           </v:shapetype>
-          <v:shape id="_x0000_i1028" type="#_x0000_t75" style="width:227.2pt;height:31.2pt" o:ole="">
-            <v:imagedata r:id="rId15" r:pict="rId16" o:title=""/>
+          <v:shape id="_x0000_i1027" type="#_x0000_t75" style="width:227.2pt;height:31.2pt" o:ole="">
+            <v:imagedata r:id="rId16" r:pict="rId17" o:title=""/>
           </v:shape>
-          <o:OLEObject Type="Embed" ProgID="Equation.3" ShapeID="_x0000_i1028" DrawAspect="Content" ObjectID="_1237275904" r:id="rId17"/>
+          <o:OLEObject Type="Embed" ProgID="Equation.3" ShapeID="_x0000_i1027" DrawAspect="Content" ObjectID="_1243235974" r:id="rId18"/>
         </w:object>
       </w:r>
     </w:p>
@@ -21624,13 +21793,7 @@
         <w:t>of 1</w:t>
       </w:r>
       <w:r>
-        <w:t xml:space="preserve"> are a</w:t>
-      </w:r>
-      <w:r>
-        <w:t>c</w:t>
-      </w:r>
-      <w:r>
-        <w:t>cepted, while all other molecules are rejected:</w:t>
+        <w:t xml:space="preserve"> are accepted, while all other molecules are rejected:</w:t>
       </w:r>
     </w:p>
     <w:p>
@@ -21657,7 +21820,7 @@
       <w:pPr>
         <w:pStyle w:val="Heading4"/>
       </w:pPr>
-      <w:bookmarkStart w:id="100" w:name="_Toc163532979"/>
+      <w:bookmarkStart w:id="100" w:name="_Toc169494165"/>
       <w:r>
         <w:t>LIPINSKI_VIOLATIONS</w:t>
       </w:r>
@@ -21821,7 +21984,7 @@
       <w:pPr>
         <w:pStyle w:val="Heading4"/>
       </w:pPr>
-      <w:bookmarkStart w:id="101" w:name="_Toc163532980"/>
+      <w:bookmarkStart w:id="101" w:name="_Toc169494166"/>
       <w:r>
         <w:t>ABSORPTION</w:t>
       </w:r>
@@ -22007,7 +22170,7 @@
       <w:pPr>
         <w:pStyle w:val="Heading2"/>
       </w:pPr>
-      <w:bookmarkStart w:id="102" w:name="_Toc163532981"/>
+      <w:bookmarkStart w:id="102" w:name="_Toc169494167"/>
       <w:r>
         <w:t>Fragment and similarity filters</w:t>
       </w:r>
@@ -22255,7 +22418,7 @@
       <w:pPr>
         <w:pStyle w:val="Heading4"/>
       </w:pPr>
-      <w:bookmarkStart w:id="103" w:name="_Toc163532982"/>
+      <w:bookmarkStart w:id="103" w:name="_Toc169494168"/>
       <w:r>
         <w:t>FRAGMENT</w:t>
       </w:r>
@@ -22659,7 +22822,7 @@
       <w:pPr>
         <w:pStyle w:val="Heading4"/>
       </w:pPr>
-      <w:bookmarkStart w:id="104" w:name="_Toc163532983"/>
+      <w:bookmarkStart w:id="104" w:name="_Toc169494169"/>
       <w:r>
         <w:t>SIMILARITY</w:t>
       </w:r>
@@ -23089,7 +23252,7 @@
       <w:pPr>
         <w:pStyle w:val="Heading4"/>
       </w:pPr>
-      <w:bookmarkStart w:id="105" w:name="_Toc163532984"/>
+      <w:bookmarkStart w:id="105" w:name="_Toc169494170"/>
       <w:r>
         <w:t>SIMILARITY_STACK</w:t>
       </w:r>
@@ -23722,7 +23885,7 @@
       <w:pPr>
         <w:pStyle w:val="Heading2"/>
       </w:pPr>
-      <w:bookmarkStart w:id="106" w:name="_Toc163532985"/>
+      <w:bookmarkStart w:id="106" w:name="_Toc169494171"/>
       <w:r>
         <w:t>Distance filters</w:t>
       </w:r>
@@ -23859,7 +24022,7 @@
       <w:pPr>
         <w:pStyle w:val="Heading4"/>
       </w:pPr>
-      <w:bookmarkStart w:id="107" w:name="_Toc163532986"/>
+      <w:bookmarkStart w:id="107" w:name="_Toc169494172"/>
       <w:r>
         <w:t>PATTERN</w:t>
       </w:r>
@@ -24459,7 +24622,7 @@
       <w:pPr>
         <w:pStyle w:val="Heading4"/>
       </w:pPr>
-      <w:bookmarkStart w:id="108" w:name="_Toc163532987"/>
+      <w:bookmarkStart w:id="108" w:name="_Toc169494173"/>
       <w:r>
         <w:t>DISTANCE</w:t>
       </w:r>
@@ -24781,7 +24944,7 @@
       <w:pPr>
         <w:pStyle w:val="Heading2"/>
       </w:pPr>
-      <w:bookmarkStart w:id="109" w:name="_Toc163532988"/>
+      <w:bookmarkStart w:id="109" w:name="_Toc169494174"/>
       <w:r>
         <w:t>Sdf-</w:t>
       </w:r>
@@ -25050,7 +25213,7 @@
       <w:pPr>
         <w:pStyle w:val="Heading4"/>
       </w:pPr>
-      <w:bookmarkStart w:id="110" w:name="_Toc163532989"/>
+      <w:bookmarkStart w:id="110" w:name="_Toc169494175"/>
       <w:r>
         <w:t>SDFTAG</w:t>
       </w:r>
@@ -25132,7 +25295,7 @@
       <w:pPr>
         <w:pStyle w:val="Heading4"/>
       </w:pPr>
-      <w:bookmarkStart w:id="111" w:name="_Toc163532990"/>
+      <w:bookmarkStart w:id="111" w:name="_Toc169494176"/>
       <w:r>
         <w:t>SDFTAG_VALUE</w:t>
       </w:r>
@@ -25349,7 +25512,7 @@
       <w:pPr>
         <w:pStyle w:val="Heading1"/>
       </w:pPr>
-      <w:bookmarkStart w:id="112" w:name="_Toc163532991"/>
+      <w:bookmarkStart w:id="112" w:name="_Toc169494177"/>
       <w:r>
         <w:t>Example filter file</w:t>
       </w:r>
@@ -25359,7 +25522,7 @@
       <w:pPr>
         <w:pStyle w:val="Heading2"/>
       </w:pPr>
-      <w:bookmarkStart w:id="113" w:name="_Toc163532992"/>
+      <w:bookmarkStart w:id="113" w:name="_Toc169494178"/>
       <w:r>
         <w:t>CMC likeness</w:t>
       </w:r>
@@ -26247,7 +26410,7 @@
         <w:pStyle w:val="Heading1"/>
       </w:pPr>
       <w:bookmarkStart w:id="114" w:name="_Ref54175305"/>
-      <w:bookmarkStart w:id="115" w:name="_Toc163532993"/>
+      <w:bookmarkStart w:id="115" w:name="_Toc169494179"/>
       <w:r>
         <w:t>Physical properties</w:t>
       </w:r>
@@ -26258,7 +26421,7 @@
         <w:pStyle w:val="Heading2"/>
       </w:pPr>
       <w:bookmarkStart w:id="116" w:name="_Ref88908784"/>
-      <w:bookmarkStart w:id="117" w:name="_Toc163532994"/>
+      <w:bookmarkStart w:id="117" w:name="_Toc169494180"/>
       <w:r>
         <w:t>LogP</w:t>
       </w:r>
@@ -29365,7 +29528,7 @@
                     </pic:cNvPicPr>
                   </pic:nvPicPr>
                   <pic:blipFill>
-                    <a:blip r:embed="rId18"/>
+                    <a:blip r:embed="rId19"/>
                     <a:srcRect/>
                     <a:stretch>
                       <a:fillRect/>
@@ -29443,16 +29606,16 @@
                   <ve:AlternateContent xmlns:ma="http://schemas.microsoft.com/office/mac/drawingml/2008/main">
                     <ve:Choice Requires="ma">
                       <pic:blipFill>
-                        <a:blip r:embed="rId19"/>
+                        <a:blip r:embed="rId20"/>
                         <a:srcRect/>
                         <a:stretch>
                           <a:fillRect/>
                         </a:stretch>
                       </pic:blipFill>
                     </ve:Choice>
-                    <ve:Fallback xmlns:pic="http://schemas.openxmlformats.org/drawingml/2006/picture" xmlns:a="http://schemas.openxmlformats.org/drawingml/2006/main" xmlns:wne="http://schemas.microsoft.com/office/word/2006/wordml" xmlns:w="http://schemas.openxmlformats.org/wordprocessingml/2006/main" xmlns:w10="urn:schemas-microsoft-com:office:word" xmlns:wp="http://schemas.openxmlformats.org/drawingml/2006/wordprocessingDrawing" xmlns:v="urn:schemas-microsoft-com:vml" xmlns:m="http://schemas.openxmlformats.org/officeDocument/2006/math" xmlns:r="http://schemas.openxmlformats.org/officeDocument/2006/relationships" xmlns:o="urn:schemas-microsoft-com:office:office" xmlns:mv="urn:schemas-microsoft-com:mac:vml" xmlns:ve="http://schemas.openxmlformats.org/markup-compatibility/2006" xmlns:mo="http://schemas.microsoft.com/office/mac/office/2008/main" xmlns="" xmlns:ma="http://schemas.microsoft.com/office/mac/drawingml/2008/main">
+                    <ve:Fallback xmlns:ma="http://schemas.microsoft.com/office/mac/drawingml/2008/main" xmlns="" xmlns:mo="http://schemas.microsoft.com/office/mac/office/2008/main" xmlns:ve="http://schemas.openxmlformats.org/markup-compatibility/2006" xmlns:mv="urn:schemas-microsoft-com:mac:vml" xmlns:o="urn:schemas-microsoft-com:office:office" xmlns:r="http://schemas.openxmlformats.org/officeDocument/2006/relationships" xmlns:m="http://schemas.openxmlformats.org/officeDocument/2006/math" xmlns:v="urn:schemas-microsoft-com:vml" xmlns:wp="http://schemas.openxmlformats.org/drawingml/2006/wordprocessingDrawing" xmlns:w10="urn:schemas-microsoft-com:office:word" xmlns:w="http://schemas.openxmlformats.org/wordprocessingml/2006/main" xmlns:wne="http://schemas.microsoft.com/office/word/2006/wordml" xmlns:a="http://schemas.openxmlformats.org/drawingml/2006/main" xmlns:pic="http://schemas.openxmlformats.org/drawingml/2006/picture">
                       <pic:blipFill>
-                        <a:blip r:embed="rId20"/>
+                        <a:blip r:embed="rId21"/>
                         <a:srcRect/>
                         <a:stretch>
                           <a:fillRect/>
@@ -29488,7 +29651,7 @@
         <w:pStyle w:val="Heading2"/>
       </w:pPr>
       <w:bookmarkStart w:id="120" w:name="_Ref89141164"/>
-      <w:bookmarkStart w:id="121" w:name="_Toc163532995"/>
+      <w:bookmarkStart w:id="121" w:name="_Toc169494181"/>
       <w:r>
         <w:t>LogS</w:t>
       </w:r>
@@ -31032,7 +31195,7 @@
                     </pic:cNvPicPr>
                   </pic:nvPicPr>
                   <pic:blipFill>
-                    <a:blip r:embed="rId21"/>
+                    <a:blip r:embed="rId22"/>
                     <a:srcRect/>
                     <a:stretch>
                       <a:fillRect/>
@@ -31065,7 +31228,7 @@
       <w:pPr>
         <w:pStyle w:val="Heading2"/>
       </w:pPr>
-      <w:bookmarkStart w:id="124" w:name="_Toc163532996"/>
+      <w:bookmarkStart w:id="124" w:name="_Toc169494182"/>
       <w:r>
         <w:t>TPSA</w:t>
       </w:r>
@@ -31099,7 +31262,7 @@
         <w:pStyle w:val="Heading2"/>
       </w:pPr>
       <w:bookmarkStart w:id="125" w:name="_Ref88820802"/>
-      <w:bookmarkStart w:id="126" w:name="_Toc163532997"/>
+      <w:bookmarkStart w:id="126" w:name="_Toc169494183"/>
       <w:r>
         <w:t>Ligand efficiency</w:t>
       </w:r>
@@ -31451,7 +31614,7 @@
                     </pic:cNvPicPr>
                   </pic:nvPicPr>
                   <pic:blipFill>
-                    <a:blip r:embed="rId22"/>
+                    <a:blip r:embed="rId23"/>
                     <a:srcRect/>
                     <a:stretch>
                       <a:fillRect/>
@@ -31587,16 +31750,16 @@
                   <ve:AlternateContent xmlns:ma="http://schemas.microsoft.com/office/mac/drawingml/2008/main">
                     <ve:Choice Requires="ma">
                       <pic:blipFill>
-                        <a:blip r:embed="rId23"/>
+                        <a:blip r:embed="rId24"/>
                         <a:srcRect/>
                         <a:stretch>
                           <a:fillRect/>
                         </a:stretch>
                       </pic:blipFill>
                     </ve:Choice>
-                    <ve:Fallback xmlns:pic="http://schemas.openxmlformats.org/drawingml/2006/picture" xmlns:a="http://schemas.openxmlformats.org/drawingml/2006/main" xmlns:wne="http://schemas.microsoft.com/office/word/2006/wordml" xmlns:w="http://schemas.openxmlformats.org/wordprocessingml/2006/main" xmlns:w10="urn:schemas-microsoft-com:office:word" xmlns:wp="http://schemas.openxmlformats.org/drawingml/2006/wordprocessingDrawing" xmlns:v="urn:schemas-microsoft-com:vml" xmlns:m="http://schemas.openxmlformats.org/officeDocument/2006/math" xmlns:r="http://schemas.openxmlformats.org/officeDocument/2006/relationships" xmlns:o="urn:schemas-microsoft-com:office:office" xmlns:mv="urn:schemas-microsoft-com:mac:vml" xmlns:ve="http://schemas.openxmlformats.org/markup-compatibility/2006" xmlns:mo="http://schemas.microsoft.com/office/mac/office/2008/main" xmlns="" xmlns:ma="http://schemas.microsoft.com/office/mac/drawingml/2008/main">
+                    <ve:Fallback xmlns:ma="http://schemas.microsoft.com/office/mac/drawingml/2008/main" xmlns="" xmlns:mo="http://schemas.microsoft.com/office/mac/office/2008/main" xmlns:ve="http://schemas.openxmlformats.org/markup-compatibility/2006" xmlns:mv="urn:schemas-microsoft-com:mac:vml" xmlns:o="urn:schemas-microsoft-com:office:office" xmlns:r="http://schemas.openxmlformats.org/officeDocument/2006/relationships" xmlns:m="http://schemas.openxmlformats.org/officeDocument/2006/math" xmlns:v="urn:schemas-microsoft-com:vml" xmlns:wp="http://schemas.openxmlformats.org/drawingml/2006/wordprocessingDrawing" xmlns:w10="urn:schemas-microsoft-com:office:word" xmlns:w="http://schemas.openxmlformats.org/wordprocessingml/2006/main" xmlns:wne="http://schemas.microsoft.com/office/word/2006/wordml" xmlns:a="http://schemas.openxmlformats.org/drawingml/2006/main" xmlns:pic="http://schemas.openxmlformats.org/drawingml/2006/picture">
                       <pic:blipFill>
-                        <a:blip r:embed="rId24"/>
+                        <a:blip r:embed="rId25"/>
                         <a:srcRect/>
                         <a:stretch>
                           <a:fillRect/>
@@ -31677,16 +31840,16 @@
                   <ve:AlternateContent xmlns:ma="http://schemas.microsoft.com/office/mac/drawingml/2008/main">
                     <ve:Choice Requires="ma">
                       <pic:blipFill>
-                        <a:blip r:embed="rId25"/>
+                        <a:blip r:embed="rId26"/>
                         <a:srcRect/>
                         <a:stretch>
                           <a:fillRect/>
                         </a:stretch>
                       </pic:blipFill>
                     </ve:Choice>
-                    <ve:Fallback xmlns:pic="http://schemas.openxmlformats.org/drawingml/2006/picture" xmlns:a="http://schemas.openxmlformats.org/drawingml/2006/main" xmlns:wne="http://schemas.microsoft.com/office/word/2006/wordml" xmlns:w="http://schemas.openxmlformats.org/wordprocessingml/2006/main" xmlns:w10="urn:schemas-microsoft-com:office:word" xmlns:wp="http://schemas.openxmlformats.org/drawingml/2006/wordprocessingDrawing" xmlns:v="urn:schemas-microsoft-com:vml" xmlns:m="http://schemas.openxmlformats.org/officeDocument/2006/math" xmlns:r="http://schemas.openxmlformats.org/officeDocument/2006/relationships" xmlns:o="urn:schemas-microsoft-com:office:office" xmlns:mv="urn:schemas-microsoft-com:mac:vml" xmlns:ve="http://schemas.openxmlformats.org/markup-compatibility/2006" xmlns:mo="http://schemas.microsoft.com/office/mac/office/2008/main" xmlns="" xmlns:ma="http://schemas.microsoft.com/office/mac/drawingml/2008/main">
+                    <ve:Fallback xmlns:ma="http://schemas.microsoft.com/office/mac/drawingml/2008/main" xmlns="" xmlns:mo="http://schemas.microsoft.com/office/mac/office/2008/main" xmlns:ve="http://schemas.openxmlformats.org/markup-compatibility/2006" xmlns:mv="urn:schemas-microsoft-com:mac:vml" xmlns:o="urn:schemas-microsoft-com:office:office" xmlns:r="http://schemas.openxmlformats.org/officeDocument/2006/relationships" xmlns:m="http://schemas.openxmlformats.org/officeDocument/2006/math" xmlns:v="urn:schemas-microsoft-com:vml" xmlns:wp="http://schemas.openxmlformats.org/drawingml/2006/wordprocessingDrawing" xmlns:w10="urn:schemas-microsoft-com:office:word" xmlns:w="http://schemas.openxmlformats.org/wordprocessingml/2006/main" xmlns:wne="http://schemas.microsoft.com/office/word/2006/wordml" xmlns:a="http://schemas.openxmlformats.org/drawingml/2006/main" xmlns:pic="http://schemas.openxmlformats.org/drawingml/2006/picture">
                       <pic:blipFill>
-                        <a:blip r:embed="rId26"/>
+                        <a:blip r:embed="rId27"/>
                         <a:srcRect/>
                         <a:stretch>
                           <a:fillRect/>
@@ -31833,16 +31996,16 @@
                   <ve:AlternateContent xmlns:ma="http://schemas.microsoft.com/office/mac/drawingml/2008/main">
                     <ve:Choice Requires="ma">
                       <pic:blipFill>
-                        <a:blip r:embed="rId27"/>
+                        <a:blip r:embed="rId28"/>
                         <a:srcRect/>
                         <a:stretch>
                           <a:fillRect/>
                         </a:stretch>
                       </pic:blipFill>
                     </ve:Choice>
-                    <ve:Fallback xmlns:pic="http://schemas.openxmlformats.org/drawingml/2006/picture" xmlns:a="http://schemas.openxmlformats.org/drawingml/2006/main" xmlns:wne="http://schemas.microsoft.com/office/word/2006/wordml" xmlns:w="http://schemas.openxmlformats.org/wordprocessingml/2006/main" xmlns:w10="urn:schemas-microsoft-com:office:word" xmlns:wp="http://schemas.openxmlformats.org/drawingml/2006/wordprocessingDrawing" xmlns:v="urn:schemas-microsoft-com:vml" xmlns:m="http://schemas.openxmlformats.org/officeDocument/2006/math" xmlns:r="http://schemas.openxmlformats.org/officeDocument/2006/relationships" xmlns:o="urn:schemas-microsoft-com:office:office" xmlns:mv="urn:schemas-microsoft-com:mac:vml" xmlns:ve="http://schemas.openxmlformats.org/markup-compatibility/2006" xmlns:mo="http://schemas.microsoft.com/office/mac/office/2008/main" xmlns="" xmlns:ma="http://schemas.microsoft.com/office/mac/drawingml/2008/main">
+                    <ve:Fallback xmlns:ma="http://schemas.microsoft.com/office/mac/drawingml/2008/main" xmlns="" xmlns:mo="http://schemas.microsoft.com/office/mac/office/2008/main" xmlns:ve="http://schemas.openxmlformats.org/markup-compatibility/2006" xmlns:mv="urn:schemas-microsoft-com:mac:vml" xmlns:o="urn:schemas-microsoft-com:office:office" xmlns:r="http://schemas.openxmlformats.org/officeDocument/2006/relationships" xmlns:m="http://schemas.openxmlformats.org/officeDocument/2006/math" xmlns:v="urn:schemas-microsoft-com:vml" xmlns:wp="http://schemas.openxmlformats.org/drawingml/2006/wordprocessingDrawing" xmlns:w10="urn:schemas-microsoft-com:office:word" xmlns:w="http://schemas.openxmlformats.org/wordprocessingml/2006/main" xmlns:wne="http://schemas.microsoft.com/office/word/2006/wordml" xmlns:a="http://schemas.openxmlformats.org/drawingml/2006/main" xmlns:pic="http://schemas.openxmlformats.org/drawingml/2006/picture">
                       <pic:blipFill>
-                        <a:blip r:embed="rId28"/>
+                        <a:blip r:embed="rId29"/>
                         <a:srcRect/>
                         <a:stretch>
                           <a:fillRect/>
@@ -32577,7 +32740,7 @@
         <w:pStyle w:val="Heading2"/>
       </w:pPr>
       <w:bookmarkStart w:id="132" w:name="_Ref89831710"/>
-      <w:bookmarkStart w:id="133" w:name="_Toc163532998"/>
+      <w:bookmarkStart w:id="133" w:name="_Toc169494184"/>
       <w:r>
         <w:t>Distance filters</w:t>
       </w:r>
@@ -32736,7 +32899,7 @@
                     </pic:cNvPicPr>
                   </pic:nvPicPr>
                   <pic:blipFill>
-                    <a:blip r:embed="rId29"/>
+                    <a:blip r:embed="rId30"/>
                     <a:srcRect/>
                     <a:stretch>
                       <a:fillRect/>
@@ -32906,7 +33069,7 @@
                     </pic:cNvPicPr>
                   </pic:nvPicPr>
                   <pic:blipFill>
-                    <a:blip r:embed="rId30"/>
+                    <a:blip r:embed="rId31"/>
                     <a:srcRect/>
                     <a:stretch>
                       <a:fillRect/>
@@ -32940,7 +33103,7 @@
       <w:pPr>
         <w:pStyle w:val="Heading1"/>
       </w:pPr>
-      <w:bookmarkStart w:id="136" w:name="_Toc163532999"/>
+      <w:bookmarkStart w:id="136" w:name="_Toc169494185"/>
       <w:r>
         <w:t>Revision history</w:t>
       </w:r>
@@ -32950,7 +33113,7 @@
       <w:pPr>
         <w:pStyle w:val="Heading2"/>
       </w:pPr>
-      <w:bookmarkStart w:id="137" w:name="_Toc163533000"/>
+      <w:bookmarkStart w:id="137" w:name="_Toc169494186"/>
       <w:r>
         <w:t>Version 1.9</w:t>
       </w:r>
@@ -33010,7 +33173,7 @@
       <w:pPr>
         <w:pStyle w:val="Heading2"/>
       </w:pPr>
-      <w:bookmarkStart w:id="138" w:name="_Toc163533001"/>
+      <w:bookmarkStart w:id="138" w:name="_Toc169494187"/>
       <w:r>
         <w:t>Version 2.0</w:t>
       </w:r>
@@ -33130,7 +33293,7 @@
       <w:pPr>
         <w:pStyle w:val="Heading2"/>
       </w:pPr>
-      <w:bookmarkStart w:id="139" w:name="_Toc163533002"/>
+      <w:bookmarkStart w:id="139" w:name="_Toc169494188"/>
       <w:r>
         <w:t>Version 2.1</w:t>
       </w:r>
@@ -33163,7 +33326,7 @@
       <w:pPr>
         <w:pStyle w:val="Heading2"/>
       </w:pPr>
-      <w:bookmarkStart w:id="140" w:name="_Toc163533003"/>
+      <w:bookmarkStart w:id="140" w:name="_Toc169494189"/>
       <w:r>
         <w:t>Version 2.2</w:t>
       </w:r>
@@ -33219,7 +33382,7 @@
       <w:pPr>
         <w:pStyle w:val="Heading2"/>
       </w:pPr>
-      <w:bookmarkStart w:id="141" w:name="_Toc163533004"/>
+      <w:bookmarkStart w:id="141" w:name="_Toc169494190"/>
       <w:r>
         <w:t>Version 2.3</w:t>
       </w:r>
@@ -33278,7 +33441,7 @@
       <w:pPr>
         <w:pStyle w:val="Heading2"/>
       </w:pPr>
-      <w:bookmarkStart w:id="142" w:name="_Toc163533005"/>
+      <w:bookmarkStart w:id="142" w:name="_Toc169494191"/>
       <w:r>
         <w:t xml:space="preserve">Version </w:t>
       </w:r>
@@ -33341,7 +33504,7 @@
       <w:pPr>
         <w:pStyle w:val="Heading3"/>
       </w:pPr>
-      <w:bookmarkStart w:id="143" w:name="_Toc163533006"/>
+      <w:bookmarkStart w:id="143" w:name="_Toc169494192"/>
       <w:r>
         <w:t xml:space="preserve">Version </w:t>
       </w:r>
@@ -33387,7 +33550,7 @@
       <w:pPr>
         <w:pStyle w:val="Heading3"/>
       </w:pPr>
-      <w:bookmarkStart w:id="144" w:name="_Toc163533007"/>
+      <w:bookmarkStart w:id="144" w:name="_Toc169494193"/>
       <w:r>
         <w:t xml:space="preserve">Version </w:t>
       </w:r>
@@ -33412,7 +33575,7 @@
       <w:pPr>
         <w:pStyle w:val="Heading3"/>
       </w:pPr>
-      <w:bookmarkStart w:id="145" w:name="_Toc163533008"/>
+      <w:bookmarkStart w:id="145" w:name="_Toc169494194"/>
       <w:r>
         <w:t xml:space="preserve">Version </w:t>
       </w:r>
@@ -33437,7 +33600,7 @@
       <w:pPr>
         <w:pStyle w:val="Heading3"/>
       </w:pPr>
-      <w:bookmarkStart w:id="146" w:name="_Toc163533009"/>
+      <w:bookmarkStart w:id="146" w:name="_Toc169494195"/>
       <w:r>
         <w:t xml:space="preserve">Version </w:t>
       </w:r>
@@ -33501,7 +33664,7 @@
       <w:pPr>
         <w:pStyle w:val="Heading3"/>
       </w:pPr>
-      <w:bookmarkStart w:id="147" w:name="_Toc163533010"/>
+      <w:bookmarkStart w:id="147" w:name="_Toc169494196"/>
       <w:r>
         <w:t xml:space="preserve">Version </w:t>
       </w:r>
@@ -33532,7 +33695,7 @@
       <w:pPr>
         <w:pStyle w:val="Heading3"/>
       </w:pPr>
-      <w:bookmarkStart w:id="148" w:name="_Toc163533011"/>
+      <w:bookmarkStart w:id="148" w:name="_Toc169494197"/>
       <w:r>
         <w:t xml:space="preserve">Version </w:t>
       </w:r>
@@ -33563,7 +33726,7 @@
       <w:pPr>
         <w:pStyle w:val="Heading3"/>
       </w:pPr>
-      <w:bookmarkStart w:id="149" w:name="_Toc163533012"/>
+      <w:bookmarkStart w:id="149" w:name="_Toc169494198"/>
       <w:r>
         <w:t xml:space="preserve">Version </w:t>
       </w:r>
@@ -33621,7 +33784,7 @@
       <w:pPr>
         <w:pStyle w:val="Heading3"/>
       </w:pPr>
-      <w:bookmarkStart w:id="150" w:name="_Toc163533013"/>
+      <w:bookmarkStart w:id="150" w:name="_Toc169494199"/>
       <w:r>
         <w:t xml:space="preserve">Version </w:t>
       </w:r>
@@ -33646,7 +33809,7 @@
       <w:pPr>
         <w:pStyle w:val="Heading2"/>
       </w:pPr>
-      <w:bookmarkStart w:id="151" w:name="_Toc163533014"/>
+      <w:bookmarkStart w:id="151" w:name="_Toc169494200"/>
       <w:r>
         <w:t xml:space="preserve">Version </w:t>
       </w:r>
@@ -33654,6 +33817,16 @@
         <w:t>3.1</w:t>
       </w:r>
       <w:bookmarkEnd w:id="151"/>
+    </w:p>
+    <w:p>
+      <w:pPr>
+        <w:pStyle w:val="Heading3"/>
+      </w:pPr>
+      <w:bookmarkStart w:id="152" w:name="_Toc169494201"/>
+      <w:r>
+        <w:t>Version 3.1.0</w:t>
+      </w:r>
+      <w:bookmarkEnd w:id="152"/>
     </w:p>
     <w:p>
       <w:pPr>
@@ -33679,15 +33852,37 @@
         <w:t>Updated the documentation accordingly.</w:t>
       </w:r>
     </w:p>
+    <w:p>
+      <w:pPr>
+        <w:pStyle w:val="Heading3"/>
+      </w:pPr>
+      <w:bookmarkStart w:id="153" w:name="_Toc169494202"/>
+      <w:r>
+        <w:t>Version 3.1.1</w:t>
+      </w:r>
+      <w:bookmarkEnd w:id="153"/>
+    </w:p>
+    <w:p>
+      <w:pPr>
+        <w:pStyle w:val="Firstparagraph"/>
+        <w:numPr>
+          <w:ilvl w:val="0"/>
+          <w:numId w:val="9"/>
+        </w:numPr>
+      </w:pPr>
+      <w:r>
+        <w:t>Added the Sieve logo.</w:t>
+      </w:r>
+    </w:p>
     <w:p/>
     <w:sectPr>
-      <w:headerReference w:type="default" r:id="rId31"/>
-      <w:footerReference w:type="default" r:id="rId32"/>
-      <w:headerReference w:type="first" r:id="rId33"/>
+      <w:headerReference w:type="default" r:id="rId32"/>
+      <w:footerReference w:type="default" r:id="rId33"/>
+      <w:headerReference w:type="first" r:id="rId34"/>
       <w:pgSz w:w="11901" w:h="16840"/>
       <w:pgMar w:top="1418" w:right="1134" w:bottom="1418" w:left="1134" w:header="567" w:footer="680" w:gutter="567"/>
       <w:titlePg/>
-      <w:printerSettings r:id="rId34"/>
+      <w:printerSettings r:id="rId35"/>
     </w:sectPr>
   </w:body>
 </w:document>
@@ -33704,7 +33899,13 @@
       </w:tabs>
     </w:pPr>
     <w:r>
-      <w:t>©2005 – 2010 Silicos NV</w:t>
+      <w:t>©2005 – 201</w:t>
+    </w:r>
+    <w:r>
+      <w:t>1</w:t>
+    </w:r>
+    <w:r>
+      <w:t xml:space="preserve"> Silicos NV</w:t>
     </w:r>
     <w:r>
       <w:tab/>
@@ -33983,7 +34184,7 @@
         <w:rStyle w:val="PageNumber"/>
         <w:noProof/>
       </w:rPr>
-      <w:t>19</w:t>
+      <w:t>52</w:t>
     </w:r>
     <w:r>
       <w:rPr>

</xml_diff>